<commit_message>
Added Image preprocessing to the documentation
</commit_message>
<xml_diff>
--- a/Documentation/Documentation.docx
+++ b/Documentation/Documentation.docx
@@ -2049,10 +2049,7 @@
         <w:spacing w:after="0" w:line="240" w:lineRule="auto"/>
       </w:pPr>
       <w:r>
-        <w:t>Choice:</w:t>
-      </w:r>
-      <w:r>
-        <w:t xml:space="preserve"> </w:t>
+        <w:t xml:space="preserve">Choice: </w:t>
       </w:r>
     </w:p>
     <w:p>
@@ -2410,6 +2407,9 @@
       <w:r>
         <w:t xml:space="preserve"> of the intensities</w:t>
       </w:r>
+      <w:r>
+        <w:t>.</w:t>
+      </w:r>
     </w:p>
     <w:p>
       <w:pPr>
@@ -2423,6 +2423,9 @@
       <w:r>
         <w:t>Use binary erosion to determine local peaks</w:t>
       </w:r>
+      <w:r>
+        <w:t>.</w:t>
+      </w:r>
     </w:p>
     <w:p>
       <w:pPr>
@@ -2435,6 +2438,41 @@
       </w:pPr>
       <w:r>
         <w:t>Return list of indices pointing to local and global peaks in intensity</w:t>
+      </w:r>
+      <w:r>
+        <w:t>.</w:t>
+      </w:r>
+    </w:p>
+    <w:p>
+      <w:pPr>
+        <w:pStyle w:val="ListParagraph"/>
+        <w:numPr>
+          <w:ilvl w:val="0"/>
+          <w:numId w:val="9"/>
+        </w:numPr>
+        <w:spacing w:after="0" w:line="240" w:lineRule="auto"/>
+      </w:pPr>
+      <w:r>
+        <w:t>Get index closest to middle of image</w:t>
+      </w:r>
+      <w:r>
+        <w:t>.</w:t>
+      </w:r>
+    </w:p>
+    <w:p>
+      <w:pPr>
+        <w:pStyle w:val="ListParagraph"/>
+        <w:numPr>
+          <w:ilvl w:val="0"/>
+          <w:numId w:val="9"/>
+        </w:numPr>
+        <w:spacing w:after="0" w:line="240" w:lineRule="auto"/>
+      </w:pPr>
+      <w:r>
+        <w:t>Get closest peaks to that index</w:t>
+      </w:r>
+      <w:r>
+        <w:t>.</w:t>
       </w:r>
     </w:p>
     <w:p>
@@ -2481,7 +2519,7 @@
             <v:path o:extrusionok="f" gradientshapeok="t" o:connecttype="rect"/>
             <o:lock v:ext="edit" aspectratio="t"/>
           </v:shapetype>
-          <v:shape id="_x0000_i1025" type="#_x0000_t75" style="width:287.7pt;height:288.6pt">
+          <v:shape id="_x0000_i1025" type="#_x0000_t75" style="width:287.55pt;height:288.85pt">
             <v:imagedata r:id="rId5" o:title="column intensities"/>
           </v:shape>
         </w:pict>
@@ -2534,7 +2572,13 @@
         <w:spacing w:after="0" w:line="240" w:lineRule="auto"/>
       </w:pPr>
       <w:r>
-        <w:t xml:space="preserve">The list of max peak intensities </w:t>
+        <w:t xml:space="preserve">The list of </w:t>
+      </w:r>
+      <w:r>
+        <w:t xml:space="preserve">indices of </w:t>
+      </w:r>
+      <w:r>
+        <w:t xml:space="preserve">max peak intensities </w:t>
       </w:r>
       <w:r>
         <w:t>will</w:t>
@@ -2616,7 +2660,21 @@
         <w:spacing w:after="0" w:line="240" w:lineRule="auto"/>
       </w:pPr>
       <w:r>
-        <w:t xml:space="preserve">In our example, 515 is denoted as the spine since its closest to the middle of the image (1024/2 = 512). </w:t>
+        <w:t xml:space="preserve">In our example, 515 is denoted as the spine since </w:t>
+      </w:r>
+      <w:proofErr w:type="spellStart"/>
+      <w:r>
+        <w:t>it</w:t>
+      </w:r>
+      <w:r>
+        <w:t>’</w:t>
+      </w:r>
+      <w:r>
+        <w:t>s</w:t>
+      </w:r>
+      <w:proofErr w:type="spellEnd"/>
+      <w:r>
+        <w:t xml:space="preserve"> closest to the middle of the image (1024/2 = 512). </w:t>
       </w:r>
       <w:r>
         <w:t xml:space="preserve">Because 515 is considered the spine, 98 and 866 are considered the edge of the </w:t>
@@ -2638,7 +2696,13 @@
         <w:spacing w:after="0" w:line="240" w:lineRule="auto"/>
       </w:pPr>
       <w:r>
-        <w:t xml:space="preserve">Now that where to crop horizontally, we determine where to crop vertically. This is so that we only include from the top of the ribcage to the bottom of the ribcage, and not include the person’s neck, abdomen, etc. </w:t>
+        <w:t xml:space="preserve">Now that </w:t>
+      </w:r>
+      <w:r>
+        <w:t xml:space="preserve">we know </w:t>
+      </w:r>
+      <w:r>
+        <w:t xml:space="preserve">where to crop horizontally, we determine where to crop vertically. This is so that we only include from the top of the ribcage to the bottom of the ribcage, and not include the person’s neck, abdomen, etc. </w:t>
       </w:r>
     </w:p>
     <w:p>
@@ -2659,51 +2723,15 @@
         <w:spacing w:after="0" w:line="240" w:lineRule="auto"/>
       </w:pPr>
       <w:r>
-        <w:t xml:space="preserve">Programmatically, we crop the </w:t>
-      </w:r>
-      <w:r>
-        <w:t>top and bottom</w:t>
-      </w:r>
-      <w:r>
-        <w:t xml:space="preserve"> of th</w:t>
-      </w:r>
-      <w:r>
-        <w:t>e image so that the top of the</w:t>
-      </w:r>
-      <w:r>
-        <w:t xml:space="preserve"> ribcage is touching the </w:t>
-      </w:r>
-      <w:r>
-        <w:t xml:space="preserve">top part of the </w:t>
-      </w:r>
-      <w:r>
-        <w:t xml:space="preserve">image, and the </w:t>
-      </w:r>
-      <w:r>
-        <w:t>bottom of the</w:t>
-      </w:r>
-      <w:r>
-        <w:t xml:space="preserve"> ribcage is touching the </w:t>
-      </w:r>
-      <w:r>
-        <w:t>bottom part of the</w:t>
-      </w:r>
-      <w:r>
-        <w:t xml:space="preserve"> image. </w:t>
-      </w:r>
-    </w:p>
-    <w:p>
-      <w:pPr>
-        <w:spacing w:after="0" w:line="240" w:lineRule="auto"/>
-      </w:pPr>
-      <w:r>
-        <w:t xml:space="preserve">Determining where the </w:t>
-      </w:r>
-      <w:r>
-        <w:t>top and bottom</w:t>
-      </w:r>
-      <w:r>
-        <w:t xml:space="preserve"> of the ribcage are, can be done by </w:t>
+        <w:t xml:space="preserve">Programmatically, we crop the top and bottom of the image so that the top of the ribcage is touching the top part of the image, and the bottom of the ribcage is touching the bottom part of the image. </w:t>
+      </w:r>
+    </w:p>
+    <w:p>
+      <w:pPr>
+        <w:spacing w:after="0" w:line="240" w:lineRule="auto"/>
+      </w:pPr>
+      <w:r>
+        <w:t xml:space="preserve">Determining where the top and bottom of the ribcage are, can be done by </w:t>
       </w:r>
     </w:p>
     <w:p>
@@ -2717,13 +2745,7 @@
       </w:pPr>
       <w:r>
         <w:lastRenderedPageBreak/>
-        <w:t xml:space="preserve">Average each </w:t>
-      </w:r>
-      <w:r>
-        <w:t>row’s</w:t>
-      </w:r>
-      <w:r>
-        <w:t xml:space="preserve"> intensity. </w:t>
+        <w:t xml:space="preserve">Average each row’s intensity. </w:t>
       </w:r>
     </w:p>
     <w:p>
@@ -2738,6 +2760,9 @@
       <w:r>
         <w:t>Run through a local maximum filter to get local maxima of the intensities</w:t>
       </w:r>
+      <w:r>
+        <w:t>.</w:t>
+      </w:r>
     </w:p>
     <w:p>
       <w:pPr>
@@ -2751,162 +2776,866 @@
       <w:r>
         <w:t>Run through a local minimum filter to get local minima of the intensities</w:t>
       </w:r>
+      <w:r>
+        <w:t>.</w:t>
+      </w:r>
+    </w:p>
+    <w:p>
+      <w:pPr>
+        <w:pStyle w:val="ListParagraph"/>
+        <w:numPr>
+          <w:ilvl w:val="0"/>
+          <w:numId w:val="10"/>
+        </w:numPr>
+        <w:spacing w:after="0" w:line="240" w:lineRule="auto"/>
+      </w:pPr>
+      <w:r>
+        <w:t>Use binary erosion to determine local peaks</w:t>
+      </w:r>
+      <w:r>
+        <w:t>.</w:t>
+      </w:r>
+    </w:p>
+    <w:p>
+      <w:pPr>
+        <w:pStyle w:val="ListParagraph"/>
+        <w:numPr>
+          <w:ilvl w:val="0"/>
+          <w:numId w:val="10"/>
+        </w:numPr>
+        <w:spacing w:after="0" w:line="240" w:lineRule="auto"/>
+      </w:pPr>
+      <w:r>
+        <w:t xml:space="preserve">Return list of indices pointing to local and global </w:t>
+      </w:r>
+      <w:r>
+        <w:t>minima</w:t>
+      </w:r>
+      <w:r>
+        <w:t xml:space="preserve"> in intensity</w:t>
+      </w:r>
+      <w:r>
+        <w:t xml:space="preserve">. </w:t>
+      </w:r>
+    </w:p>
+    <w:p>
+      <w:pPr>
+        <w:pStyle w:val="ListParagraph"/>
+        <w:numPr>
+          <w:ilvl w:val="0"/>
+          <w:numId w:val="10"/>
+        </w:numPr>
+        <w:spacing w:after="0" w:line="240" w:lineRule="auto"/>
+      </w:pPr>
+      <w:r>
+        <w:t xml:space="preserve">Find local minimum </w:t>
+      </w:r>
+      <w:r>
+        <w:t>closest to middle of the image</w:t>
+      </w:r>
+      <w:r>
+        <w:t>.</w:t>
+      </w:r>
+    </w:p>
+    <w:p>
+      <w:pPr>
+        <w:pStyle w:val="ListParagraph"/>
+        <w:numPr>
+          <w:ilvl w:val="0"/>
+          <w:numId w:val="10"/>
+        </w:numPr>
+        <w:spacing w:after="0" w:line="240" w:lineRule="auto"/>
+      </w:pPr>
+      <w:r>
+        <w:t xml:space="preserve">Get index of nearest maxima to the middle minimum. </w:t>
+      </w:r>
+    </w:p>
+    <w:p>
+      <w:pPr>
+        <w:spacing w:after="0" w:line="240" w:lineRule="auto"/>
+      </w:pPr>
+    </w:p>
+    <w:p>
+      <w:pPr>
+        <w:spacing w:after="0" w:line="240" w:lineRule="auto"/>
+      </w:pPr>
+    </w:p>
+    <w:p>
+      <w:pPr>
+        <w:spacing w:after="0" w:line="240" w:lineRule="auto"/>
+      </w:pPr>
+      <w:r>
+        <w:t xml:space="preserve">An example of row intensities: </w:t>
+      </w:r>
+    </w:p>
+    <w:p>
+      <w:pPr>
+        <w:spacing w:after="0" w:line="240" w:lineRule="auto"/>
+      </w:pPr>
+      <w:r>
+        <w:pict>
+          <v:shape id="_x0000_i1026" type="#_x0000_t75" style="width:291.85pt;height:287.55pt">
+            <v:imagedata r:id="rId6" o:title="row intensities"/>
+          </v:shape>
+        </w:pict>
+      </w:r>
+    </w:p>
+    <w:p>
+      <w:pPr>
+        <w:spacing w:after="0" w:line="240" w:lineRule="auto"/>
+      </w:pPr>
+    </w:p>
+    <w:p>
+      <w:pPr>
+        <w:spacing w:after="0" w:line="240" w:lineRule="auto"/>
+      </w:pPr>
+      <w:r>
+        <w:t xml:space="preserve">In this example of the ribcage, the </w:t>
+      </w:r>
+    </w:p>
+    <w:p>
+      <w:pPr>
+        <w:spacing w:after="0" w:line="240" w:lineRule="auto"/>
+      </w:pPr>
+    </w:p>
+    <w:p>
+      <w:pPr>
+        <w:spacing w:after="0" w:line="240" w:lineRule="auto"/>
+      </w:pPr>
+    </w:p>
+    <w:p>
+      <w:pPr>
+        <w:spacing w:after="0" w:line="240" w:lineRule="auto"/>
+      </w:pPr>
+      <w:r>
+        <w:t xml:space="preserve">The list of </w:t>
+      </w:r>
+      <w:r>
+        <w:t>indices of maxima</w:t>
+      </w:r>
+      <w:r>
+        <w:t xml:space="preserve"> intensities will look like this for the above example: </w:t>
+      </w:r>
+    </w:p>
+    <w:p>
+      <w:pPr>
+        <w:shd w:val="clear" w:color="auto" w:fill="F2F2F2" w:themeFill="background1" w:themeFillShade="F2"/>
+        <w:spacing w:after="0" w:line="240" w:lineRule="auto"/>
+      </w:pPr>
+      <w:r>
+        <w:t>[5</w:t>
+      </w:r>
+      <w:r>
+        <w:t>,</w:t>
+      </w:r>
+      <w:r>
+        <w:t xml:space="preserve"> </w:t>
+      </w:r>
+      <w:r>
+        <w:t>690</w:t>
+      </w:r>
+      <w:r>
+        <w:t>, 1024]</w:t>
+      </w:r>
+    </w:p>
+    <w:p>
+      <w:pPr>
+        <w:spacing w:after="0" w:line="240" w:lineRule="auto"/>
+      </w:pPr>
+    </w:p>
+    <w:p>
+      <w:pPr>
+        <w:spacing w:after="0" w:line="240" w:lineRule="auto"/>
+      </w:pPr>
+      <w:r>
+        <w:t xml:space="preserve">The list of </w:t>
+      </w:r>
+      <w:r>
+        <w:t>indices of minima</w:t>
+      </w:r>
+      <w:r>
+        <w:t xml:space="preserve"> intensities will look like this for the above example: </w:t>
+      </w:r>
+    </w:p>
+    <w:p>
+      <w:pPr>
+        <w:shd w:val="clear" w:color="auto" w:fill="F2F2F2" w:themeFill="background1" w:themeFillShade="F2"/>
+        <w:spacing w:after="0" w:line="240" w:lineRule="auto"/>
+      </w:pPr>
+      <w:r>
+        <w:t>[0</w:t>
+      </w:r>
+      <w:r>
+        <w:t>,</w:t>
+      </w:r>
+      <w:r>
+        <w:t xml:space="preserve"> 89, 307</w:t>
+      </w:r>
+      <w:r>
+        <w:t>, 1024]</w:t>
+      </w:r>
+    </w:p>
+    <w:p>
+      <w:pPr>
+        <w:spacing w:after="0" w:line="240" w:lineRule="auto"/>
+      </w:pPr>
+    </w:p>
+    <w:p>
+      <w:pPr>
+        <w:spacing w:after="0" w:line="240" w:lineRule="auto"/>
+      </w:pPr>
+    </w:p>
+    <w:p>
+      <w:pPr>
+        <w:spacing w:after="0" w:line="240" w:lineRule="auto"/>
+      </w:pPr>
+      <w:r>
+        <w:t>Now we determine the vertical middle of the ribcage by getting the area of least intensity in the middle of the image. T</w:t>
+      </w:r>
+      <w:r>
+        <w:t>his will be considered the middle of the lungs, since they have the lowest pixel intensity when they’re widest.</w:t>
+      </w:r>
+      <w:r>
+        <w:t xml:space="preserve"> </w:t>
+      </w:r>
+    </w:p>
+    <w:p>
+      <w:pPr>
+        <w:spacing w:after="0" w:line="240" w:lineRule="auto"/>
+      </w:pPr>
+    </w:p>
+    <w:p>
+      <w:pPr>
+        <w:spacing w:after="0" w:line="240" w:lineRule="auto"/>
+      </w:pPr>
+      <w:r>
+        <w:lastRenderedPageBreak/>
+        <w:t xml:space="preserve">In our example, 307 is denoted as the vertical middle of the ribcage since </w:t>
+      </w:r>
+      <w:proofErr w:type="spellStart"/>
+      <w:r>
+        <w:t>it’s</w:t>
+      </w:r>
+      <w:proofErr w:type="spellEnd"/>
+      <w:r>
+        <w:t xml:space="preserve"> closest to the middle of the image (1024/2 = 512, which is closer to 307 than 1024). </w:t>
+      </w:r>
+      <w:r>
+        <w:t xml:space="preserve">Because 307 is considered the middle of the ribcage vertically, the maxima closest to this middle minimum, are considered the top and bottom of the ribcage; </w:t>
+      </w:r>
+      <w:r>
+        <w:t xml:space="preserve">5 and 690 </w:t>
+      </w:r>
+      <w:r>
+        <w:t xml:space="preserve">respectively. </w:t>
+      </w:r>
+      <w:r>
+        <w:t>Our image will then be cropp</w:t>
+      </w:r>
+      <w:r>
+        <w:t xml:space="preserve">ed from row of pixels 5 to row of pixels </w:t>
+      </w:r>
+      <w:r>
+        <w:t>690</w:t>
+      </w:r>
+      <w:r>
+        <w:t xml:space="preserve">. </w:t>
+      </w:r>
+    </w:p>
+    <w:p>
+      <w:pPr>
+        <w:spacing w:after="0" w:line="240" w:lineRule="auto"/>
+      </w:pPr>
+    </w:p>
+    <w:p>
+      <w:pPr>
+        <w:spacing w:after="0" w:line="240" w:lineRule="auto"/>
+      </w:pPr>
+    </w:p>
+    <w:p>
+      <w:pPr>
+        <w:spacing w:after="0" w:line="240" w:lineRule="auto"/>
+      </w:pPr>
+      <w:r>
+        <w:t>This method is not perfect, since many scans can have imperfections and bright spots leading to the cropping function to be</w:t>
+      </w:r>
+      <w:r>
+        <w:t xml:space="preserve"> too aggressive or too passive. It is meant to mass crop thousands of images, then for a human to review the images and manually </w:t>
+      </w:r>
+      <w:r>
+        <w:t>fix</w:t>
+      </w:r>
+      <w:r>
+        <w:t xml:space="preserve"> any errors. </w:t>
+      </w:r>
+    </w:p>
+    <w:p>
+      <w:pPr>
+        <w:spacing w:after="0" w:line="240" w:lineRule="auto"/>
+      </w:pPr>
+    </w:p>
+    <w:p>
+      <w:pPr>
+        <w:spacing w:after="0" w:line="240" w:lineRule="auto"/>
+      </w:pPr>
+    </w:p>
+    <w:p>
+      <w:pPr>
+        <w:spacing w:after="0" w:line="240" w:lineRule="auto"/>
+      </w:pPr>
+    </w:p>
+    <w:p>
+      <w:pPr>
+        <w:spacing w:after="0" w:line="240" w:lineRule="auto"/>
+      </w:pPr>
+    </w:p>
+    <w:p>
+      <w:pPr>
+        <w:spacing w:after="0" w:line="240" w:lineRule="auto"/>
+      </w:pPr>
+    </w:p>
+    <w:p>
+      <w:pPr>
+        <w:spacing w:after="0" w:line="240" w:lineRule="auto"/>
+      </w:pPr>
+    </w:p>
+    <w:p>
+      <w:pPr>
+        <w:spacing w:after="0" w:line="240" w:lineRule="auto"/>
+      </w:pPr>
+    </w:p>
+    <w:p>
+      <w:pPr>
+        <w:pStyle w:val="Heading1"/>
+      </w:pPr>
+      <w:r>
+        <w:t>Future functionality</w:t>
+      </w:r>
+    </w:p>
+    <w:p>
+      <w:pPr>
+        <w:spacing w:after="0" w:line="240" w:lineRule="auto"/>
+      </w:pPr>
+      <w:r>
+        <w:t>D</w:t>
+      </w:r>
+      <w:r>
+        <w:t xml:space="preserve">iscussed </w:t>
+      </w:r>
+      <w:r>
+        <w:t xml:space="preserve">further </w:t>
+      </w:r>
+      <w:r>
+        <w:t xml:space="preserve">in the Future Functionality section on pg. </w:t>
+      </w:r>
+    </w:p>
+    <w:p>
+      <w:pPr>
+        <w:spacing w:after="0" w:line="240" w:lineRule="auto"/>
+      </w:pPr>
+      <w:r>
+        <w:t>Fu</w:t>
+      </w:r>
+      <w:r>
+        <w:t xml:space="preserve">ture functionality includes: </w:t>
+      </w:r>
+    </w:p>
+    <w:p>
+      <w:pPr>
+        <w:pStyle w:val="ListParagraph"/>
+        <w:numPr>
+          <w:ilvl w:val="0"/>
+          <w:numId w:val="11"/>
+        </w:numPr>
+        <w:spacing w:after="0" w:line="240" w:lineRule="auto"/>
+      </w:pPr>
+      <w:r>
+        <w:t xml:space="preserve">user being able to specify which preprocessing techniques to perform. </w:t>
+      </w:r>
+    </w:p>
+    <w:p>
+      <w:pPr>
+        <w:pStyle w:val="ListParagraph"/>
+        <w:numPr>
+          <w:ilvl w:val="0"/>
+          <w:numId w:val="11"/>
+        </w:numPr>
+        <w:spacing w:after="0" w:line="240" w:lineRule="auto"/>
+      </w:pPr>
+      <w:r>
+        <w:t xml:space="preserve">Custom cropping function for radiographs of other body parts. </w:t>
+      </w:r>
+    </w:p>
+    <w:p>
+      <w:pPr>
+        <w:spacing w:after="0" w:line="240" w:lineRule="auto"/>
+      </w:pPr>
+    </w:p>
+    <w:p>
+      <w:pPr>
+        <w:spacing w:after="0" w:line="240" w:lineRule="auto"/>
+      </w:pPr>
+    </w:p>
+    <w:p>
+      <w:pPr>
+        <w:spacing w:after="0" w:line="240" w:lineRule="auto"/>
+      </w:pPr>
+    </w:p>
+    <w:p>
+      <w:pPr>
+        <w:spacing w:after="0" w:line="240" w:lineRule="auto"/>
+      </w:pPr>
+    </w:p>
+    <w:p>
+      <w:pPr>
+        <w:spacing w:after="0" w:line="240" w:lineRule="auto"/>
+      </w:pPr>
+    </w:p>
+    <w:p>
+      <w:pPr>
+        <w:spacing w:after="0" w:line="240" w:lineRule="auto"/>
+      </w:pPr>
+    </w:p>
+    <w:p>
+      <w:pPr>
+        <w:spacing w:after="0" w:line="240" w:lineRule="auto"/>
+      </w:pPr>
+    </w:p>
+    <w:p>
+      <w:pPr>
+        <w:spacing w:after="0" w:line="240" w:lineRule="auto"/>
+      </w:pPr>
+    </w:p>
+    <w:p>
+      <w:pPr>
+        <w:spacing w:after="0" w:line="240" w:lineRule="auto"/>
+      </w:pPr>
+      <w:r>
+        <w:br w:type="page"/>
+      </w:r>
+    </w:p>
+    <w:p>
+      <w:pPr>
+        <w:pStyle w:val="Heading1"/>
+      </w:pPr>
+      <w:r>
+        <w:lastRenderedPageBreak/>
+        <w:t xml:space="preserve">Step 3: </w:t>
+      </w:r>
+      <w:r>
+        <w:t>Model Training and Tuning</w:t>
+      </w:r>
+    </w:p>
+    <w:p>
+      <w:pPr>
+        <w:spacing w:after="0" w:line="240" w:lineRule="auto"/>
+      </w:pPr>
+    </w:p>
+    <w:p>
+      <w:pPr>
+        <w:spacing w:after="0" w:line="240" w:lineRule="auto"/>
+      </w:pPr>
+      <w:r>
+        <w:t xml:space="preserve">In this step, the </w:t>
+      </w:r>
+      <w:r>
+        <w:t xml:space="preserve">user trains multiple models with multiple architectures using multiple combinations of hyperparameters and multiple ensembling techniques. This is all facilitated with a central menu system, avoiding hard coded values and for streamlining hyperparameter searching. </w:t>
+      </w:r>
+      <w:r>
+        <w:t xml:space="preserve"> </w:t>
+      </w:r>
+    </w:p>
+    <w:p>
+      <w:pPr>
+        <w:spacing w:after="0" w:line="240" w:lineRule="auto"/>
+      </w:pPr>
+    </w:p>
+    <w:p>
+      <w:pPr>
+        <w:spacing w:after="0" w:line="240" w:lineRule="auto"/>
+      </w:pPr>
+      <w:r>
+        <w:t xml:space="preserve">Current model architectures available: </w:t>
+      </w:r>
+    </w:p>
+    <w:p>
+      <w:pPr>
+        <w:pStyle w:val="ListParagraph"/>
+        <w:numPr>
+          <w:ilvl w:val="0"/>
+          <w:numId w:val="12"/>
+        </w:numPr>
+        <w:spacing w:after="0" w:line="240" w:lineRule="auto"/>
+      </w:pPr>
+      <w:r>
+        <w:t>CNN</w:t>
+      </w:r>
+    </w:p>
+    <w:p>
+      <w:pPr>
+        <w:pStyle w:val="ListParagraph"/>
+        <w:numPr>
+          <w:ilvl w:val="0"/>
+          <w:numId w:val="12"/>
+        </w:numPr>
+        <w:spacing w:after="0" w:line="240" w:lineRule="auto"/>
+      </w:pPr>
+      <w:r>
+        <w:t>U-</w:t>
+      </w:r>
+      <w:r>
+        <w:t>net</w:t>
+      </w:r>
+    </w:p>
+    <w:p>
+      <w:pPr>
+        <w:spacing w:after="0" w:line="240" w:lineRule="auto"/>
+      </w:pPr>
+    </w:p>
+    <w:p>
+      <w:pPr>
+        <w:spacing w:after="0" w:line="240" w:lineRule="auto"/>
+      </w:pPr>
+      <w:r>
+        <w:t xml:space="preserve">Current classification types available: </w:t>
+      </w:r>
+    </w:p>
+    <w:p>
+      <w:pPr>
+        <w:pStyle w:val="ListParagraph"/>
+        <w:numPr>
+          <w:ilvl w:val="0"/>
+          <w:numId w:val="13"/>
+        </w:numPr>
+        <w:spacing w:after="0" w:line="240" w:lineRule="auto"/>
+      </w:pPr>
+      <w:r>
+        <w:t>Binary classification</w:t>
+      </w:r>
+    </w:p>
+    <w:p>
+      <w:pPr>
+        <w:pStyle w:val="ListParagraph"/>
+        <w:numPr>
+          <w:ilvl w:val="0"/>
+          <w:numId w:val="13"/>
+        </w:numPr>
+        <w:spacing w:after="0" w:line="240" w:lineRule="auto"/>
+      </w:pPr>
+      <w:r>
+        <w:t>Segmentation</w:t>
+      </w:r>
+    </w:p>
+    <w:p>
+      <w:pPr>
+        <w:spacing w:after="0" w:line="240" w:lineRule="auto"/>
+      </w:pPr>
+    </w:p>
+    <w:p>
+      <w:pPr>
+        <w:spacing w:after="0" w:line="240" w:lineRule="auto"/>
+      </w:pPr>
+      <w:r>
+        <w:t xml:space="preserve">Current </w:t>
+      </w:r>
+      <w:r>
+        <w:t>model training and tuning</w:t>
+      </w:r>
+      <w:r>
+        <w:t xml:space="preserve"> techniques available: </w:t>
+      </w:r>
+    </w:p>
+    <w:p>
+      <w:pPr>
+        <w:pStyle w:val="ListParagraph"/>
+        <w:numPr>
+          <w:ilvl w:val="0"/>
+          <w:numId w:val="7"/>
+        </w:numPr>
+        <w:spacing w:after="0" w:line="240" w:lineRule="auto"/>
+      </w:pPr>
+      <w:r>
+        <w:t>Split of 50% pos</w:t>
+      </w:r>
+      <w:r>
+        <w:t>itive</w:t>
+      </w:r>
+      <w:r>
+        <w:t xml:space="preserve"> and </w:t>
+      </w:r>
+      <w:r>
+        <w:t xml:space="preserve">50% </w:t>
+      </w:r>
+      <w:r>
+        <w:t>neg</w:t>
+      </w:r>
+      <w:r>
+        <w:t>ative</w:t>
+      </w:r>
+      <w:r>
+        <w:t xml:space="preserve"> for training dataset</w:t>
+      </w:r>
+    </w:p>
+    <w:p>
+      <w:pPr>
+        <w:pStyle w:val="ListParagraph"/>
+        <w:numPr>
+          <w:ilvl w:val="0"/>
+          <w:numId w:val="7"/>
+        </w:numPr>
+        <w:spacing w:after="0" w:line="240" w:lineRule="auto"/>
+      </w:pPr>
+      <w:r>
+        <w:t>Early Stopping</w:t>
+      </w:r>
+    </w:p>
+    <w:p>
+      <w:pPr>
+        <w:pStyle w:val="ListParagraph"/>
+        <w:numPr>
+          <w:ilvl w:val="0"/>
+          <w:numId w:val="7"/>
+        </w:numPr>
+        <w:spacing w:after="0" w:line="240" w:lineRule="auto"/>
+      </w:pPr>
+      <w:r>
+        <w:t>Early Saving</w:t>
+      </w:r>
+    </w:p>
+    <w:p>
+      <w:pPr>
+        <w:pStyle w:val="ListParagraph"/>
+        <w:numPr>
+          <w:ilvl w:val="0"/>
+          <w:numId w:val="7"/>
+        </w:numPr>
+        <w:spacing w:after="0" w:line="240" w:lineRule="auto"/>
+      </w:pPr>
+    </w:p>
+    <w:p>
+      <w:pPr>
+        <w:spacing w:after="0" w:line="240" w:lineRule="auto"/>
+      </w:pPr>
+    </w:p>
+    <w:p>
+      <w:pPr>
+        <w:spacing w:after="0" w:line="240" w:lineRule="auto"/>
+      </w:pPr>
+    </w:p>
+    <w:p>
+      <w:pPr>
+        <w:spacing w:after="0" w:line="240" w:lineRule="auto"/>
+      </w:pPr>
+      <w:r>
+        <w:t xml:space="preserve">Menu presented: </w:t>
+      </w:r>
+    </w:p>
+    <w:p>
+      <w:pPr>
+        <w:spacing w:after="0" w:line="240" w:lineRule="auto"/>
+      </w:pPr>
+    </w:p>
+    <w:p>
+      <w:pPr>
+        <w:shd w:val="clear" w:color="auto" w:fill="F2F2F2" w:themeFill="background1" w:themeFillShade="F2"/>
+        <w:spacing w:after="0" w:line="240" w:lineRule="auto"/>
+      </w:pPr>
+      <w:r>
+        <w:t>-- Preprocessor Menu --</w:t>
+      </w:r>
+    </w:p>
+    <w:p>
+      <w:pPr>
+        <w:shd w:val="clear" w:color="auto" w:fill="F2F2F2" w:themeFill="background1" w:themeFillShade="F2"/>
+        <w:spacing w:after="0" w:line="240" w:lineRule="auto"/>
+      </w:pPr>
+    </w:p>
+    <w:p>
+      <w:pPr>
+        <w:shd w:val="clear" w:color="auto" w:fill="F2F2F2" w:themeFill="background1" w:themeFillShade="F2"/>
+        <w:spacing w:after="0" w:line="240" w:lineRule="auto"/>
+      </w:pPr>
+      <w:r>
+        <w:t>Which dataset portion to preprocess?</w:t>
+      </w:r>
+    </w:p>
+    <w:p>
+      <w:pPr>
+        <w:shd w:val="clear" w:color="auto" w:fill="F2F2F2" w:themeFill="background1" w:themeFillShade="F2"/>
+        <w:spacing w:after="0" w:line="240" w:lineRule="auto"/>
+      </w:pPr>
+      <w:r>
+        <w:t>1) Training dataset</w:t>
+      </w:r>
+    </w:p>
+    <w:p>
+      <w:pPr>
+        <w:shd w:val="clear" w:color="auto" w:fill="F2F2F2" w:themeFill="background1" w:themeFillShade="F2"/>
+        <w:spacing w:after="0" w:line="240" w:lineRule="auto"/>
+      </w:pPr>
+      <w:r>
+        <w:t>2) Testing dataset</w:t>
+      </w:r>
+    </w:p>
+    <w:p>
+      <w:pPr>
+        <w:shd w:val="clear" w:color="auto" w:fill="F2F2F2" w:themeFill="background1" w:themeFillShade="F2"/>
+        <w:spacing w:after="0" w:line="240" w:lineRule="auto"/>
+      </w:pPr>
+      <w:r>
+        <w:t xml:space="preserve">Choice: </w:t>
+      </w:r>
+    </w:p>
+    <w:p>
+      <w:pPr>
+        <w:spacing w:after="0" w:line="240" w:lineRule="auto"/>
+      </w:pPr>
+    </w:p>
+    <w:p>
+      <w:pPr>
+        <w:spacing w:after="0" w:line="240" w:lineRule="auto"/>
+      </w:pPr>
+    </w:p>
+    <w:p>
+      <w:pPr>
+        <w:spacing w:after="0" w:line="240" w:lineRule="auto"/>
+      </w:pPr>
+      <w:r>
+        <w:t xml:space="preserve">The user can specify whether to perform preprocessing on the training dataset images or testing dataset images. </w:t>
+      </w:r>
+    </w:p>
+    <w:p>
+      <w:pPr>
+        <w:spacing w:after="0" w:line="240" w:lineRule="auto"/>
+      </w:pPr>
+    </w:p>
+    <w:p>
+      <w:pPr>
+        <w:spacing w:after="0" w:line="240" w:lineRule="auto"/>
+      </w:pPr>
+      <w:r>
+        <w:t xml:space="preserve">After specifying, the user will be presented with another menu: </w:t>
+      </w:r>
+    </w:p>
+    <w:p>
+      <w:pPr>
+        <w:spacing w:after="0" w:line="240" w:lineRule="auto"/>
+      </w:pPr>
+    </w:p>
+    <w:p>
+      <w:pPr>
+        <w:shd w:val="clear" w:color="auto" w:fill="F2F2F2" w:themeFill="background1" w:themeFillShade="F2"/>
+        <w:spacing w:after="0" w:line="240" w:lineRule="auto"/>
+      </w:pPr>
+      <w:r>
+        <w:t>Wish to replace existing preprocessed images? (y/n):</w:t>
+      </w:r>
+    </w:p>
+    <w:p>
+      <w:pPr>
+        <w:spacing w:after="0" w:line="240" w:lineRule="auto"/>
+      </w:pPr>
+    </w:p>
+    <w:p>
+      <w:pPr>
+        <w:spacing w:after="0" w:line="240" w:lineRule="auto"/>
+      </w:pPr>
+      <w:r>
+        <w:t xml:space="preserve">If yes, all existing preprocessed images will be replaced. </w:t>
+      </w:r>
+    </w:p>
+    <w:p>
+      <w:pPr>
+        <w:spacing w:after="0" w:line="240" w:lineRule="auto"/>
+      </w:pPr>
+    </w:p>
+    <w:p>
+      <w:pPr>
+        <w:spacing w:after="0" w:line="240" w:lineRule="auto"/>
+      </w:pPr>
+      <w:r>
+        <w:t xml:space="preserve">The preprocessing step is now underway, with the custom </w:t>
+      </w:r>
+      <w:proofErr w:type="gramStart"/>
+      <w:r>
+        <w:t>preprocess(</w:t>
+      </w:r>
+      <w:proofErr w:type="gramEnd"/>
+      <w:r>
+        <w:t xml:space="preserve">) function in the class specific to the project. </w:t>
+      </w:r>
+    </w:p>
+    <w:p>
+      <w:pPr>
+        <w:spacing w:after="0" w:line="240" w:lineRule="auto"/>
+      </w:pPr>
+    </w:p>
+    <w:p>
+      <w:pPr>
+        <w:spacing w:after="0" w:line="240" w:lineRule="auto"/>
+      </w:pPr>
+    </w:p>
+    <w:p>
+      <w:pPr>
+        <w:spacing w:after="0" w:line="240" w:lineRule="auto"/>
+      </w:pPr>
+      <w:r>
+        <w:rPr>
+          <w:u w:val="single"/>
+        </w:rPr>
+        <w:t>Early Saving</w:t>
+      </w:r>
+      <w:r>
+        <w:t xml:space="preserve">: </w:t>
+      </w:r>
+      <w:r>
+        <w:t>Saves model with lowest loss during training</w:t>
+      </w:r>
+    </w:p>
+    <w:p>
+      <w:pPr>
+        <w:spacing w:after="0" w:line="240" w:lineRule="auto"/>
+      </w:pPr>
+    </w:p>
+    <w:p>
+      <w:pPr>
+        <w:spacing w:after="0" w:line="240" w:lineRule="auto"/>
+      </w:pPr>
+    </w:p>
+    <w:p>
+      <w:pPr>
+        <w:spacing w:after="0" w:line="240" w:lineRule="auto"/>
+      </w:pPr>
+    </w:p>
+    <w:p>
+      <w:pPr>
+        <w:spacing w:after="0" w:line="240" w:lineRule="auto"/>
+      </w:pPr>
+    </w:p>
+    <w:p>
+      <w:pPr>
+        <w:pStyle w:val="Heading1"/>
+      </w:pPr>
+      <w:r>
+        <w:t>Statistical Analysis</w:t>
+      </w:r>
+    </w:p>
+    <w:p>
+      <w:pPr>
+        <w:spacing w:after="0" w:line="240" w:lineRule="auto"/>
+      </w:pPr>
+    </w:p>
+    <w:p>
+      <w:pPr>
+        <w:spacing w:after="0" w:line="240" w:lineRule="auto"/>
+      </w:pPr>
       <w:bookmarkStart w:id="0" w:name="_GoBack"/>
       <w:bookmarkEnd w:id="0"/>
     </w:p>
     <w:p>
       <w:pPr>
-        <w:pStyle w:val="ListParagraph"/>
-        <w:numPr>
-          <w:ilvl w:val="0"/>
-          <w:numId w:val="10"/>
-        </w:numPr>
-        <w:spacing w:after="0" w:line="240" w:lineRule="auto"/>
-      </w:pPr>
-      <w:r>
-        <w:t>Use binary erosion to determine local peaks</w:t>
-      </w:r>
-    </w:p>
-    <w:p>
-      <w:pPr>
-        <w:pStyle w:val="ListParagraph"/>
-        <w:numPr>
-          <w:ilvl w:val="0"/>
-          <w:numId w:val="10"/>
-        </w:numPr>
-        <w:spacing w:after="0" w:line="240" w:lineRule="auto"/>
-      </w:pPr>
-      <w:r>
-        <w:t>Return list of indices pointing to local and global peaks in intensity</w:t>
-      </w:r>
-    </w:p>
-    <w:p>
-      <w:pPr>
-        <w:spacing w:after="0" w:line="240" w:lineRule="auto"/>
-      </w:pPr>
-    </w:p>
-    <w:p>
-      <w:pPr>
-        <w:spacing w:after="0" w:line="240" w:lineRule="auto"/>
-      </w:pPr>
-    </w:p>
-    <w:p>
-      <w:pPr>
-        <w:spacing w:after="0" w:line="240" w:lineRule="auto"/>
-      </w:pPr>
-    </w:p>
-    <w:p>
-      <w:pPr>
-        <w:spacing w:after="0" w:line="240" w:lineRule="auto"/>
-      </w:pPr>
-    </w:p>
-    <w:p>
-      <w:pPr>
-        <w:spacing w:after="0" w:line="240" w:lineRule="auto"/>
-      </w:pPr>
-    </w:p>
-    <w:p>
-      <w:pPr>
-        <w:spacing w:after="0" w:line="240" w:lineRule="auto"/>
-      </w:pPr>
-    </w:p>
-    <w:p>
-      <w:pPr>
-        <w:spacing w:after="0" w:line="240" w:lineRule="auto"/>
-      </w:pPr>
-    </w:p>
-    <w:p>
-      <w:pPr>
-        <w:spacing w:after="0" w:line="240" w:lineRule="auto"/>
-      </w:pPr>
-    </w:p>
-    <w:p>
-      <w:pPr>
-        <w:spacing w:after="0" w:line="240" w:lineRule="auto"/>
-      </w:pPr>
-    </w:p>
-    <w:p>
-      <w:pPr>
-        <w:spacing w:after="0" w:line="240" w:lineRule="auto"/>
-      </w:pPr>
-    </w:p>
-    <w:p>
-      <w:pPr>
-        <w:pStyle w:val="Heading1"/>
-      </w:pPr>
-      <w:r>
-        <w:t>Future functionality</w:t>
-      </w:r>
-    </w:p>
-    <w:p>
-      <w:pPr>
-        <w:spacing w:after="0" w:line="240" w:lineRule="auto"/>
-      </w:pPr>
-      <w:r>
-        <w:t>D</w:t>
-      </w:r>
-      <w:r>
-        <w:t xml:space="preserve">iscussed </w:t>
-      </w:r>
-      <w:r>
-        <w:t xml:space="preserve">further </w:t>
-      </w:r>
-      <w:r>
-        <w:t xml:space="preserve">in the Future Functionality section on pg. </w:t>
-      </w:r>
-    </w:p>
-    <w:p>
-      <w:pPr>
-        <w:spacing w:after="0" w:line="240" w:lineRule="auto"/>
-      </w:pPr>
-      <w:r>
-        <w:t xml:space="preserve">Future functionality includes the user being able to specify which preprocessing techniques to perform. </w:t>
-      </w:r>
-    </w:p>
-    <w:p>
-      <w:pPr>
-        <w:spacing w:after="0" w:line="240" w:lineRule="auto"/>
-      </w:pPr>
-    </w:p>
-    <w:p>
-      <w:pPr>
-        <w:spacing w:after="0" w:line="240" w:lineRule="auto"/>
-      </w:pPr>
-    </w:p>
-    <w:p>
-      <w:pPr>
-        <w:spacing w:after="0" w:line="240" w:lineRule="auto"/>
-      </w:pPr>
-    </w:p>
-    <w:p>
-      <w:pPr>
-        <w:spacing w:after="0" w:line="240" w:lineRule="auto"/>
-      </w:pPr>
-    </w:p>
-    <w:p>
-      <w:pPr>
-        <w:spacing w:after="0" w:line="240" w:lineRule="auto"/>
-      </w:pPr>
-    </w:p>
-    <w:p>
-      <w:pPr>
-        <w:spacing w:after="0" w:line="240" w:lineRule="auto"/>
-      </w:pPr>
-      <w:r>
-        <w:br w:type="page"/>
-      </w:r>
-    </w:p>
-    <w:p>
-      <w:pPr>
-        <w:spacing w:after="0" w:line="240" w:lineRule="auto"/>
-      </w:pPr>
-      <w:r>
-        <w:lastRenderedPageBreak/>
-        <w:t xml:space="preserve">Step 3: </w:t>
-      </w:r>
-      <w:r>
-        <w:t>Model Training and Tuning</w:t>
-      </w:r>
+        <w:spacing w:after="0" w:line="240" w:lineRule="auto"/>
+      </w:pPr>
     </w:p>
     <w:p>
       <w:pPr>
@@ -3299,6 +4028,119 @@
     </w:lvl>
   </w:abstractNum>
   <w:abstractNum w:abstractNumId="4" w15:restartNumberingAfterBreak="0">
+    <w:nsid w:val="4A584D92"/>
+    <w:multiLevelType w:val="hybridMultilevel"/>
+    <w:tmpl w:val="484ABA2A"/>
+    <w:lvl w:ilvl="0" w:tplc="04090001">
+      <w:start w:val="1"/>
+      <w:numFmt w:val="bullet"/>
+      <w:lvlText w:val=""/>
+      <w:lvlJc w:val="left"/>
+      <w:pPr>
+        <w:ind w:left="720" w:hanging="360"/>
+      </w:pPr>
+      <w:rPr>
+        <w:rFonts w:ascii="Symbol" w:hAnsi="Symbol" w:hint="default"/>
+      </w:rPr>
+    </w:lvl>
+    <w:lvl w:ilvl="1" w:tplc="04090003" w:tentative="1">
+      <w:start w:val="1"/>
+      <w:numFmt w:val="bullet"/>
+      <w:lvlText w:val="o"/>
+      <w:lvlJc w:val="left"/>
+      <w:pPr>
+        <w:ind w:left="1440" w:hanging="360"/>
+      </w:pPr>
+      <w:rPr>
+        <w:rFonts w:ascii="Courier New" w:hAnsi="Courier New" w:cs="Courier New" w:hint="default"/>
+      </w:rPr>
+    </w:lvl>
+    <w:lvl w:ilvl="2" w:tplc="04090005" w:tentative="1">
+      <w:start w:val="1"/>
+      <w:numFmt w:val="bullet"/>
+      <w:lvlText w:val=""/>
+      <w:lvlJc w:val="left"/>
+      <w:pPr>
+        <w:ind w:left="2160" w:hanging="360"/>
+      </w:pPr>
+      <w:rPr>
+        <w:rFonts w:ascii="Wingdings" w:hAnsi="Wingdings" w:hint="default"/>
+      </w:rPr>
+    </w:lvl>
+    <w:lvl w:ilvl="3" w:tplc="04090001" w:tentative="1">
+      <w:start w:val="1"/>
+      <w:numFmt w:val="bullet"/>
+      <w:lvlText w:val=""/>
+      <w:lvlJc w:val="left"/>
+      <w:pPr>
+        <w:ind w:left="2880" w:hanging="360"/>
+      </w:pPr>
+      <w:rPr>
+        <w:rFonts w:ascii="Symbol" w:hAnsi="Symbol" w:hint="default"/>
+      </w:rPr>
+    </w:lvl>
+    <w:lvl w:ilvl="4" w:tplc="04090003" w:tentative="1">
+      <w:start w:val="1"/>
+      <w:numFmt w:val="bullet"/>
+      <w:lvlText w:val="o"/>
+      <w:lvlJc w:val="left"/>
+      <w:pPr>
+        <w:ind w:left="3600" w:hanging="360"/>
+      </w:pPr>
+      <w:rPr>
+        <w:rFonts w:ascii="Courier New" w:hAnsi="Courier New" w:cs="Courier New" w:hint="default"/>
+      </w:rPr>
+    </w:lvl>
+    <w:lvl w:ilvl="5" w:tplc="04090005" w:tentative="1">
+      <w:start w:val="1"/>
+      <w:numFmt w:val="bullet"/>
+      <w:lvlText w:val=""/>
+      <w:lvlJc w:val="left"/>
+      <w:pPr>
+        <w:ind w:left="4320" w:hanging="360"/>
+      </w:pPr>
+      <w:rPr>
+        <w:rFonts w:ascii="Wingdings" w:hAnsi="Wingdings" w:hint="default"/>
+      </w:rPr>
+    </w:lvl>
+    <w:lvl w:ilvl="6" w:tplc="04090001" w:tentative="1">
+      <w:start w:val="1"/>
+      <w:numFmt w:val="bullet"/>
+      <w:lvlText w:val=""/>
+      <w:lvlJc w:val="left"/>
+      <w:pPr>
+        <w:ind w:left="5040" w:hanging="360"/>
+      </w:pPr>
+      <w:rPr>
+        <w:rFonts w:ascii="Symbol" w:hAnsi="Symbol" w:hint="default"/>
+      </w:rPr>
+    </w:lvl>
+    <w:lvl w:ilvl="7" w:tplc="04090003" w:tentative="1">
+      <w:start w:val="1"/>
+      <w:numFmt w:val="bullet"/>
+      <w:lvlText w:val="o"/>
+      <w:lvlJc w:val="left"/>
+      <w:pPr>
+        <w:ind w:left="5760" w:hanging="360"/>
+      </w:pPr>
+      <w:rPr>
+        <w:rFonts w:ascii="Courier New" w:hAnsi="Courier New" w:cs="Courier New" w:hint="default"/>
+      </w:rPr>
+    </w:lvl>
+    <w:lvl w:ilvl="8" w:tplc="04090005" w:tentative="1">
+      <w:start w:val="1"/>
+      <w:numFmt w:val="bullet"/>
+      <w:lvlText w:val=""/>
+      <w:lvlJc w:val="left"/>
+      <w:pPr>
+        <w:ind w:left="6480" w:hanging="360"/>
+      </w:pPr>
+      <w:rPr>
+        <w:rFonts w:ascii="Wingdings" w:hAnsi="Wingdings" w:hint="default"/>
+      </w:rPr>
+    </w:lvl>
+  </w:abstractNum>
+  <w:abstractNum w:abstractNumId="5" w15:restartNumberingAfterBreak="0">
     <w:nsid w:val="4F571462"/>
     <w:multiLevelType w:val="hybridMultilevel"/>
     <w:tmpl w:val="2C7E6630"/>
@@ -3384,7 +4226,7 @@
       </w:pPr>
     </w:lvl>
   </w:abstractNum>
-  <w:abstractNum w:abstractNumId="5" w15:restartNumberingAfterBreak="0">
+  <w:abstractNum w:abstractNumId="6" w15:restartNumberingAfterBreak="0">
     <w:nsid w:val="537860DA"/>
     <w:multiLevelType w:val="hybridMultilevel"/>
     <w:tmpl w:val="F6688F96"/>
@@ -3473,7 +4315,233 @@
       </w:pPr>
     </w:lvl>
   </w:abstractNum>
-  <w:abstractNum w:abstractNumId="6" w15:restartNumberingAfterBreak="0">
+  <w:abstractNum w:abstractNumId="7" w15:restartNumberingAfterBreak="0">
+    <w:nsid w:val="5573611D"/>
+    <w:multiLevelType w:val="hybridMultilevel"/>
+    <w:tmpl w:val="B63E00CA"/>
+    <w:lvl w:ilvl="0" w:tplc="04090001">
+      <w:start w:val="1"/>
+      <w:numFmt w:val="bullet"/>
+      <w:lvlText w:val=""/>
+      <w:lvlJc w:val="left"/>
+      <w:pPr>
+        <w:ind w:left="720" w:hanging="360"/>
+      </w:pPr>
+      <w:rPr>
+        <w:rFonts w:ascii="Symbol" w:hAnsi="Symbol" w:hint="default"/>
+      </w:rPr>
+    </w:lvl>
+    <w:lvl w:ilvl="1" w:tplc="04090003" w:tentative="1">
+      <w:start w:val="1"/>
+      <w:numFmt w:val="bullet"/>
+      <w:lvlText w:val="o"/>
+      <w:lvlJc w:val="left"/>
+      <w:pPr>
+        <w:ind w:left="1440" w:hanging="360"/>
+      </w:pPr>
+      <w:rPr>
+        <w:rFonts w:ascii="Courier New" w:hAnsi="Courier New" w:cs="Courier New" w:hint="default"/>
+      </w:rPr>
+    </w:lvl>
+    <w:lvl w:ilvl="2" w:tplc="04090005" w:tentative="1">
+      <w:start w:val="1"/>
+      <w:numFmt w:val="bullet"/>
+      <w:lvlText w:val=""/>
+      <w:lvlJc w:val="left"/>
+      <w:pPr>
+        <w:ind w:left="2160" w:hanging="360"/>
+      </w:pPr>
+      <w:rPr>
+        <w:rFonts w:ascii="Wingdings" w:hAnsi="Wingdings" w:hint="default"/>
+      </w:rPr>
+    </w:lvl>
+    <w:lvl w:ilvl="3" w:tplc="04090001" w:tentative="1">
+      <w:start w:val="1"/>
+      <w:numFmt w:val="bullet"/>
+      <w:lvlText w:val=""/>
+      <w:lvlJc w:val="left"/>
+      <w:pPr>
+        <w:ind w:left="2880" w:hanging="360"/>
+      </w:pPr>
+      <w:rPr>
+        <w:rFonts w:ascii="Symbol" w:hAnsi="Symbol" w:hint="default"/>
+      </w:rPr>
+    </w:lvl>
+    <w:lvl w:ilvl="4" w:tplc="04090003" w:tentative="1">
+      <w:start w:val="1"/>
+      <w:numFmt w:val="bullet"/>
+      <w:lvlText w:val="o"/>
+      <w:lvlJc w:val="left"/>
+      <w:pPr>
+        <w:ind w:left="3600" w:hanging="360"/>
+      </w:pPr>
+      <w:rPr>
+        <w:rFonts w:ascii="Courier New" w:hAnsi="Courier New" w:cs="Courier New" w:hint="default"/>
+      </w:rPr>
+    </w:lvl>
+    <w:lvl w:ilvl="5" w:tplc="04090005" w:tentative="1">
+      <w:start w:val="1"/>
+      <w:numFmt w:val="bullet"/>
+      <w:lvlText w:val=""/>
+      <w:lvlJc w:val="left"/>
+      <w:pPr>
+        <w:ind w:left="4320" w:hanging="360"/>
+      </w:pPr>
+      <w:rPr>
+        <w:rFonts w:ascii="Wingdings" w:hAnsi="Wingdings" w:hint="default"/>
+      </w:rPr>
+    </w:lvl>
+    <w:lvl w:ilvl="6" w:tplc="04090001" w:tentative="1">
+      <w:start w:val="1"/>
+      <w:numFmt w:val="bullet"/>
+      <w:lvlText w:val=""/>
+      <w:lvlJc w:val="left"/>
+      <w:pPr>
+        <w:ind w:left="5040" w:hanging="360"/>
+      </w:pPr>
+      <w:rPr>
+        <w:rFonts w:ascii="Symbol" w:hAnsi="Symbol" w:hint="default"/>
+      </w:rPr>
+    </w:lvl>
+    <w:lvl w:ilvl="7" w:tplc="04090003" w:tentative="1">
+      <w:start w:val="1"/>
+      <w:numFmt w:val="bullet"/>
+      <w:lvlText w:val="o"/>
+      <w:lvlJc w:val="left"/>
+      <w:pPr>
+        <w:ind w:left="5760" w:hanging="360"/>
+      </w:pPr>
+      <w:rPr>
+        <w:rFonts w:ascii="Courier New" w:hAnsi="Courier New" w:cs="Courier New" w:hint="default"/>
+      </w:rPr>
+    </w:lvl>
+    <w:lvl w:ilvl="8" w:tplc="04090005" w:tentative="1">
+      <w:start w:val="1"/>
+      <w:numFmt w:val="bullet"/>
+      <w:lvlText w:val=""/>
+      <w:lvlJc w:val="left"/>
+      <w:pPr>
+        <w:ind w:left="6480" w:hanging="360"/>
+      </w:pPr>
+      <w:rPr>
+        <w:rFonts w:ascii="Wingdings" w:hAnsi="Wingdings" w:hint="default"/>
+      </w:rPr>
+    </w:lvl>
+  </w:abstractNum>
+  <w:abstractNum w:abstractNumId="8" w15:restartNumberingAfterBreak="0">
+    <w:nsid w:val="65094493"/>
+    <w:multiLevelType w:val="hybridMultilevel"/>
+    <w:tmpl w:val="014E4F00"/>
+    <w:lvl w:ilvl="0" w:tplc="04090001">
+      <w:start w:val="1"/>
+      <w:numFmt w:val="bullet"/>
+      <w:lvlText w:val=""/>
+      <w:lvlJc w:val="left"/>
+      <w:pPr>
+        <w:ind w:left="720" w:hanging="360"/>
+      </w:pPr>
+      <w:rPr>
+        <w:rFonts w:ascii="Symbol" w:hAnsi="Symbol" w:hint="default"/>
+      </w:rPr>
+    </w:lvl>
+    <w:lvl w:ilvl="1" w:tplc="04090003" w:tentative="1">
+      <w:start w:val="1"/>
+      <w:numFmt w:val="bullet"/>
+      <w:lvlText w:val="o"/>
+      <w:lvlJc w:val="left"/>
+      <w:pPr>
+        <w:ind w:left="1440" w:hanging="360"/>
+      </w:pPr>
+      <w:rPr>
+        <w:rFonts w:ascii="Courier New" w:hAnsi="Courier New" w:cs="Courier New" w:hint="default"/>
+      </w:rPr>
+    </w:lvl>
+    <w:lvl w:ilvl="2" w:tplc="04090005" w:tentative="1">
+      <w:start w:val="1"/>
+      <w:numFmt w:val="bullet"/>
+      <w:lvlText w:val=""/>
+      <w:lvlJc w:val="left"/>
+      <w:pPr>
+        <w:ind w:left="2160" w:hanging="360"/>
+      </w:pPr>
+      <w:rPr>
+        <w:rFonts w:ascii="Wingdings" w:hAnsi="Wingdings" w:hint="default"/>
+      </w:rPr>
+    </w:lvl>
+    <w:lvl w:ilvl="3" w:tplc="04090001" w:tentative="1">
+      <w:start w:val="1"/>
+      <w:numFmt w:val="bullet"/>
+      <w:lvlText w:val=""/>
+      <w:lvlJc w:val="left"/>
+      <w:pPr>
+        <w:ind w:left="2880" w:hanging="360"/>
+      </w:pPr>
+      <w:rPr>
+        <w:rFonts w:ascii="Symbol" w:hAnsi="Symbol" w:hint="default"/>
+      </w:rPr>
+    </w:lvl>
+    <w:lvl w:ilvl="4" w:tplc="04090003" w:tentative="1">
+      <w:start w:val="1"/>
+      <w:numFmt w:val="bullet"/>
+      <w:lvlText w:val="o"/>
+      <w:lvlJc w:val="left"/>
+      <w:pPr>
+        <w:ind w:left="3600" w:hanging="360"/>
+      </w:pPr>
+      <w:rPr>
+        <w:rFonts w:ascii="Courier New" w:hAnsi="Courier New" w:cs="Courier New" w:hint="default"/>
+      </w:rPr>
+    </w:lvl>
+    <w:lvl w:ilvl="5" w:tplc="04090005" w:tentative="1">
+      <w:start w:val="1"/>
+      <w:numFmt w:val="bullet"/>
+      <w:lvlText w:val=""/>
+      <w:lvlJc w:val="left"/>
+      <w:pPr>
+        <w:ind w:left="4320" w:hanging="360"/>
+      </w:pPr>
+      <w:rPr>
+        <w:rFonts w:ascii="Wingdings" w:hAnsi="Wingdings" w:hint="default"/>
+      </w:rPr>
+    </w:lvl>
+    <w:lvl w:ilvl="6" w:tplc="04090001" w:tentative="1">
+      <w:start w:val="1"/>
+      <w:numFmt w:val="bullet"/>
+      <w:lvlText w:val=""/>
+      <w:lvlJc w:val="left"/>
+      <w:pPr>
+        <w:ind w:left="5040" w:hanging="360"/>
+      </w:pPr>
+      <w:rPr>
+        <w:rFonts w:ascii="Symbol" w:hAnsi="Symbol" w:hint="default"/>
+      </w:rPr>
+    </w:lvl>
+    <w:lvl w:ilvl="7" w:tplc="04090003" w:tentative="1">
+      <w:start w:val="1"/>
+      <w:numFmt w:val="bullet"/>
+      <w:lvlText w:val="o"/>
+      <w:lvlJc w:val="left"/>
+      <w:pPr>
+        <w:ind w:left="5760" w:hanging="360"/>
+      </w:pPr>
+      <w:rPr>
+        <w:rFonts w:ascii="Courier New" w:hAnsi="Courier New" w:cs="Courier New" w:hint="default"/>
+      </w:rPr>
+    </w:lvl>
+    <w:lvl w:ilvl="8" w:tplc="04090005" w:tentative="1">
+      <w:start w:val="1"/>
+      <w:numFmt w:val="bullet"/>
+      <w:lvlText w:val=""/>
+      <w:lvlJc w:val="left"/>
+      <w:pPr>
+        <w:ind w:left="6480" w:hanging="360"/>
+      </w:pPr>
+      <w:rPr>
+        <w:rFonts w:ascii="Wingdings" w:hAnsi="Wingdings" w:hint="default"/>
+      </w:rPr>
+    </w:lvl>
+  </w:abstractNum>
+  <w:abstractNum w:abstractNumId="9" w15:restartNumberingAfterBreak="0">
     <w:nsid w:val="67E16053"/>
     <w:multiLevelType w:val="hybridMultilevel"/>
     <w:tmpl w:val="2A6A7D02"/>
@@ -3586,7 +4654,7 @@
       </w:rPr>
     </w:lvl>
   </w:abstractNum>
-  <w:abstractNum w:abstractNumId="7" w15:restartNumberingAfterBreak="0">
+  <w:abstractNum w:abstractNumId="10" w15:restartNumberingAfterBreak="0">
     <w:nsid w:val="6BD9213E"/>
     <w:multiLevelType w:val="hybridMultilevel"/>
     <w:tmpl w:val="BD3C5F34"/>
@@ -3675,7 +4743,7 @@
       </w:pPr>
     </w:lvl>
   </w:abstractNum>
-  <w:abstractNum w:abstractNumId="8" w15:restartNumberingAfterBreak="0">
+  <w:abstractNum w:abstractNumId="11" w15:restartNumberingAfterBreak="0">
     <w:nsid w:val="6E515BCF"/>
     <w:multiLevelType w:val="hybridMultilevel"/>
     <w:tmpl w:val="888E13B8"/>
@@ -3764,7 +4832,7 @@
       </w:pPr>
     </w:lvl>
   </w:abstractNum>
-  <w:abstractNum w:abstractNumId="9" w15:restartNumberingAfterBreak="0">
+  <w:abstractNum w:abstractNumId="12" w15:restartNumberingAfterBreak="0">
     <w:nsid w:val="7E9447FA"/>
     <w:multiLevelType w:val="hybridMultilevel"/>
     <w:tmpl w:val="D57ED908"/>
@@ -3878,10 +4946,10 @@
     </w:lvl>
   </w:abstractNum>
   <w:num w:numId="1">
-    <w:abstractNumId w:val="7"/>
+    <w:abstractNumId w:val="10"/>
   </w:num>
   <w:num w:numId="2">
-    <w:abstractNumId w:val="8"/>
+    <w:abstractNumId w:val="11"/>
   </w:num>
   <w:num w:numId="3">
     <w:abstractNumId w:val="0"/>
@@ -3893,19 +4961,28 @@
     <w:abstractNumId w:val="3"/>
   </w:num>
   <w:num w:numId="6">
+    <w:abstractNumId w:val="9"/>
+  </w:num>
+  <w:num w:numId="7">
+    <w:abstractNumId w:val="12"/>
+  </w:num>
+  <w:num w:numId="8">
     <w:abstractNumId w:val="6"/>
   </w:num>
-  <w:num w:numId="7">
-    <w:abstractNumId w:val="9"/>
-  </w:num>
-  <w:num w:numId="8">
+  <w:num w:numId="9">
     <w:abstractNumId w:val="5"/>
-  </w:num>
-  <w:num w:numId="9">
-    <w:abstractNumId w:val="4"/>
   </w:num>
   <w:num w:numId="10">
     <w:abstractNumId w:val="1"/>
+  </w:num>
+  <w:num w:numId="11">
+    <w:abstractNumId w:val="8"/>
+  </w:num>
+  <w:num w:numId="12">
+    <w:abstractNumId w:val="4"/>
+  </w:num>
+  <w:num w:numId="13">
+    <w:abstractNumId w:val="7"/>
   </w:num>
 </w:numbering>
 </file>
@@ -4326,6 +5403,28 @@
       <w:szCs w:val="32"/>
     </w:rPr>
   </w:style>
+  <w:style w:type="paragraph" w:styleId="Heading2">
+    <w:name w:val="heading 2"/>
+    <w:basedOn w:val="Normal"/>
+    <w:next w:val="Normal"/>
+    <w:link w:val="Heading2Char"/>
+    <w:uiPriority w:val="9"/>
+    <w:unhideWhenUsed/>
+    <w:qFormat/>
+    <w:rsid w:val="00D16516"/>
+    <w:pPr>
+      <w:keepNext/>
+      <w:keepLines/>
+      <w:spacing w:before="40" w:after="0"/>
+      <w:outlineLvl w:val="1"/>
+    </w:pPr>
+    <w:rPr>
+      <w:rFonts w:asciiTheme="majorHAnsi" w:eastAsiaTheme="majorEastAsia" w:hAnsiTheme="majorHAnsi" w:cstheme="majorBidi"/>
+      <w:color w:val="2F5496" w:themeColor="accent1" w:themeShade="BF"/>
+      <w:sz w:val="26"/>
+      <w:szCs w:val="26"/>
+    </w:rPr>
+  </w:style>
   <w:style w:type="character" w:default="1" w:styleId="DefaultParagraphFont">
     <w:name w:val="Default Paragraph Font"/>
     <w:uiPriority w:val="1"/>
@@ -4409,6 +5508,19 @@
       <w:color w:val="2F5496" w:themeColor="accent1" w:themeShade="BF"/>
       <w:sz w:val="32"/>
       <w:szCs w:val="32"/>
+    </w:rPr>
+  </w:style>
+  <w:style w:type="character" w:customStyle="1" w:styleId="Heading2Char">
+    <w:name w:val="Heading 2 Char"/>
+    <w:basedOn w:val="DefaultParagraphFont"/>
+    <w:link w:val="Heading2"/>
+    <w:uiPriority w:val="9"/>
+    <w:rsid w:val="00D16516"/>
+    <w:rPr>
+      <w:rFonts w:asciiTheme="majorHAnsi" w:eastAsiaTheme="majorEastAsia" w:hAnsiTheme="majorHAnsi" w:cstheme="majorBidi"/>
+      <w:color w:val="2F5496" w:themeColor="accent1" w:themeShade="BF"/>
+      <w:sz w:val="26"/>
+      <w:szCs w:val="26"/>
     </w:rPr>
   </w:style>
 </w:styles>

</xml_diff>

<commit_message>
Added Statistical Analysis section to Documentation
</commit_message>
<xml_diff>
--- a/Documentation/Documentation.docx
+++ b/Documentation/Documentation.docx
@@ -1,6 +1,6 @@
 
 <file path=word/document.xml><?xml version="1.0" encoding="utf-8"?>
-<w:document xmlns:wpc="http://schemas.microsoft.com/office/word/2010/wordprocessingCanvas" xmlns:cx="http://schemas.microsoft.com/office/drawing/2014/chartex" xmlns:cx1="http://schemas.microsoft.com/office/drawing/2015/9/8/chartex" xmlns:cx2="http://schemas.microsoft.com/office/drawing/2015/10/21/chartex" xmlns:mc="http://schemas.openxmlformats.org/markup-compatibility/2006" xmlns:o="urn:schemas-microsoft-com:office:office" xmlns:r="http://schemas.openxmlformats.org/officeDocument/2006/relationships" xmlns:m="http://schemas.openxmlformats.org/officeDocument/2006/math" xmlns:v="urn:schemas-microsoft-com:vml" xmlns:wp14="http://schemas.microsoft.com/office/word/2010/wordprocessingDrawing" xmlns:wp="http://schemas.openxmlformats.org/drawingml/2006/wordprocessingDrawing" xmlns:w10="urn:schemas-microsoft-com:office:word" xmlns:w="http://schemas.openxmlformats.org/wordprocessingml/2006/main" xmlns:w14="http://schemas.microsoft.com/office/word/2010/wordml" xmlns:w15="http://schemas.microsoft.com/office/word/2012/wordml" xmlns:w16se="http://schemas.microsoft.com/office/word/2015/wordml/symex" xmlns:wpg="http://schemas.microsoft.com/office/word/2010/wordprocessingGroup" xmlns:wpi="http://schemas.microsoft.com/office/word/2010/wordprocessingInk" xmlns:wne="http://schemas.microsoft.com/office/word/2006/wordml" xmlns:wps="http://schemas.microsoft.com/office/word/2010/wordprocessingShape" mc:Ignorable="w14 w15 w16se wp14">
+<w:document xmlns:wpc="http://schemas.microsoft.com/office/word/2010/wordprocessingCanvas" xmlns:mc="http://schemas.openxmlformats.org/markup-compatibility/2006" xmlns:o="urn:schemas-microsoft-com:office:office" xmlns:r="http://schemas.openxmlformats.org/officeDocument/2006/relationships" xmlns:m="http://schemas.openxmlformats.org/officeDocument/2006/math" xmlns:v="urn:schemas-microsoft-com:vml" xmlns:wp14="http://schemas.microsoft.com/office/word/2010/wordprocessingDrawing" xmlns:wp="http://schemas.openxmlformats.org/drawingml/2006/wordprocessingDrawing" xmlns:w10="urn:schemas-microsoft-com:office:word" xmlns:w="http://schemas.openxmlformats.org/wordprocessingml/2006/main" xmlns:w14="http://schemas.microsoft.com/office/word/2010/wordml" xmlns:w15="http://schemas.microsoft.com/office/word/2012/wordml" xmlns:wpg="http://schemas.microsoft.com/office/word/2010/wordprocessingGroup" xmlns:wpi="http://schemas.microsoft.com/office/word/2010/wordprocessingInk" xmlns:wne="http://schemas.microsoft.com/office/word/2006/wordml" xmlns:wps="http://schemas.microsoft.com/office/word/2010/wordprocessingShape" mc:Ignorable="w14 w15 wp14">
   <w:body>
     <w:p>
       <w:pPr>
@@ -18,6 +18,12 @@
     </w:p>
     <w:sdt>
       <w:sdtPr>
+        <w:rPr>
+          <w:rFonts w:asciiTheme="minorHAnsi" w:eastAsiaTheme="minorHAnsi" w:hAnsiTheme="minorHAnsi" w:cstheme="minorBidi"/>
+          <w:color w:val="auto"/>
+          <w:sz w:val="22"/>
+          <w:szCs w:val="22"/>
+        </w:rPr>
         <w:id w:val="1212774911"/>
         <w:docPartObj>
           <w:docPartGallery w:val="Table of Contents"/>
@@ -26,13 +32,9 @@
       </w:sdtPr>
       <w:sdtEndPr>
         <w:rPr>
-          <w:rFonts w:asciiTheme="minorHAnsi" w:eastAsiaTheme="minorHAnsi" w:hAnsiTheme="minorHAnsi" w:cstheme="minorBidi"/>
           <w:b/>
           <w:bCs/>
           <w:noProof/>
-          <w:color w:val="auto"/>
-          <w:sz w:val="22"/>
-          <w:szCs w:val="22"/>
         </w:rPr>
       </w:sdtEndPr>
       <w:sdtContent>
@@ -1031,10 +1033,7 @@
     <w:p/>
     <w:p/>
     <w:p/>
-    <w:p>
-      <w:bookmarkStart w:id="0" w:name="_GoBack"/>
-      <w:bookmarkEnd w:id="0"/>
-    </w:p>
+    <w:p/>
     <w:p/>
     <w:p/>
     <w:p/>
@@ -1545,9 +1544,18 @@
                 <w:rFonts w:ascii="Calibri" w:eastAsia="Times New Roman" w:hAnsi="Calibri" w:cs="Calibri"/>
                 <w:color w:val="000000"/>
               </w:rPr>
-              <w:t xml:space="preserve"> trained models located in ./</w:t>
+              <w:t xml:space="preserve"> trained models located </w:t>
+            </w:r>
+            <w:proofErr w:type="gramStart"/>
+            <w:r>
+              <w:rPr>
+                <w:rFonts w:ascii="Calibri" w:eastAsia="Times New Roman" w:hAnsi="Calibri" w:cs="Calibri"/>
+                <w:color w:val="000000"/>
+              </w:rPr>
+              <w:t>in ./</w:t>
             </w:r>
             <w:proofErr w:type="spellStart"/>
+            <w:proofErr w:type="gramEnd"/>
             <w:r>
               <w:rPr>
                 <w:rFonts w:ascii="Calibri" w:eastAsia="Times New Roman" w:hAnsi="Calibri" w:cs="Calibri"/>
@@ -1584,7 +1592,7 @@
           <w:szCs w:val="60"/>
         </w:rPr>
       </w:pPr>
-      <w:bookmarkStart w:id="1" w:name="_Toc23861212"/>
+      <w:bookmarkStart w:id="0" w:name="_Toc23861212"/>
       <w:r>
         <w:rPr>
           <w:color w:val="0070C0"/>
@@ -1594,7 +1602,7 @@
         <w:lastRenderedPageBreak/>
         <w:t>File Structure</w:t>
       </w:r>
-      <w:bookmarkEnd w:id="1"/>
+      <w:bookmarkEnd w:id="0"/>
       <w:r>
         <w:rPr>
           <w:color w:val="0070C0"/>
@@ -2312,8 +2320,13 @@
         <w:t xml:space="preserve">-images-test-unofficial”. </w:t>
       </w:r>
       <w:r>
-        <w:t xml:space="preserve"> (More detail on pg. )</w:t>
-      </w:r>
+        <w:t xml:space="preserve"> (More detail on pg</w:t>
+      </w:r>
+      <w:proofErr w:type="gramStart"/>
+      <w:r>
+        <w:t>. )</w:t>
+      </w:r>
+      <w:proofErr w:type="gramEnd"/>
     </w:p>
     <w:p>
       <w:pPr>
@@ -2339,8 +2352,13 @@
         <w:t xml:space="preserve"> menu. </w:t>
       </w:r>
       <w:r>
-        <w:t>(More detail on pg. )</w:t>
-      </w:r>
+        <w:t>(More detail on pg</w:t>
+      </w:r>
+      <w:proofErr w:type="gramStart"/>
+      <w:r>
+        <w:t>. )</w:t>
+      </w:r>
+      <w:proofErr w:type="gramEnd"/>
     </w:p>
     <w:p>
       <w:pPr>
@@ -2404,43 +2422,6 @@
         <w:spacing w:after="0" w:line="240" w:lineRule="auto"/>
       </w:pPr>
       <w:r>
-        <w:t xml:space="preserve">Future features: </w:t>
-      </w:r>
-    </w:p>
-    <w:p>
-      <w:pPr>
-        <w:pStyle w:val="ListParagraph"/>
-        <w:numPr>
-          <w:ilvl w:val="0"/>
-          <w:numId w:val="7"/>
-        </w:numPr>
-        <w:spacing w:after="0" w:line="240" w:lineRule="auto"/>
-      </w:pPr>
-      <w:r>
-        <w:t xml:space="preserve">Programmatically split </w:t>
-      </w:r>
-      <w:r>
-        <w:t>DICOM</w:t>
-      </w:r>
-      <w:r>
-        <w:t xml:space="preserve"> images into training and test set based on ground truth so that training dataset is 50% positive and 50% negative, while test dataset is a natural representation of the ground truth’s ratio. </w:t>
-      </w:r>
-    </w:p>
-    <w:p>
-      <w:pPr>
-        <w:spacing w:after="0" w:line="240" w:lineRule="auto"/>
-      </w:pPr>
-    </w:p>
-    <w:p>
-      <w:pPr>
-        <w:spacing w:after="0" w:line="240" w:lineRule="auto"/>
-      </w:pPr>
-    </w:p>
-    <w:p>
-      <w:pPr>
-        <w:spacing w:after="0" w:line="240" w:lineRule="auto"/>
-      </w:pPr>
-      <w:r>
         <w:br w:type="page"/>
       </w:r>
     </w:p>
@@ -2453,7 +2434,7 @@
           <w:szCs w:val="60"/>
         </w:rPr>
       </w:pPr>
-      <w:bookmarkStart w:id="2" w:name="_Toc23861213"/>
+      <w:bookmarkStart w:id="1" w:name="_Toc23861213"/>
       <w:r>
         <w:rPr>
           <w:rStyle w:val="Heading1Char"/>
@@ -2464,7 +2445,7 @@
         <w:lastRenderedPageBreak/>
         <w:t>Step 1: Handling the dataset</w:t>
       </w:r>
-      <w:bookmarkEnd w:id="2"/>
+      <w:bookmarkEnd w:id="1"/>
       <w:r>
         <w:rPr>
           <w:color w:val="0070C0"/>
@@ -2589,7 +2570,15 @@
         <w:t>.</w:t>
       </w:r>
       <w:r>
-        <w:t xml:space="preserve"> These shall be located in “./data”</w:t>
+        <w:t xml:space="preserve"> These shall be located in “</w:t>
+      </w:r>
+      <w:proofErr w:type="gramStart"/>
+      <w:r>
+        <w:t>./</w:t>
+      </w:r>
+      <w:proofErr w:type="gramEnd"/>
+      <w:r>
+        <w:t>data”</w:t>
       </w:r>
       <w:r>
         <w:t>.</w:t>
@@ -3132,7 +3121,7 @@
           <w:szCs w:val="60"/>
         </w:rPr>
       </w:pPr>
-      <w:bookmarkStart w:id="3" w:name="_Toc23861214"/>
+      <w:bookmarkStart w:id="2" w:name="_Toc23861214"/>
       <w:r>
         <w:rPr>
           <w:color w:val="0070C0"/>
@@ -3150,7 +3139,7 @@
         </w:rPr>
         <w:t>Image Preprocessing</w:t>
       </w:r>
-      <w:bookmarkEnd w:id="3"/>
+      <w:bookmarkEnd w:id="2"/>
     </w:p>
     <w:p>
       <w:pPr>
@@ -3473,7 +3462,15 @@
         <w:spacing w:after="0" w:line="240" w:lineRule="auto"/>
       </w:pPr>
       <w:r>
-        <w:t>Wish to replace existing preprocessed images? (y/n):</w:t>
+        <w:t>Wish to replace existing preprocessed images? (</w:t>
+      </w:r>
+      <w:proofErr w:type="gramStart"/>
+      <w:r>
+        <w:t>y/n</w:t>
+      </w:r>
+      <w:proofErr w:type="gramEnd"/>
+      <w:r>
+        <w:t>):</w:t>
       </w:r>
     </w:p>
     <w:p>
@@ -3499,7 +3496,15 @@
         <w:spacing w:after="0" w:line="240" w:lineRule="auto"/>
       </w:pPr>
       <w:r>
-        <w:t xml:space="preserve">The preprocessing step is now underway, with the custom preprocess() function in the class specific to the project. </w:t>
+        <w:t xml:space="preserve">The preprocessing step is now underway, with the custom </w:t>
+      </w:r>
+      <w:proofErr w:type="gramStart"/>
+      <w:r>
+        <w:t>preprocess(</w:t>
+      </w:r>
+      <w:proofErr w:type="gramEnd"/>
+      <w:r>
+        <w:t xml:space="preserve">) function in the class specific to the project. </w:t>
       </w:r>
     </w:p>
     <w:p>
@@ -3511,7 +3516,7 @@
       <w:pPr>
         <w:pStyle w:val="Heading1"/>
       </w:pPr>
-      <w:bookmarkStart w:id="4" w:name="_Toc23861215"/>
+      <w:bookmarkStart w:id="3" w:name="_Toc23861215"/>
       <w:r>
         <w:lastRenderedPageBreak/>
         <w:t>Custom</w:t>
@@ -3522,7 +3527,7 @@
       <w:r>
         <w:t>reprocessing:</w:t>
       </w:r>
-      <w:bookmarkEnd w:id="4"/>
+      <w:bookmarkEnd w:id="3"/>
       <w:r>
         <w:t xml:space="preserve"> </w:t>
       </w:r>
@@ -3700,11 +3705,11 @@
       <w:pPr>
         <w:pStyle w:val="Heading1"/>
       </w:pPr>
-      <w:bookmarkStart w:id="5" w:name="_Toc23861216"/>
+      <w:bookmarkStart w:id="4" w:name="_Toc23861216"/>
       <w:r>
         <w:t>Custom Crop function:</w:t>
       </w:r>
-      <w:bookmarkEnd w:id="5"/>
+      <w:bookmarkEnd w:id="4"/>
       <w:r>
         <w:t xml:space="preserve"> </w:t>
       </w:r>
@@ -3901,7 +3906,7 @@
             <v:path o:extrusionok="f" gradientshapeok="t" o:connecttype="rect"/>
             <o:lock v:ext="edit" aspectratio="t"/>
           </v:shapetype>
-          <v:shape id="_x0000_i1025" type="#_x0000_t75" style="width:287.65pt;height:288.75pt">
+          <v:shape id="_x0000_i1025" type="#_x0000_t75" style="width:287.25pt;height:288.75pt">
             <v:imagedata r:id="rId8" o:title="column intensities"/>
           </v:shape>
         </w:pict>
@@ -4256,7 +4261,7 @@
       </w:pPr>
       <w:r>
         <w:pict>
-          <v:shape id="_x0000_i1026" type="#_x0000_t75" style="width:291.75pt;height:287.65pt">
+          <v:shape id="_x0000_i1026" type="#_x0000_t75" style="width:291.75pt;height:287.25pt">
             <v:imagedata r:id="rId9" o:title="row intensities"/>
           </v:shape>
         </w:pict>
@@ -4478,7 +4483,7 @@
       <w:pPr>
         <w:pStyle w:val="Heading1"/>
       </w:pPr>
-      <w:bookmarkStart w:id="6" w:name="_Toc23861217"/>
+      <w:bookmarkStart w:id="5" w:name="_Toc23861217"/>
       <w:r>
         <w:t xml:space="preserve">Image Preprocessing </w:t>
       </w:r>
@@ -4491,7 +4496,7 @@
       <w:r>
         <w:t>unctionality</w:t>
       </w:r>
-      <w:bookmarkEnd w:id="6"/>
+      <w:bookmarkEnd w:id="5"/>
     </w:p>
     <w:p>
       <w:pPr>
@@ -4530,8 +4535,13 @@
         </w:numPr>
         <w:spacing w:after="0" w:line="240" w:lineRule="auto"/>
       </w:pPr>
-      <w:r>
-        <w:t xml:space="preserve">user being able to specify which preprocessing techniques to perform. </w:t>
+      <w:proofErr w:type="gramStart"/>
+      <w:r>
+        <w:t>user</w:t>
+      </w:r>
+      <w:proofErr w:type="gramEnd"/>
+      <w:r>
+        <w:t xml:space="preserve"> being able to specify which preprocessing techniques to perform. </w:t>
       </w:r>
     </w:p>
     <w:p>
@@ -4604,7 +4614,7 @@
           <w:szCs w:val="60"/>
         </w:rPr>
       </w:pPr>
-      <w:bookmarkStart w:id="7" w:name="_Toc23861218"/>
+      <w:bookmarkStart w:id="6" w:name="_Toc23861218"/>
       <w:r>
         <w:rPr>
           <w:color w:val="0070C0"/>
@@ -4622,7 +4632,7 @@
         </w:rPr>
         <w:t>Model Training and Tuning</w:t>
       </w:r>
-      <w:bookmarkEnd w:id="7"/>
+      <w:bookmarkEnd w:id="6"/>
     </w:p>
     <w:p>
       <w:pPr>
@@ -4737,8 +4747,13 @@
         <w:t xml:space="preserve"> techniques available</w:t>
       </w:r>
       <w:r>
-        <w:t xml:space="preserve"> (pg. )</w:t>
-      </w:r>
+        <w:t xml:space="preserve"> (pg</w:t>
+      </w:r>
+      <w:proofErr w:type="gramStart"/>
+      <w:r>
+        <w:t>. )</w:t>
+      </w:r>
+      <w:proofErr w:type="gramEnd"/>
       <w:r>
         <w:t xml:space="preserve">: </w:t>
       </w:r>
@@ -4944,13 +4959,7 @@
         <w:spacing w:after="0" w:line="240" w:lineRule="auto"/>
       </w:pPr>
       <w:r>
-        <w:t xml:space="preserve">The user will choose </w:t>
-      </w:r>
-      <w:r>
-        <w:t>2</w:t>
-      </w:r>
-      <w:r>
-        <w:t xml:space="preserve"> to </w:t>
+        <w:t xml:space="preserve">The user will choose 2 to </w:t>
       </w:r>
       <w:r>
         <w:t>train</w:t>
@@ -5132,8 +5141,13 @@
       </w:r>
       <w:proofErr w:type="spellEnd"/>
       <w:r>
-        <w:t>/…” (pg. )</w:t>
-      </w:r>
+        <w:t>/…” (pg</w:t>
+      </w:r>
+      <w:proofErr w:type="gramStart"/>
+      <w:r>
+        <w:t>. )</w:t>
+      </w:r>
+      <w:proofErr w:type="gramEnd"/>
     </w:p>
     <w:p>
       <w:pPr>
@@ -5290,17 +5304,25 @@
         <w:spacing w:after="0" w:line="240" w:lineRule="auto"/>
       </w:pPr>
       <w:r>
-        <w:t xml:space="preserve">    "augmented": true,</w:t>
-      </w:r>
-    </w:p>
-    <w:p>
-      <w:pPr>
-        <w:shd w:val="clear" w:color="auto" w:fill="F2F2F2" w:themeFill="background1" w:themeFillShade="F2"/>
-        <w:spacing w:after="0" w:line="240" w:lineRule="auto"/>
-      </w:pPr>
-      <w:r>
         <w:t xml:space="preserve">    "</w:t>
       </w:r>
+      <w:proofErr w:type="gramStart"/>
+      <w:r>
+        <w:t>augmented</w:t>
+      </w:r>
+      <w:proofErr w:type="gramEnd"/>
+      <w:r>
+        <w:t>": true,</w:t>
+      </w:r>
+    </w:p>
+    <w:p>
+      <w:pPr>
+        <w:shd w:val="clear" w:color="auto" w:fill="F2F2F2" w:themeFill="background1" w:themeFillShade="F2"/>
+        <w:spacing w:after="0" w:line="240" w:lineRule="auto"/>
+      </w:pPr>
+      <w:r>
+        <w:t xml:space="preserve">    "</w:t>
+      </w:r>
       <w:proofErr w:type="spellStart"/>
       <w:r>
         <w:t>bagging_num_models</w:t>
@@ -5316,17 +5338,25 @@
         <w:spacing w:after="0" w:line="240" w:lineRule="auto"/>
       </w:pPr>
       <w:r>
-        <w:t xml:space="preserve">    "balanced": true,</w:t>
-      </w:r>
-    </w:p>
-    <w:p>
-      <w:pPr>
-        <w:shd w:val="clear" w:color="auto" w:fill="F2F2F2" w:themeFill="background1" w:themeFillShade="F2"/>
-        <w:spacing w:after="0" w:line="240" w:lineRule="auto"/>
-      </w:pPr>
-      <w:r>
         <w:t xml:space="preserve">    "</w:t>
       </w:r>
+      <w:proofErr w:type="gramStart"/>
+      <w:r>
+        <w:t>balanced</w:t>
+      </w:r>
+      <w:proofErr w:type="gramEnd"/>
+      <w:r>
+        <w:t>": true,</w:t>
+      </w:r>
+    </w:p>
+    <w:p>
+      <w:pPr>
+        <w:shd w:val="clear" w:color="auto" w:fill="F2F2F2" w:themeFill="background1" w:themeFillShade="F2"/>
+        <w:spacing w:after="0" w:line="240" w:lineRule="auto"/>
+      </w:pPr>
+      <w:r>
+        <w:t xml:space="preserve">    "</w:t>
+      </w:r>
       <w:proofErr w:type="spellStart"/>
       <w:r>
         <w:t>batch_normalization</w:t>
@@ -5446,16 +5476,32 @@
         <w:spacing w:after="0" w:line="240" w:lineRule="auto"/>
       </w:pPr>
       <w:r>
-        <w:t xml:space="preserve">    "dropout": 0.1,</w:t>
-      </w:r>
-    </w:p>
-    <w:p>
-      <w:pPr>
-        <w:shd w:val="clear" w:color="auto" w:fill="F2F2F2" w:themeFill="background1" w:themeFillShade="F2"/>
-        <w:spacing w:after="0" w:line="240" w:lineRule="auto"/>
-      </w:pPr>
-      <w:r>
-        <w:t xml:space="preserve">    "epochs": 30,</w:t>
+        <w:t xml:space="preserve">    "</w:t>
+      </w:r>
+      <w:proofErr w:type="gramStart"/>
+      <w:r>
+        <w:t>dropout</w:t>
+      </w:r>
+      <w:proofErr w:type="gramEnd"/>
+      <w:r>
+        <w:t>": 0.1,</w:t>
+      </w:r>
+    </w:p>
+    <w:p>
+      <w:pPr>
+        <w:shd w:val="clear" w:color="auto" w:fill="F2F2F2" w:themeFill="background1" w:themeFillShade="F2"/>
+        <w:spacing w:after="0" w:line="240" w:lineRule="auto"/>
+      </w:pPr>
+      <w:r>
+        <w:t xml:space="preserve">    "</w:t>
+      </w:r>
+      <w:proofErr w:type="gramStart"/>
+      <w:r>
+        <w:t>epochs</w:t>
+      </w:r>
+      <w:proofErr w:type="gramEnd"/>
+      <w:r>
+        <w:t>": 30,</w:t>
       </w:r>
     </w:p>
     <w:p>
@@ -5516,7 +5562,15 @@
         <w:spacing w:after="0" w:line="240" w:lineRule="auto"/>
       </w:pPr>
       <w:r>
-        <w:t xml:space="preserve">    "loss": "</w:t>
+        <w:t xml:space="preserve">    "</w:t>
+      </w:r>
+      <w:proofErr w:type="gramStart"/>
+      <w:r>
+        <w:t>loss</w:t>
+      </w:r>
+      <w:proofErr w:type="gramEnd"/>
+      <w:r>
+        <w:t>": "</w:t>
       </w:r>
       <w:proofErr w:type="spellStart"/>
       <w:r>
@@ -5584,7 +5638,15 @@
         <w:spacing w:after="0" w:line="240" w:lineRule="auto"/>
       </w:pPr>
       <w:r>
-        <w:t xml:space="preserve">    "optimizer": "</w:t>
+        <w:t xml:space="preserve">    "</w:t>
+      </w:r>
+      <w:proofErr w:type="gramStart"/>
+      <w:r>
+        <w:t>optimizer</w:t>
+      </w:r>
+      <w:proofErr w:type="gramEnd"/>
+      <w:r>
+        <w:t>": "</w:t>
       </w:r>
       <w:proofErr w:type="spellStart"/>
       <w:r>
@@ -5752,7 +5814,15 @@
         <w:spacing w:after="0" w:line="240" w:lineRule="auto"/>
       </w:pPr>
       <w:r>
-        <w:t>Modify? (y/n):</w:t>
+        <w:t>Modify? (</w:t>
+      </w:r>
+      <w:proofErr w:type="gramStart"/>
+      <w:r>
+        <w:t>y/n</w:t>
+      </w:r>
+      <w:proofErr w:type="gramEnd"/>
+      <w:r>
+        <w:t>):</w:t>
       </w:r>
       <w:r>
         <w:t xml:space="preserve"> </w:t>
@@ -5800,7 +5870,15 @@
         <w:t xml:space="preserve">If the user chooses “y” to modify any of the hyperparameters, they will be presented with a prompt for the name of the hyperparameter variable, and the new value to give it. The new value has to be the same data type as the old value. So “augment” can either be changed to true or false, not 0 or 1. </w:t>
       </w:r>
       <w:r>
-        <w:t xml:space="preserve">“dropout” can only be changed to a float, like 0.3, not an </w:t>
+        <w:t>“</w:t>
+      </w:r>
+      <w:proofErr w:type="gramStart"/>
+      <w:r>
+        <w:t>dropout</w:t>
+      </w:r>
+      <w:proofErr w:type="gramEnd"/>
+      <w:r>
+        <w:t xml:space="preserve">” can only be changed to a float, like 0.3, not an </w:t>
       </w:r>
       <w:proofErr w:type="spellStart"/>
       <w:r>
@@ -5989,11 +6067,11 @@
       <w:pPr>
         <w:pStyle w:val="Heading1"/>
       </w:pPr>
-      <w:bookmarkStart w:id="8" w:name="_Toc23861219"/>
+      <w:bookmarkStart w:id="7" w:name="_Toc23861219"/>
       <w:r>
         <w:t>Hyperparameters</w:t>
       </w:r>
-      <w:bookmarkEnd w:id="8"/>
+      <w:bookmarkEnd w:id="7"/>
     </w:p>
     <w:p>
       <w:pPr>
@@ -6313,12 +6391,21 @@
                 <w:color w:val="000000"/>
               </w:rPr>
             </w:pPr>
-            <w:r>
-              <w:rPr>
-                <w:rFonts w:ascii="Calibri" w:eastAsia="Times New Roman" w:hAnsi="Calibri" w:cs="Calibri"/>
-                <w:color w:val="000000"/>
-              </w:rPr>
-              <w:t>true if the user wants the radiographs in the training dataset to be augmented by appending the same training images, but altered. Alterations include rotation, stretching in horizontal or vertical direction, shearing, and mirroring. Purpose is to better train the model for out-of-sample images and reduce overfitting.</w:t>
+            <w:proofErr w:type="gramStart"/>
+            <w:r>
+              <w:rPr>
+                <w:rFonts w:ascii="Calibri" w:eastAsia="Times New Roman" w:hAnsi="Calibri" w:cs="Calibri"/>
+                <w:color w:val="000000"/>
+              </w:rPr>
+              <w:t>true</w:t>
+            </w:r>
+            <w:proofErr w:type="gramEnd"/>
+            <w:r>
+              <w:rPr>
+                <w:rFonts w:ascii="Calibri" w:eastAsia="Times New Roman" w:hAnsi="Calibri" w:cs="Calibri"/>
+                <w:color w:val="000000"/>
+              </w:rPr>
+              <w:t xml:space="preserve"> if the user wants the radiographs in the training dataset to be augmented by appending the same training images, but altered. Alterations include rotation, stretching in horizontal or vertical direction, shearing, and mirroring. Purpose is to better train the model for out-of-sample images and reduce overfitting.</w:t>
             </w:r>
           </w:p>
         </w:tc>
@@ -7096,7 +7183,23 @@
                 <w:rFonts w:ascii="Calibri" w:eastAsia="Times New Roman" w:hAnsi="Calibri" w:cs="Calibri"/>
                 <w:color w:val="000000"/>
               </w:rPr>
-              <w:t>The size of the data to train and validate on. From this dataset, 80% will be used for training and 20% will be used for post-training validation to give the results. From the 80% that will be used for training, 80% of that (64% of original) will be used for actual training, and 20% of that (16% of original), will be used for validation during training. This during-training validation dataset will be used to determine Early Stopping (pg. ) and Early Saving (pg. ).</w:t>
+              <w:t>The size of the data to train and validate on. From this dataset, 80% will be used for training and 20% will be used for post-training validation to give the results. From the 80% that will be used for training, 80% of that (64% of original) will be used for actual training, and 20% of that (16% of original), will be used for validation during training. This during-training validation dataset will be used to determine Early Stopping (pg</w:t>
+            </w:r>
+            <w:proofErr w:type="gramStart"/>
+            <w:r>
+              <w:rPr>
+                <w:rFonts w:ascii="Calibri" w:eastAsia="Times New Roman" w:hAnsi="Calibri" w:cs="Calibri"/>
+                <w:color w:val="000000"/>
+              </w:rPr>
+              <w:t>. )</w:t>
+            </w:r>
+            <w:proofErr w:type="gramEnd"/>
+            <w:r>
+              <w:rPr>
+                <w:rFonts w:ascii="Calibri" w:eastAsia="Times New Roman" w:hAnsi="Calibri" w:cs="Calibri"/>
+                <w:color w:val="000000"/>
+              </w:rPr>
+              <w:t xml:space="preserve"> and Early Saving (pg. ).</w:t>
             </w:r>
           </w:p>
         </w:tc>
@@ -8090,6 +8193,7 @@
               <w:t xml:space="preserve">, </w:t>
             </w:r>
             <w:proofErr w:type="spellStart"/>
+            <w:proofErr w:type="gramStart"/>
             <w:r>
               <w:rPr>
                 <w:rFonts w:ascii="Calibri" w:eastAsia="Times New Roman" w:hAnsi="Calibri" w:cs="Calibri"/>
@@ -8103,7 +8207,15 @@
                 <w:rFonts w:ascii="Calibri" w:eastAsia="Times New Roman" w:hAnsi="Calibri" w:cs="Calibri"/>
                 <w:color w:val="000000"/>
               </w:rPr>
-              <w:t xml:space="preserve"> , etc. (https://keras.io/losses/).</w:t>
+              <w:t xml:space="preserve"> ,</w:t>
+            </w:r>
+            <w:proofErr w:type="gramEnd"/>
+            <w:r>
+              <w:rPr>
+                <w:rFonts w:ascii="Calibri" w:eastAsia="Times New Roman" w:hAnsi="Calibri" w:cs="Calibri"/>
+                <w:color w:val="000000"/>
+              </w:rPr>
+              <w:t xml:space="preserve"> etc. (https://keras.io/losses/).</w:t>
             </w:r>
           </w:p>
         </w:tc>
@@ -9477,13 +9589,13 @@
       <w:pPr>
         <w:pStyle w:val="Heading1"/>
       </w:pPr>
-      <w:bookmarkStart w:id="9" w:name="_Training_Techniques"/>
-      <w:bookmarkStart w:id="10" w:name="_Toc23861220"/>
+      <w:bookmarkStart w:id="8" w:name="_Training_Techniques"/>
+      <w:bookmarkStart w:id="9" w:name="_Toc23861220"/>
+      <w:bookmarkEnd w:id="8"/>
+      <w:r>
+        <w:t>Training Techniques</w:t>
+      </w:r>
       <w:bookmarkEnd w:id="9"/>
-      <w:r>
-        <w:t>Training Techniques</w:t>
-      </w:r>
-      <w:bookmarkEnd w:id="10"/>
     </w:p>
     <w:p>
       <w:pPr>
@@ -9651,13 +9763,7 @@
         <w:t xml:space="preserve"> loss during training</w:t>
       </w:r>
       <w:r>
-        <w:t xml:space="preserve">. Early Saving and Early Stopping are similar, in that they reduce overfitting. </w:t>
-      </w:r>
-      <w:r>
-        <w:t>When training a neural network model, the loss on the training set and validation set typically go down together. At some point, the loss on the training set will still be going down, but the loss on the validation set will start to increase. This loss will keep increasing as the model keeps training, because at this point, it’s now overfitting to the training set.</w:t>
-      </w:r>
-      <w:r>
-        <w:t xml:space="preserve"> Early Saving continuously saves the model with the lowest yet validation loss, therefore instead of the training session returning the final model, it returns the model that saw the lowest validation loss during training. </w:t>
+        <w:t xml:space="preserve">. Early Saving and Early Stopping are similar, in that they reduce overfitting. When training a neural network model, the loss on the training set and validation set typically go down together. At some point, the loss on the training set will still be going down, but the loss on the validation set will start to increase. This loss will keep increasing as the model keeps training, because at this point, it’s now overfitting to the training set. Early Saving continuously saves the model with the lowest yet validation loss, therefore instead of the training session returning the final model, it returns the model that saw the lowest validation loss during training. </w:t>
       </w:r>
       <w:r>
         <w:t xml:space="preserve">Early Saving reduces overfitting and increases overall accuracy. </w:t>
@@ -9797,11 +9903,11 @@
       <w:pPr>
         <w:pStyle w:val="Heading1"/>
       </w:pPr>
-      <w:bookmarkStart w:id="11" w:name="_Toc23861221"/>
+      <w:bookmarkStart w:id="10" w:name="_Toc23861221"/>
       <w:r>
         <w:t>Review Training Session</w:t>
       </w:r>
-      <w:bookmarkEnd w:id="11"/>
+      <w:bookmarkEnd w:id="10"/>
     </w:p>
     <w:p>
       <w:pPr>
@@ -10317,7 +10423,15 @@
         <w:spacing w:after="0" w:line="240" w:lineRule="auto"/>
       </w:pPr>
       <w:r>
-        <w:t xml:space="preserve">-- hyperparameters corresponding to binary classifier with </w:t>
+        <w:t xml:space="preserve">-- </w:t>
+      </w:r>
+      <w:proofErr w:type="gramStart"/>
+      <w:r>
+        <w:t>hyperparameters</w:t>
+      </w:r>
+      <w:proofErr w:type="gramEnd"/>
+      <w:r>
+        <w:t xml:space="preserve"> corresponding to binary classifier with </w:t>
       </w:r>
       <w:proofErr w:type="spellStart"/>
       <w:r>
@@ -10360,17 +10474,25 @@
         <w:spacing w:after="0" w:line="240" w:lineRule="auto"/>
       </w:pPr>
       <w:r>
-        <w:t xml:space="preserve">    "augmented": true,</w:t>
-      </w:r>
-    </w:p>
-    <w:p>
-      <w:pPr>
-        <w:shd w:val="clear" w:color="auto" w:fill="F2F2F2" w:themeFill="background1" w:themeFillShade="F2"/>
-        <w:spacing w:after="0" w:line="240" w:lineRule="auto"/>
-      </w:pPr>
-      <w:r>
         <w:t xml:space="preserve">    "</w:t>
       </w:r>
+      <w:proofErr w:type="gramStart"/>
+      <w:r>
+        <w:t>augmented</w:t>
+      </w:r>
+      <w:proofErr w:type="gramEnd"/>
+      <w:r>
+        <w:t>": true,</w:t>
+      </w:r>
+    </w:p>
+    <w:p>
+      <w:pPr>
+        <w:shd w:val="clear" w:color="auto" w:fill="F2F2F2" w:themeFill="background1" w:themeFillShade="F2"/>
+        <w:spacing w:after="0" w:line="240" w:lineRule="auto"/>
+      </w:pPr>
+      <w:r>
+        <w:t xml:space="preserve">    "</w:t>
+      </w:r>
       <w:proofErr w:type="spellStart"/>
       <w:r>
         <w:t>bagging_num_models</w:t>
@@ -10386,17 +10508,25 @@
         <w:spacing w:after="0" w:line="240" w:lineRule="auto"/>
       </w:pPr>
       <w:r>
-        <w:t xml:space="preserve">    "balanced": true,</w:t>
-      </w:r>
-    </w:p>
-    <w:p>
-      <w:pPr>
-        <w:shd w:val="clear" w:color="auto" w:fill="F2F2F2" w:themeFill="background1" w:themeFillShade="F2"/>
-        <w:spacing w:after="0" w:line="240" w:lineRule="auto"/>
-      </w:pPr>
-      <w:r>
         <w:t xml:space="preserve">    "</w:t>
       </w:r>
+      <w:proofErr w:type="gramStart"/>
+      <w:r>
+        <w:t>balanced</w:t>
+      </w:r>
+      <w:proofErr w:type="gramEnd"/>
+      <w:r>
+        <w:t>": true,</w:t>
+      </w:r>
+    </w:p>
+    <w:p>
+      <w:pPr>
+        <w:shd w:val="clear" w:color="auto" w:fill="F2F2F2" w:themeFill="background1" w:themeFillShade="F2"/>
+        <w:spacing w:after="0" w:line="240" w:lineRule="auto"/>
+      </w:pPr>
+      <w:r>
+        <w:t xml:space="preserve">    "</w:t>
+      </w:r>
       <w:proofErr w:type="spellStart"/>
       <w:r>
         <w:t>batch_normalization</w:t>
@@ -10513,26 +10643,42 @@
         <w:spacing w:after="0" w:line="240" w:lineRule="auto"/>
       </w:pPr>
       <w:r>
-        <w:t xml:space="preserve">    "dropout": 0.1,</w:t>
-      </w:r>
-    </w:p>
-    <w:p>
-      <w:pPr>
-        <w:shd w:val="clear" w:color="auto" w:fill="F2F2F2" w:themeFill="background1" w:themeFillShade="F2"/>
-        <w:spacing w:after="0" w:line="240" w:lineRule="auto"/>
-      </w:pPr>
-      <w:r>
-        <w:t xml:space="preserve">    "epochs": 30,</w:t>
-      </w:r>
-    </w:p>
-    <w:p>
-      <w:pPr>
-        <w:shd w:val="clear" w:color="auto" w:fill="F2F2F2" w:themeFill="background1" w:themeFillShade="F2"/>
-        <w:spacing w:after="0" w:line="240" w:lineRule="auto"/>
-      </w:pPr>
-      <w:r>
         <w:t xml:space="preserve">    "</w:t>
       </w:r>
+      <w:proofErr w:type="gramStart"/>
+      <w:r>
+        <w:t>dropout</w:t>
+      </w:r>
+      <w:proofErr w:type="gramEnd"/>
+      <w:r>
+        <w:t>": 0.1,</w:t>
+      </w:r>
+    </w:p>
+    <w:p>
+      <w:pPr>
+        <w:shd w:val="clear" w:color="auto" w:fill="F2F2F2" w:themeFill="background1" w:themeFillShade="F2"/>
+        <w:spacing w:after="0" w:line="240" w:lineRule="auto"/>
+      </w:pPr>
+      <w:r>
+        <w:t xml:space="preserve">    "</w:t>
+      </w:r>
+      <w:proofErr w:type="gramStart"/>
+      <w:r>
+        <w:t>epochs</w:t>
+      </w:r>
+      <w:proofErr w:type="gramEnd"/>
+      <w:r>
+        <w:t>": 30,</w:t>
+      </w:r>
+    </w:p>
+    <w:p>
+      <w:pPr>
+        <w:shd w:val="clear" w:color="auto" w:fill="F2F2F2" w:themeFill="background1" w:themeFillShade="F2"/>
+        <w:spacing w:after="0" w:line="240" w:lineRule="auto"/>
+      </w:pPr>
+      <w:r>
+        <w:t xml:space="preserve">    "</w:t>
+      </w:r>
       <w:proofErr w:type="spellStart"/>
       <w:r>
         <w:t>filter_size</w:t>
@@ -10582,7 +10728,15 @@
         <w:spacing w:after="0" w:line="240" w:lineRule="auto"/>
       </w:pPr>
       <w:r>
-        <w:t xml:space="preserve">    "loss": "</w:t>
+        <w:t xml:space="preserve">    "</w:t>
+      </w:r>
+      <w:proofErr w:type="gramStart"/>
+      <w:r>
+        <w:t>loss</w:t>
+      </w:r>
+      <w:proofErr w:type="gramEnd"/>
+      <w:r>
+        <w:t>": "</w:t>
       </w:r>
       <w:proofErr w:type="spellStart"/>
       <w:r>
@@ -10651,7 +10805,15 @@
         <w:spacing w:after="0" w:line="240" w:lineRule="auto"/>
       </w:pPr>
       <w:r>
-        <w:t xml:space="preserve">    "optimizer": "</w:t>
+        <w:t xml:space="preserve">    "</w:t>
+      </w:r>
+      <w:proofErr w:type="gramStart"/>
+      <w:r>
+        <w:t>optimizer</w:t>
+      </w:r>
+      <w:proofErr w:type="gramEnd"/>
+      <w:r>
+        <w:t>": "</w:t>
       </w:r>
       <w:proofErr w:type="spellStart"/>
       <w:r>
@@ -11633,7 +11795,7 @@
       <w:pPr>
         <w:pStyle w:val="Heading1"/>
       </w:pPr>
-      <w:bookmarkStart w:id="12" w:name="_Toc23861222"/>
+      <w:bookmarkStart w:id="11" w:name="_Toc23861222"/>
       <w:r>
         <w:t xml:space="preserve">Model Training </w:t>
       </w:r>
@@ -11643,7 +11805,7 @@
       <w:r>
         <w:t>eatures</w:t>
       </w:r>
-      <w:bookmarkEnd w:id="12"/>
+      <w:bookmarkEnd w:id="11"/>
     </w:p>
     <w:p>
       <w:pPr>
@@ -11760,7 +11922,7 @@
           <w:szCs w:val="60"/>
         </w:rPr>
       </w:pPr>
-      <w:bookmarkStart w:id="13" w:name="_Toc23861223"/>
+      <w:bookmarkStart w:id="12" w:name="_Toc23861223"/>
       <w:r>
         <w:rPr>
           <w:color w:val="0070C0"/>
@@ -11778,7 +11940,7 @@
         </w:rPr>
         <w:t>Model Testing</w:t>
       </w:r>
-      <w:bookmarkEnd w:id="13"/>
+      <w:bookmarkEnd w:id="12"/>
     </w:p>
     <w:p>
       <w:r>
@@ -11797,13 +11959,13 @@
       <w:pPr>
         <w:pStyle w:val="Heading1"/>
       </w:pPr>
-      <w:bookmarkStart w:id="14" w:name="_Statistical_Analysis"/>
-      <w:bookmarkStart w:id="15" w:name="_Toc23861224"/>
+      <w:bookmarkStart w:id="13" w:name="_Statistical_Analysis"/>
+      <w:bookmarkStart w:id="14" w:name="_Toc23861224"/>
+      <w:bookmarkEnd w:id="13"/>
+      <w:r>
+        <w:t>Statistical Analysis</w:t>
+      </w:r>
       <w:bookmarkEnd w:id="14"/>
-      <w:r>
-        <w:t>Statistical Analysis</w:t>
-      </w:r>
-      <w:bookmarkEnd w:id="15"/>
     </w:p>
     <w:p>
       <w:pPr>
@@ -12329,243 +12491,1967 @@
         <w:t xml:space="preserve"> TP means True Positive. </w:t>
       </w:r>
     </w:p>
-    <w:p>
-      <w:pPr>
-        <w:spacing w:after="0" w:line="240" w:lineRule="auto"/>
-      </w:pPr>
-    </w:p>
-    <w:p>
-      <w:pPr>
-        <w:spacing w:after="0" w:line="240" w:lineRule="auto"/>
-      </w:pPr>
-    </w:p>
-    <w:p>
-      <w:pPr>
-        <w:spacing w:after="0" w:line="240" w:lineRule="auto"/>
-      </w:pPr>
-      <w:r>
-        <w:rPr>
-          <w:u w:val="single"/>
-        </w:rPr>
-        <w:t>Accuracy</w:t>
-      </w:r>
-      <w:r>
-        <w:t xml:space="preserve">: </w:t>
-      </w:r>
-    </w:p>
-    <w:p>
-      <w:pPr>
-        <w:spacing w:after="0" w:line="240" w:lineRule="auto"/>
-      </w:pPr>
-      <w:r>
-        <w:t>% of total correct predictions.</w:t>
-      </w:r>
-    </w:p>
-    <w:p>
-      <w:pPr>
-        <w:spacing w:after="0" w:line="240" w:lineRule="auto"/>
-      </w:pPr>
-    </w:p>
-    <w:p>
-      <w:pPr>
-        <w:spacing w:after="0" w:line="240" w:lineRule="auto"/>
-      </w:pPr>
-      <w:r>
-        <w:t xml:space="preserve"> </w:t>
-      </w:r>
-      <m:oMath>
-        <m:r>
-          <w:rPr>
-            <w:rFonts w:ascii="Cambria Math" w:hAnsi="Cambria Math" w:cs="Cambria Math"/>
-          </w:rPr>
-          <m:t>acc</m:t>
-        </m:r>
-        <m:r>
-          <m:rPr>
-            <m:sty m:val="p"/>
-          </m:rPr>
-          <w:rPr>
-            <w:rFonts w:ascii="Cambria Math" w:hAnsi="Cambria Math" w:cs="Cambria Math"/>
-          </w:rPr>
-          <m:t>=</m:t>
-        </m:r>
-        <m:f>
-          <m:fPr>
-            <m:ctrlPr>
-              <w:rPr>
-                <w:rFonts w:ascii="Cambria Math" w:hAnsi="Cambria Math"/>
-              </w:rPr>
-            </m:ctrlPr>
-          </m:fPr>
-          <m:num>
-            <m:r>
-              <w:rPr>
-                <w:rFonts w:ascii="Cambria Math" w:hAnsi="Cambria Math"/>
-              </w:rPr>
-              <m:t>TP+TN</m:t>
-            </m:r>
-          </m:num>
-          <m:den>
-            <m:r>
-              <m:rPr>
-                <m:sty m:val="p"/>
-              </m:rPr>
-              <w:rPr>
-                <w:rFonts w:ascii="Cambria Math" w:hAnsi="Cambria Math" w:cs="Cambria Math"/>
-              </w:rPr>
-              <m:t>TP+TN+FP+FN</m:t>
-            </m:r>
-          </m:den>
-        </m:f>
-      </m:oMath>
-    </w:p>
-    <w:p>
-      <w:pPr>
-        <w:spacing w:after="0" w:line="240" w:lineRule="auto"/>
-      </w:pPr>
-    </w:p>
-    <w:p>
-      <w:pPr>
-        <w:spacing w:after="0" w:line="240" w:lineRule="auto"/>
-      </w:pPr>
-      <w:r>
-        <w:rPr>
-          <w:u w:val="single"/>
-        </w:rPr>
-        <w:t>Precision</w:t>
-      </w:r>
-      <w:r>
-        <w:t xml:space="preserve">: </w:t>
-      </w:r>
-    </w:p>
-    <w:p>
-      <w:pPr>
-        <w:spacing w:after="0" w:line="240" w:lineRule="auto"/>
-      </w:pPr>
-      <w:r>
-        <w:rPr>
-          <w:u w:val="single"/>
-        </w:rPr>
-        <w:t>Sensitivity</w:t>
-      </w:r>
-      <w:r>
-        <w:rPr>
-          <w:u w:val="single"/>
-        </w:rPr>
-        <w:t xml:space="preserve"> (Recall)</w:t>
-      </w:r>
-      <w:r>
-        <w:t xml:space="preserve">: </w:t>
-      </w:r>
-    </w:p>
-    <w:p>
-      <w:pPr>
-        <w:spacing w:after="0" w:line="240" w:lineRule="auto"/>
-      </w:pPr>
-      <w:r>
-        <w:rPr>
-          <w:u w:val="single"/>
-        </w:rPr>
-        <w:t>Specificity</w:t>
-      </w:r>
-      <w:r>
-        <w:t xml:space="preserve">: </w:t>
-      </w:r>
-    </w:p>
-    <w:p>
-      <w:pPr>
-        <w:spacing w:after="0" w:line="240" w:lineRule="auto"/>
-      </w:pPr>
-      <w:r>
-        <w:rPr>
-          <w:u w:val="single"/>
-        </w:rPr>
-        <w:t>Negative Predictive Value (NPV)</w:t>
-      </w:r>
-      <w:r>
-        <w:t xml:space="preserve">: </w:t>
-      </w:r>
-    </w:p>
-    <w:p>
-      <w:pPr>
-        <w:spacing w:after="0" w:line="240" w:lineRule="auto"/>
-      </w:pPr>
-      <w:r>
-        <w:rPr>
-          <w:u w:val="single"/>
-        </w:rPr>
-        <w:t>False Negative Rate (FNR</w:t>
-      </w:r>
-      <w:r>
-        <w:t xml:space="preserve">): </w:t>
-      </w:r>
-    </w:p>
-    <w:p>
-      <w:pPr>
-        <w:spacing w:after="0" w:line="240" w:lineRule="auto"/>
-        <w:rPr>
-          <w:u w:val="single"/>
-        </w:rPr>
-      </w:pPr>
-      <w:r>
-        <w:rPr>
-          <w:u w:val="single"/>
-        </w:rPr>
-        <w:t>ROC curve</w:t>
-      </w:r>
-      <w:r>
-        <w:rPr>
-          <w:u w:val="single"/>
-        </w:rPr>
-        <w:t xml:space="preserve"> area</w:t>
-      </w:r>
-      <w:r>
-        <w:rPr>
-          <w:u w:val="single"/>
-        </w:rPr>
-        <w:t xml:space="preserve">: </w:t>
-      </w:r>
-    </w:p>
-    <w:p>
-      <w:pPr>
-        <w:spacing w:after="0" w:line="240" w:lineRule="auto"/>
-        <w:rPr>
-          <w:u w:val="single"/>
-        </w:rPr>
-      </w:pPr>
-      <w:r>
-        <w:rPr>
-          <w:u w:val="single"/>
-        </w:rPr>
-        <w:t xml:space="preserve">F1 score: </w:t>
-      </w:r>
-    </w:p>
-    <w:p>
-      <w:pPr>
-        <w:spacing w:after="0" w:line="240" w:lineRule="auto"/>
-        <w:rPr>
-          <w:u w:val="single"/>
-        </w:rPr>
-      </w:pPr>
-      <w:r>
-        <w:rPr>
-          <w:u w:val="single"/>
-        </w:rPr>
-        <w:t xml:space="preserve">Mathews Correlation Coefficient (MCC): </w:t>
-      </w:r>
-    </w:p>
+    <w:p/>
+    <w:p>
+      <w:r>
+        <w:t xml:space="preserve">Statistical metrics, their descriptions, and their equations. </w:t>
+      </w:r>
+    </w:p>
+    <w:tbl>
+      <w:tblPr>
+        <w:tblW w:w="9827" w:type="dxa"/>
+        <w:tblInd w:w="-5" w:type="dxa"/>
+        <w:tblLook w:val="04A0" w:firstRow="1" w:lastRow="0" w:firstColumn="1" w:lastColumn="0" w:noHBand="0" w:noVBand="1"/>
+      </w:tblPr>
+      <w:tblGrid>
+        <w:gridCol w:w="2070"/>
+        <w:gridCol w:w="4055"/>
+        <w:gridCol w:w="3702"/>
+      </w:tblGrid>
+      <w:tr>
+        <w:trPr>
+          <w:trHeight w:val="1"/>
+        </w:trPr>
+        <w:tc>
+          <w:tcPr>
+            <w:tcW w:w="2070" w:type="dxa"/>
+            <w:tcBorders>
+              <w:top w:val="single" w:sz="4" w:space="0" w:color="auto"/>
+              <w:left w:val="single" w:sz="4" w:space="0" w:color="auto"/>
+              <w:bottom w:val="single" w:sz="4" w:space="0" w:color="auto"/>
+              <w:right w:val="single" w:sz="4" w:space="0" w:color="auto"/>
+            </w:tcBorders>
+            <w:shd w:val="clear" w:color="auto" w:fill="auto"/>
+            <w:noWrap/>
+            <w:vAlign w:val="center"/>
+            <w:hideMark/>
+          </w:tcPr>
+          <w:p>
+            <w:pPr>
+              <w:spacing w:after="0" w:line="240" w:lineRule="auto"/>
+              <w:jc w:val="center"/>
+              <w:rPr>
+                <w:rFonts w:ascii="Calibri" w:eastAsia="Times New Roman" w:hAnsi="Calibri" w:cs="Times New Roman"/>
+                <w:b/>
+                <w:bCs/>
+                <w:color w:val="000000"/>
+              </w:rPr>
+            </w:pPr>
+            <w:r>
+              <w:rPr>
+                <w:rFonts w:ascii="Calibri" w:eastAsia="Times New Roman" w:hAnsi="Calibri" w:cs="Times New Roman"/>
+                <w:b/>
+                <w:bCs/>
+                <w:color w:val="000000"/>
+              </w:rPr>
+              <w:t>Metric</w:t>
+            </w:r>
+          </w:p>
+        </w:tc>
+        <w:tc>
+          <w:tcPr>
+            <w:tcW w:w="4055" w:type="dxa"/>
+            <w:tcBorders>
+              <w:top w:val="single" w:sz="4" w:space="0" w:color="auto"/>
+              <w:left w:val="nil"/>
+              <w:bottom w:val="single" w:sz="4" w:space="0" w:color="auto"/>
+              <w:right w:val="single" w:sz="4" w:space="0" w:color="auto"/>
+            </w:tcBorders>
+            <w:shd w:val="clear" w:color="auto" w:fill="auto"/>
+            <w:noWrap/>
+            <w:vAlign w:val="bottom"/>
+            <w:hideMark/>
+          </w:tcPr>
+          <w:p>
+            <w:pPr>
+              <w:spacing w:after="0" w:line="240" w:lineRule="auto"/>
+              <w:rPr>
+                <w:rFonts w:ascii="Calibri" w:eastAsia="Times New Roman" w:hAnsi="Calibri" w:cs="Times New Roman"/>
+                <w:b/>
+                <w:bCs/>
+                <w:color w:val="000000"/>
+              </w:rPr>
+            </w:pPr>
+            <w:r>
+              <w:rPr>
+                <w:rFonts w:ascii="Calibri" w:eastAsia="Times New Roman" w:hAnsi="Calibri" w:cs="Times New Roman"/>
+                <w:b/>
+                <w:bCs/>
+                <w:color w:val="000000"/>
+              </w:rPr>
+              <w:t>Description</w:t>
+            </w:r>
+          </w:p>
+        </w:tc>
+        <w:tc>
+          <w:tcPr>
+            <w:tcW w:w="3702" w:type="dxa"/>
+            <w:tcBorders>
+              <w:top w:val="single" w:sz="4" w:space="0" w:color="auto"/>
+              <w:left w:val="nil"/>
+              <w:bottom w:val="single" w:sz="4" w:space="0" w:color="auto"/>
+              <w:right w:val="single" w:sz="4" w:space="0" w:color="auto"/>
+            </w:tcBorders>
+            <w:shd w:val="clear" w:color="auto" w:fill="auto"/>
+            <w:noWrap/>
+            <w:vAlign w:val="center"/>
+            <w:hideMark/>
+          </w:tcPr>
+          <w:p>
+            <w:pPr>
+              <w:spacing w:after="0" w:line="240" w:lineRule="auto"/>
+              <w:rPr>
+                <w:rFonts w:ascii="Calibri" w:eastAsia="Times New Roman" w:hAnsi="Calibri" w:cs="Times New Roman"/>
+                <w:b/>
+                <w:bCs/>
+                <w:color w:val="000000"/>
+              </w:rPr>
+            </w:pPr>
+            <w:r>
+              <w:rPr>
+                <w:rFonts w:ascii="Calibri" w:eastAsia="Times New Roman" w:hAnsi="Calibri" w:cs="Times New Roman"/>
+                <w:b/>
+                <w:bCs/>
+                <w:color w:val="000000"/>
+              </w:rPr>
+              <w:t>Equation</w:t>
+            </w:r>
+          </w:p>
+        </w:tc>
+      </w:tr>
+      <w:tr>
+        <w:trPr>
+          <w:trHeight w:val="1"/>
+        </w:trPr>
+        <w:tc>
+          <w:tcPr>
+            <w:tcW w:w="2070" w:type="dxa"/>
+            <w:tcBorders>
+              <w:top w:val="nil"/>
+              <w:left w:val="single" w:sz="4" w:space="0" w:color="auto"/>
+              <w:bottom w:val="single" w:sz="4" w:space="0" w:color="auto"/>
+              <w:right w:val="single" w:sz="4" w:space="0" w:color="auto"/>
+            </w:tcBorders>
+            <w:shd w:val="clear" w:color="auto" w:fill="auto"/>
+            <w:noWrap/>
+            <w:vAlign w:val="center"/>
+            <w:hideMark/>
+          </w:tcPr>
+          <w:p>
+            <w:pPr>
+              <w:spacing w:after="0" w:line="240" w:lineRule="auto"/>
+              <w:jc w:val="center"/>
+              <w:rPr>
+                <w:rFonts w:ascii="Calibri" w:eastAsia="Times New Roman" w:hAnsi="Calibri" w:cs="Times New Roman"/>
+                <w:color w:val="000000"/>
+              </w:rPr>
+            </w:pPr>
+            <w:r>
+              <w:rPr>
+                <w:rFonts w:ascii="Calibri" w:eastAsia="Times New Roman" w:hAnsi="Calibri" w:cs="Times New Roman"/>
+                <w:color w:val="000000"/>
+              </w:rPr>
+              <w:t>Accuracy</w:t>
+            </w:r>
+          </w:p>
+        </w:tc>
+        <w:tc>
+          <w:tcPr>
+            <w:tcW w:w="4055" w:type="dxa"/>
+            <w:tcBorders>
+              <w:top w:val="nil"/>
+              <w:left w:val="nil"/>
+              <w:bottom w:val="single" w:sz="4" w:space="0" w:color="auto"/>
+              <w:right w:val="single" w:sz="4" w:space="0" w:color="auto"/>
+            </w:tcBorders>
+            <w:shd w:val="clear" w:color="auto" w:fill="auto"/>
+            <w:noWrap/>
+            <w:vAlign w:val="center"/>
+            <w:hideMark/>
+          </w:tcPr>
+          <w:p>
+            <w:pPr>
+              <w:spacing w:after="0" w:line="240" w:lineRule="auto"/>
+              <w:rPr>
+                <w:rFonts w:ascii="Calibri" w:eastAsia="Times New Roman" w:hAnsi="Calibri" w:cs="Times New Roman"/>
+                <w:color w:val="000000"/>
+              </w:rPr>
+            </w:pPr>
+            <w:r>
+              <w:rPr>
+                <w:rFonts w:ascii="Calibri" w:eastAsia="Times New Roman" w:hAnsi="Calibri" w:cs="Times New Roman"/>
+                <w:color w:val="000000"/>
+              </w:rPr>
+              <w:t>% of total correct predictions.</w:t>
+            </w:r>
+          </w:p>
+        </w:tc>
+        <w:tc>
+          <w:tcPr>
+            <w:tcW w:w="3702" w:type="dxa"/>
+            <w:tcBorders>
+              <w:top w:val="nil"/>
+              <w:left w:val="nil"/>
+              <w:bottom w:val="single" w:sz="4" w:space="0" w:color="auto"/>
+              <w:right w:val="single" w:sz="4" w:space="0" w:color="auto"/>
+            </w:tcBorders>
+            <w:shd w:val="clear" w:color="auto" w:fill="auto"/>
+            <w:noWrap/>
+            <w:vAlign w:val="center"/>
+            <w:hideMark/>
+          </w:tcPr>
+          <w:p>
+            <w:pPr>
+              <w:spacing w:after="0" w:line="240" w:lineRule="auto"/>
+            </w:pPr>
+            <m:oMathPara>
+              <m:oMath>
+                <m:r>
+                  <m:rPr>
+                    <m:sty m:val="p"/>
+                  </m:rPr>
+                  <w:rPr>
+                    <w:rFonts w:ascii="Cambria Math" w:hAnsi="Cambria Math" w:cs="Cambria Math"/>
+                  </w:rPr>
+                  <w:br/>
+                </m:r>
+              </m:oMath>
+              <m:oMath>
+                <m:r>
+                  <m:rPr>
+                    <m:sty m:val="p"/>
+                  </m:rPr>
+                  <w:rPr>
+                    <w:rFonts w:ascii="Cambria Math" w:hAnsi="Cambria Math" w:cs="Cambria Math"/>
+                  </w:rPr>
+                  <m:t>acc=</m:t>
+                </m:r>
+                <m:f>
+                  <m:fPr>
+                    <m:ctrlPr>
+                      <w:rPr>
+                        <w:rFonts w:ascii="Cambria Math" w:hAnsi="Cambria Math"/>
+                      </w:rPr>
+                    </m:ctrlPr>
+                  </m:fPr>
+                  <m:num>
+                    <m:r>
+                      <m:rPr>
+                        <m:sty m:val="p"/>
+                      </m:rPr>
+                      <w:rPr>
+                        <w:rFonts w:ascii="Cambria Math" w:hAnsi="Cambria Math"/>
+                      </w:rPr>
+                      <m:t>TP+TN</m:t>
+                    </m:r>
+                  </m:num>
+                  <m:den>
+                    <m:r>
+                      <m:rPr>
+                        <m:sty m:val="p"/>
+                      </m:rPr>
+                      <w:rPr>
+                        <w:rFonts w:ascii="Cambria Math" w:hAnsi="Cambria Math" w:cs="Cambria Math"/>
+                      </w:rPr>
+                      <m:t>TP+TN+ FP+FN</m:t>
+                    </m:r>
+                  </m:den>
+                </m:f>
+              </m:oMath>
+            </m:oMathPara>
+          </w:p>
+          <w:p>
+            <w:pPr>
+              <w:spacing w:after="0" w:line="240" w:lineRule="auto"/>
+              <w:rPr>
+                <w:rFonts w:ascii="Calibri" w:eastAsia="Times New Roman" w:hAnsi="Calibri" w:cs="Times New Roman"/>
+                <w:color w:val="000000"/>
+              </w:rPr>
+            </w:pPr>
+          </w:p>
+        </w:tc>
+      </w:tr>
+      <w:tr>
+        <w:trPr>
+          <w:trHeight w:val="1"/>
+        </w:trPr>
+        <w:tc>
+          <w:tcPr>
+            <w:tcW w:w="2070" w:type="dxa"/>
+            <w:tcBorders>
+              <w:top w:val="nil"/>
+              <w:left w:val="single" w:sz="4" w:space="0" w:color="auto"/>
+              <w:bottom w:val="single" w:sz="4" w:space="0" w:color="auto"/>
+              <w:right w:val="single" w:sz="4" w:space="0" w:color="auto"/>
+            </w:tcBorders>
+            <w:shd w:val="clear" w:color="auto" w:fill="auto"/>
+            <w:noWrap/>
+            <w:vAlign w:val="center"/>
+            <w:hideMark/>
+          </w:tcPr>
+          <w:p>
+            <w:pPr>
+              <w:spacing w:after="0" w:line="240" w:lineRule="auto"/>
+              <w:jc w:val="center"/>
+              <w:rPr>
+                <w:rFonts w:ascii="Calibri" w:eastAsia="Times New Roman" w:hAnsi="Calibri" w:cs="Times New Roman"/>
+                <w:color w:val="000000"/>
+              </w:rPr>
+            </w:pPr>
+            <w:r>
+              <w:rPr>
+                <w:rFonts w:ascii="Calibri" w:eastAsia="Times New Roman" w:hAnsi="Calibri" w:cs="Times New Roman"/>
+                <w:color w:val="000000"/>
+              </w:rPr>
+              <w:t>Precision</w:t>
+            </w:r>
+          </w:p>
+        </w:tc>
+        <w:tc>
+          <w:tcPr>
+            <w:tcW w:w="4055" w:type="dxa"/>
+            <w:tcBorders>
+              <w:top w:val="nil"/>
+              <w:left w:val="nil"/>
+              <w:bottom w:val="single" w:sz="4" w:space="0" w:color="auto"/>
+              <w:right w:val="single" w:sz="4" w:space="0" w:color="auto"/>
+            </w:tcBorders>
+            <w:shd w:val="clear" w:color="auto" w:fill="auto"/>
+            <w:noWrap/>
+            <w:vAlign w:val="center"/>
+            <w:hideMark/>
+          </w:tcPr>
+          <w:p>
+            <w:pPr>
+              <w:spacing w:after="0" w:line="240" w:lineRule="auto"/>
+              <w:rPr>
+                <w:rFonts w:ascii="Calibri" w:eastAsia="Times New Roman" w:hAnsi="Calibri" w:cs="Times New Roman"/>
+                <w:color w:val="000000"/>
+              </w:rPr>
+            </w:pPr>
+            <w:r>
+              <w:rPr>
+                <w:rFonts w:ascii="Calibri" w:eastAsia="Times New Roman" w:hAnsi="Calibri" w:cs="Times New Roman"/>
+                <w:color w:val="000000"/>
+              </w:rPr>
+              <w:t>% of all positive predicted observations that were actually positive. In other words, the percentage of actual positive observations captured as a correct prediction.</w:t>
+            </w:r>
+          </w:p>
+        </w:tc>
+        <w:tc>
+          <w:tcPr>
+            <w:tcW w:w="3702" w:type="dxa"/>
+            <w:tcBorders>
+              <w:top w:val="nil"/>
+              <w:left w:val="nil"/>
+              <w:bottom w:val="single" w:sz="4" w:space="0" w:color="auto"/>
+              <w:right w:val="single" w:sz="4" w:space="0" w:color="auto"/>
+            </w:tcBorders>
+            <w:shd w:val="clear" w:color="auto" w:fill="auto"/>
+            <w:noWrap/>
+            <w:vAlign w:val="center"/>
+            <w:hideMark/>
+          </w:tcPr>
+          <w:p>
+            <w:pPr>
+              <w:spacing w:after="0" w:line="240" w:lineRule="auto"/>
+            </w:pPr>
+            <m:oMathPara>
+              <m:oMath>
+                <m:r>
+                  <m:rPr>
+                    <m:sty m:val="p"/>
+                  </m:rPr>
+                  <w:rPr>
+                    <w:rFonts w:ascii="Cambria Math" w:hAnsi="Cambria Math" w:cs="Cambria Math"/>
+                  </w:rPr>
+                  <w:br/>
+                </m:r>
+              </m:oMath>
+              <m:oMath>
+                <m:r>
+                  <m:rPr>
+                    <m:sty m:val="p"/>
+                  </m:rPr>
+                  <w:rPr>
+                    <w:rFonts w:ascii="Cambria Math" w:hAnsi="Cambria Math" w:cs="Cambria Math"/>
+                  </w:rPr>
+                  <m:t>precision</m:t>
+                </m:r>
+                <m:r>
+                  <m:rPr>
+                    <m:sty m:val="p"/>
+                  </m:rPr>
+                  <w:rPr>
+                    <w:rFonts w:ascii="Cambria Math" w:hAnsi="Cambria Math" w:cs="Cambria Math"/>
+                  </w:rPr>
+                  <m:t>=</m:t>
+                </m:r>
+                <m:f>
+                  <m:fPr>
+                    <m:ctrlPr>
+                      <w:rPr>
+                        <w:rFonts w:ascii="Cambria Math" w:hAnsi="Cambria Math"/>
+                      </w:rPr>
+                    </m:ctrlPr>
+                  </m:fPr>
+                  <m:num>
+                    <m:r>
+                      <m:rPr>
+                        <m:sty m:val="p"/>
+                      </m:rPr>
+                      <w:rPr>
+                        <w:rFonts w:ascii="Cambria Math" w:hAnsi="Cambria Math"/>
+                      </w:rPr>
+                      <m:t>TP</m:t>
+                    </m:r>
+                  </m:num>
+                  <m:den>
+                    <m:r>
+                      <m:rPr>
+                        <m:sty m:val="p"/>
+                      </m:rPr>
+                      <w:rPr>
+                        <w:rFonts w:ascii="Cambria Math" w:hAnsi="Cambria Math" w:cs="Cambria Math"/>
+                      </w:rPr>
+                      <m:t>TP+FP</m:t>
+                    </m:r>
+                  </m:den>
+                </m:f>
+              </m:oMath>
+            </m:oMathPara>
+          </w:p>
+          <w:p>
+            <w:pPr>
+              <w:spacing w:after="0" w:line="240" w:lineRule="auto"/>
+              <w:rPr>
+                <w:rFonts w:ascii="Calibri" w:eastAsia="Times New Roman" w:hAnsi="Calibri" w:cs="Times New Roman"/>
+                <w:color w:val="000000"/>
+              </w:rPr>
+            </w:pPr>
+          </w:p>
+        </w:tc>
+      </w:tr>
+      <w:tr>
+        <w:trPr>
+          <w:trHeight w:val="1"/>
+        </w:trPr>
+        <w:tc>
+          <w:tcPr>
+            <w:tcW w:w="2070" w:type="dxa"/>
+            <w:tcBorders>
+              <w:top w:val="nil"/>
+              <w:left w:val="single" w:sz="4" w:space="0" w:color="auto"/>
+              <w:bottom w:val="single" w:sz="4" w:space="0" w:color="auto"/>
+              <w:right w:val="single" w:sz="4" w:space="0" w:color="auto"/>
+            </w:tcBorders>
+            <w:shd w:val="clear" w:color="auto" w:fill="auto"/>
+            <w:noWrap/>
+            <w:vAlign w:val="center"/>
+            <w:hideMark/>
+          </w:tcPr>
+          <w:p>
+            <w:pPr>
+              <w:spacing w:after="0" w:line="240" w:lineRule="auto"/>
+              <w:jc w:val="center"/>
+              <w:rPr>
+                <w:rFonts w:ascii="Calibri" w:eastAsia="Times New Roman" w:hAnsi="Calibri" w:cs="Times New Roman"/>
+                <w:color w:val="000000"/>
+              </w:rPr>
+            </w:pPr>
+            <w:r>
+              <w:rPr>
+                <w:rFonts w:ascii="Calibri" w:eastAsia="Times New Roman" w:hAnsi="Calibri" w:cs="Times New Roman"/>
+                <w:color w:val="000000"/>
+              </w:rPr>
+              <w:t>Sensitivity (Recall)</w:t>
+            </w:r>
+          </w:p>
+        </w:tc>
+        <w:tc>
+          <w:tcPr>
+            <w:tcW w:w="4055" w:type="dxa"/>
+            <w:tcBorders>
+              <w:top w:val="nil"/>
+              <w:left w:val="nil"/>
+              <w:bottom w:val="single" w:sz="4" w:space="0" w:color="auto"/>
+              <w:right w:val="single" w:sz="4" w:space="0" w:color="auto"/>
+            </w:tcBorders>
+            <w:shd w:val="clear" w:color="auto" w:fill="auto"/>
+            <w:noWrap/>
+            <w:vAlign w:val="center"/>
+            <w:hideMark/>
+          </w:tcPr>
+          <w:p>
+            <w:pPr>
+              <w:spacing w:after="0" w:line="240" w:lineRule="auto"/>
+              <w:rPr>
+                <w:rFonts w:ascii="Calibri" w:eastAsia="Times New Roman" w:hAnsi="Calibri" w:cs="Times New Roman"/>
+                <w:color w:val="000000"/>
+              </w:rPr>
+            </w:pPr>
+            <w:r>
+              <w:rPr>
+                <w:rFonts w:ascii="Calibri" w:eastAsia="Times New Roman" w:hAnsi="Calibri" w:cs="Times New Roman"/>
+                <w:color w:val="000000"/>
+              </w:rPr>
+              <w:t>% of correct positive observations predicted. If there are 10 actual positive observations, and the model predicts 8 of them, then it has a sensitivity of 0.8.</w:t>
+            </w:r>
+          </w:p>
+        </w:tc>
+        <w:tc>
+          <w:tcPr>
+            <w:tcW w:w="3702" w:type="dxa"/>
+            <w:tcBorders>
+              <w:top w:val="nil"/>
+              <w:left w:val="nil"/>
+              <w:bottom w:val="single" w:sz="4" w:space="0" w:color="auto"/>
+              <w:right w:val="single" w:sz="4" w:space="0" w:color="auto"/>
+            </w:tcBorders>
+            <w:shd w:val="clear" w:color="auto" w:fill="auto"/>
+            <w:noWrap/>
+            <w:vAlign w:val="center"/>
+            <w:hideMark/>
+          </w:tcPr>
+          <w:p>
+            <w:pPr>
+              <w:spacing w:after="0" w:line="240" w:lineRule="auto"/>
+            </w:pPr>
+            <m:oMathPara>
+              <m:oMath>
+                <m:r>
+                  <m:rPr>
+                    <m:sty m:val="p"/>
+                  </m:rPr>
+                  <w:rPr>
+                    <w:rFonts w:ascii="Cambria Math" w:hAnsi="Cambria Math" w:cs="Cambria Math"/>
+                  </w:rPr>
+                  <w:br/>
+                </m:r>
+              </m:oMath>
+              <m:oMath>
+                <m:r>
+                  <m:rPr>
+                    <m:sty m:val="p"/>
+                  </m:rPr>
+                  <w:rPr>
+                    <w:rFonts w:ascii="Cambria Math" w:hAnsi="Cambria Math" w:cs="Cambria Math"/>
+                  </w:rPr>
+                  <m:t>Sensitivity</m:t>
+                </m:r>
+                <m:r>
+                  <m:rPr>
+                    <m:sty m:val="p"/>
+                  </m:rPr>
+                  <w:rPr>
+                    <w:rFonts w:ascii="Cambria Math" w:hAnsi="Cambria Math" w:cs="Cambria Math"/>
+                  </w:rPr>
+                  <m:t>=</m:t>
+                </m:r>
+                <m:f>
+                  <m:fPr>
+                    <m:ctrlPr>
+                      <w:rPr>
+                        <w:rFonts w:ascii="Cambria Math" w:hAnsi="Cambria Math"/>
+                      </w:rPr>
+                    </m:ctrlPr>
+                  </m:fPr>
+                  <m:num>
+                    <m:r>
+                      <m:rPr>
+                        <m:sty m:val="p"/>
+                      </m:rPr>
+                      <w:rPr>
+                        <w:rFonts w:ascii="Cambria Math" w:hAnsi="Cambria Math"/>
+                      </w:rPr>
+                      <m:t>TP</m:t>
+                    </m:r>
+                  </m:num>
+                  <m:den>
+                    <m:r>
+                      <m:rPr>
+                        <m:sty m:val="p"/>
+                      </m:rPr>
+                      <w:rPr>
+                        <w:rFonts w:ascii="Cambria Math" w:hAnsi="Cambria Math" w:cs="Cambria Math"/>
+                      </w:rPr>
+                      <m:t>P</m:t>
+                    </m:r>
+                  </m:den>
+                </m:f>
+                <m:r>
+                  <m:rPr>
+                    <m:sty m:val="p"/>
+                  </m:rPr>
+                  <w:rPr>
+                    <w:rFonts w:ascii="Cambria Math" w:hAnsi="Cambria Math" w:cs="Cambria Math"/>
+                  </w:rPr>
+                  <m:t>=</m:t>
+                </m:r>
+                <m:f>
+                  <m:fPr>
+                    <m:ctrlPr>
+                      <w:rPr>
+                        <w:rFonts w:ascii="Cambria Math" w:hAnsi="Cambria Math"/>
+                      </w:rPr>
+                    </m:ctrlPr>
+                  </m:fPr>
+                  <m:num>
+                    <m:r>
+                      <m:rPr>
+                        <m:sty m:val="p"/>
+                      </m:rPr>
+                      <w:rPr>
+                        <w:rFonts w:ascii="Cambria Math" w:hAnsi="Cambria Math"/>
+                      </w:rPr>
+                      <m:t>TP</m:t>
+                    </m:r>
+                  </m:num>
+                  <m:den>
+                    <m:r>
+                      <m:rPr>
+                        <m:sty m:val="p"/>
+                      </m:rPr>
+                      <w:rPr>
+                        <w:rFonts w:ascii="Cambria Math" w:hAnsi="Cambria Math" w:cs="Cambria Math"/>
+                      </w:rPr>
+                      <m:t>TP+FN</m:t>
+                    </m:r>
+                  </m:den>
+                </m:f>
+              </m:oMath>
+            </m:oMathPara>
+          </w:p>
+          <w:p>
+            <w:pPr>
+              <w:spacing w:after="0" w:line="240" w:lineRule="auto"/>
+              <w:rPr>
+                <w:rFonts w:ascii="Calibri" w:eastAsia="Times New Roman" w:hAnsi="Calibri" w:cs="Times New Roman"/>
+                <w:color w:val="000000"/>
+              </w:rPr>
+            </w:pPr>
+          </w:p>
+        </w:tc>
+      </w:tr>
+      <w:tr>
+        <w:trPr>
+          <w:trHeight w:val="1"/>
+        </w:trPr>
+        <w:tc>
+          <w:tcPr>
+            <w:tcW w:w="2070" w:type="dxa"/>
+            <w:tcBorders>
+              <w:top w:val="nil"/>
+              <w:left w:val="single" w:sz="4" w:space="0" w:color="auto"/>
+              <w:bottom w:val="single" w:sz="4" w:space="0" w:color="auto"/>
+              <w:right w:val="single" w:sz="4" w:space="0" w:color="auto"/>
+            </w:tcBorders>
+            <w:shd w:val="clear" w:color="auto" w:fill="auto"/>
+            <w:noWrap/>
+            <w:vAlign w:val="center"/>
+            <w:hideMark/>
+          </w:tcPr>
+          <w:p>
+            <w:pPr>
+              <w:spacing w:after="0" w:line="240" w:lineRule="auto"/>
+              <w:jc w:val="center"/>
+              <w:rPr>
+                <w:rFonts w:ascii="Calibri" w:eastAsia="Times New Roman" w:hAnsi="Calibri" w:cs="Times New Roman"/>
+                <w:color w:val="000000"/>
+              </w:rPr>
+            </w:pPr>
+            <w:r>
+              <w:rPr>
+                <w:rFonts w:ascii="Calibri" w:eastAsia="Times New Roman" w:hAnsi="Calibri" w:cs="Times New Roman"/>
+                <w:color w:val="000000"/>
+              </w:rPr>
+              <w:t>Specificity</w:t>
+            </w:r>
+          </w:p>
+        </w:tc>
+        <w:tc>
+          <w:tcPr>
+            <w:tcW w:w="4055" w:type="dxa"/>
+            <w:tcBorders>
+              <w:top w:val="nil"/>
+              <w:left w:val="nil"/>
+              <w:bottom w:val="single" w:sz="4" w:space="0" w:color="auto"/>
+              <w:right w:val="single" w:sz="4" w:space="0" w:color="auto"/>
+            </w:tcBorders>
+            <w:shd w:val="clear" w:color="auto" w:fill="auto"/>
+            <w:noWrap/>
+            <w:vAlign w:val="center"/>
+            <w:hideMark/>
+          </w:tcPr>
+          <w:p>
+            <w:pPr>
+              <w:spacing w:after="0" w:line="240" w:lineRule="auto"/>
+              <w:rPr>
+                <w:rFonts w:ascii="Calibri" w:eastAsia="Times New Roman" w:hAnsi="Calibri" w:cs="Times New Roman"/>
+                <w:color w:val="000000"/>
+              </w:rPr>
+            </w:pPr>
+            <w:r>
+              <w:rPr>
+                <w:rFonts w:ascii="Calibri" w:eastAsia="Times New Roman" w:hAnsi="Calibri" w:cs="Times New Roman"/>
+                <w:color w:val="000000"/>
+              </w:rPr>
+              <w:t>% of correct negative observations predicted. Same as sensitivity, but for negative observations. If there are 10 actual negative observations, and the model predicts 8 of them, then it has a specificity of 0.8.</w:t>
+            </w:r>
+          </w:p>
+        </w:tc>
+        <w:tc>
+          <w:tcPr>
+            <w:tcW w:w="3702" w:type="dxa"/>
+            <w:tcBorders>
+              <w:top w:val="nil"/>
+              <w:left w:val="nil"/>
+              <w:bottom w:val="single" w:sz="4" w:space="0" w:color="auto"/>
+              <w:right w:val="single" w:sz="4" w:space="0" w:color="auto"/>
+            </w:tcBorders>
+            <w:shd w:val="clear" w:color="auto" w:fill="auto"/>
+            <w:noWrap/>
+            <w:vAlign w:val="center"/>
+            <w:hideMark/>
+          </w:tcPr>
+          <w:p>
+            <w:pPr>
+              <w:spacing w:after="0" w:line="240" w:lineRule="auto"/>
+            </w:pPr>
+            <m:oMathPara>
+              <m:oMath>
+                <m:r>
+                  <m:rPr>
+                    <m:sty m:val="p"/>
+                  </m:rPr>
+                  <w:rPr>
+                    <w:rFonts w:ascii="Cambria Math" w:hAnsi="Cambria Math" w:cs="Cambria Math"/>
+                  </w:rPr>
+                  <w:br/>
+                </m:r>
+              </m:oMath>
+              <m:oMath>
+                <m:r>
+                  <m:rPr>
+                    <m:sty m:val="p"/>
+                  </m:rPr>
+                  <w:rPr>
+                    <w:rFonts w:ascii="Cambria Math" w:hAnsi="Cambria Math" w:cs="Cambria Math"/>
+                  </w:rPr>
+                  <m:t>Specificity</m:t>
+                </m:r>
+                <m:r>
+                  <m:rPr>
+                    <m:sty m:val="p"/>
+                  </m:rPr>
+                  <w:rPr>
+                    <w:rFonts w:ascii="Cambria Math" w:hAnsi="Cambria Math" w:cs="Cambria Math"/>
+                  </w:rPr>
+                  <m:t>=</m:t>
+                </m:r>
+                <m:f>
+                  <m:fPr>
+                    <m:ctrlPr>
+                      <w:rPr>
+                        <w:rFonts w:ascii="Cambria Math" w:hAnsi="Cambria Math"/>
+                      </w:rPr>
+                    </m:ctrlPr>
+                  </m:fPr>
+                  <m:num>
+                    <m:r>
+                      <m:rPr>
+                        <m:sty m:val="p"/>
+                      </m:rPr>
+                      <w:rPr>
+                        <w:rFonts w:ascii="Cambria Math" w:hAnsi="Cambria Math"/>
+                      </w:rPr>
+                      <m:t>TN</m:t>
+                    </m:r>
+                  </m:num>
+                  <m:den>
+                    <m:r>
+                      <m:rPr>
+                        <m:sty m:val="p"/>
+                      </m:rPr>
+                      <w:rPr>
+                        <w:rFonts w:ascii="Cambria Math" w:hAnsi="Cambria Math" w:cs="Cambria Math"/>
+                      </w:rPr>
+                      <m:t>N</m:t>
+                    </m:r>
+                  </m:den>
+                </m:f>
+                <m:r>
+                  <m:rPr>
+                    <m:sty m:val="p"/>
+                  </m:rPr>
+                  <w:rPr>
+                    <w:rFonts w:ascii="Cambria Math" w:hAnsi="Cambria Math" w:cs="Cambria Math"/>
+                  </w:rPr>
+                  <m:t>=</m:t>
+                </m:r>
+                <m:f>
+                  <m:fPr>
+                    <m:ctrlPr>
+                      <w:rPr>
+                        <w:rFonts w:ascii="Cambria Math" w:hAnsi="Cambria Math"/>
+                      </w:rPr>
+                    </m:ctrlPr>
+                  </m:fPr>
+                  <m:num>
+                    <m:r>
+                      <m:rPr>
+                        <m:sty m:val="p"/>
+                      </m:rPr>
+                      <w:rPr>
+                        <w:rFonts w:ascii="Cambria Math" w:hAnsi="Cambria Math"/>
+                      </w:rPr>
+                      <m:t>TN</m:t>
+                    </m:r>
+                  </m:num>
+                  <m:den>
+                    <m:r>
+                      <m:rPr>
+                        <m:sty m:val="p"/>
+                      </m:rPr>
+                      <w:rPr>
+                        <w:rFonts w:ascii="Cambria Math" w:hAnsi="Cambria Math" w:cs="Cambria Math"/>
+                      </w:rPr>
+                      <m:t>TN+FP</m:t>
+                    </m:r>
+                  </m:den>
+                </m:f>
+              </m:oMath>
+            </m:oMathPara>
+          </w:p>
+          <w:p>
+            <w:pPr>
+              <w:spacing w:after="0" w:line="240" w:lineRule="auto"/>
+              <w:rPr>
+                <w:rFonts w:ascii="Calibri" w:eastAsia="Times New Roman" w:hAnsi="Calibri" w:cs="Times New Roman"/>
+                <w:color w:val="000000"/>
+              </w:rPr>
+            </w:pPr>
+          </w:p>
+        </w:tc>
+      </w:tr>
+      <w:tr>
+        <w:trPr>
+          <w:trHeight w:val="1"/>
+        </w:trPr>
+        <w:tc>
+          <w:tcPr>
+            <w:tcW w:w="2070" w:type="dxa"/>
+            <w:tcBorders>
+              <w:top w:val="nil"/>
+              <w:left w:val="single" w:sz="4" w:space="0" w:color="auto"/>
+              <w:bottom w:val="single" w:sz="4" w:space="0" w:color="auto"/>
+              <w:right w:val="single" w:sz="4" w:space="0" w:color="auto"/>
+            </w:tcBorders>
+            <w:shd w:val="clear" w:color="auto" w:fill="auto"/>
+            <w:noWrap/>
+            <w:vAlign w:val="center"/>
+            <w:hideMark/>
+          </w:tcPr>
+          <w:p>
+            <w:pPr>
+              <w:spacing w:after="0" w:line="240" w:lineRule="auto"/>
+              <w:jc w:val="center"/>
+              <w:rPr>
+                <w:rFonts w:ascii="Calibri" w:eastAsia="Times New Roman" w:hAnsi="Calibri" w:cs="Times New Roman"/>
+                <w:color w:val="000000"/>
+              </w:rPr>
+            </w:pPr>
+            <w:r>
+              <w:rPr>
+                <w:rFonts w:ascii="Calibri" w:eastAsia="Times New Roman" w:hAnsi="Calibri" w:cs="Times New Roman"/>
+                <w:color w:val="000000"/>
+              </w:rPr>
+              <w:t>Negative Predictive Value (NPV)</w:t>
+            </w:r>
+          </w:p>
+        </w:tc>
+        <w:tc>
+          <w:tcPr>
+            <w:tcW w:w="4055" w:type="dxa"/>
+            <w:tcBorders>
+              <w:top w:val="nil"/>
+              <w:left w:val="nil"/>
+              <w:bottom w:val="single" w:sz="4" w:space="0" w:color="auto"/>
+              <w:right w:val="single" w:sz="4" w:space="0" w:color="auto"/>
+            </w:tcBorders>
+            <w:shd w:val="clear" w:color="auto" w:fill="auto"/>
+            <w:noWrap/>
+            <w:vAlign w:val="center"/>
+            <w:hideMark/>
+          </w:tcPr>
+          <w:p>
+            <w:pPr>
+              <w:spacing w:after="0" w:line="240" w:lineRule="auto"/>
+              <w:rPr>
+                <w:rFonts w:ascii="Calibri" w:eastAsia="Times New Roman" w:hAnsi="Calibri" w:cs="Times New Roman"/>
+                <w:color w:val="000000"/>
+              </w:rPr>
+            </w:pPr>
+            <w:r>
+              <w:rPr>
+                <w:rFonts w:ascii="Calibri" w:eastAsia="Times New Roman" w:hAnsi="Calibri" w:cs="Times New Roman"/>
+                <w:color w:val="000000"/>
+              </w:rPr>
+              <w:t xml:space="preserve">% of all negative predicted observations that were actually negative. In other </w:t>
+            </w:r>
+            <w:r>
+              <w:rPr>
+                <w:rFonts w:ascii="Calibri" w:eastAsia="Times New Roman" w:hAnsi="Calibri" w:cs="Times New Roman"/>
+                <w:color w:val="000000"/>
+              </w:rPr>
+              <w:lastRenderedPageBreak/>
+              <w:t>words, the percentage of actual negative observations captured as a correct prediction.</w:t>
+            </w:r>
+          </w:p>
+        </w:tc>
+        <w:tc>
+          <w:tcPr>
+            <w:tcW w:w="3702" w:type="dxa"/>
+            <w:tcBorders>
+              <w:top w:val="nil"/>
+              <w:left w:val="nil"/>
+              <w:bottom w:val="single" w:sz="4" w:space="0" w:color="auto"/>
+              <w:right w:val="single" w:sz="4" w:space="0" w:color="auto"/>
+            </w:tcBorders>
+            <w:shd w:val="clear" w:color="auto" w:fill="auto"/>
+            <w:noWrap/>
+            <w:vAlign w:val="center"/>
+            <w:hideMark/>
+          </w:tcPr>
+          <w:p>
+            <w:pPr>
+              <w:spacing w:after="0" w:line="240" w:lineRule="auto"/>
+            </w:pPr>
+            <m:oMathPara>
+              <m:oMath>
+                <m:r>
+                  <m:rPr>
+                    <m:sty m:val="p"/>
+                  </m:rPr>
+                  <w:rPr>
+                    <w:rFonts w:ascii="Cambria Math" w:hAnsi="Cambria Math" w:cs="Cambria Math"/>
+                  </w:rPr>
+                  <w:lastRenderedPageBreak/>
+                  <w:br/>
+                </m:r>
+              </m:oMath>
+              <m:oMath>
+                <m:r>
+                  <m:rPr>
+                    <m:sty m:val="p"/>
+                  </m:rPr>
+                  <w:rPr>
+                    <w:rFonts w:ascii="Cambria Math" w:hAnsi="Cambria Math" w:cs="Cambria Math"/>
+                  </w:rPr>
+                  <m:t>NPV</m:t>
+                </m:r>
+                <m:r>
+                  <m:rPr>
+                    <m:sty m:val="p"/>
+                  </m:rPr>
+                  <w:rPr>
+                    <w:rFonts w:ascii="Cambria Math" w:hAnsi="Cambria Math" w:cs="Cambria Math"/>
+                  </w:rPr>
+                  <m:t>=</m:t>
+                </m:r>
+                <m:f>
+                  <m:fPr>
+                    <m:ctrlPr>
+                      <w:rPr>
+                        <w:rFonts w:ascii="Cambria Math" w:hAnsi="Cambria Math"/>
+                      </w:rPr>
+                    </m:ctrlPr>
+                  </m:fPr>
+                  <m:num>
+                    <m:r>
+                      <m:rPr>
+                        <m:sty m:val="p"/>
+                      </m:rPr>
+                      <w:rPr>
+                        <w:rFonts w:ascii="Cambria Math" w:hAnsi="Cambria Math"/>
+                      </w:rPr>
+                      <m:t>TN</m:t>
+                    </m:r>
+                  </m:num>
+                  <m:den>
+                    <m:r>
+                      <m:rPr>
+                        <m:sty m:val="p"/>
+                      </m:rPr>
+                      <w:rPr>
+                        <w:rFonts w:ascii="Cambria Math" w:hAnsi="Cambria Math" w:cs="Cambria Math"/>
+                      </w:rPr>
+                      <m:t>TN+FN</m:t>
+                    </m:r>
+                  </m:den>
+                </m:f>
+              </m:oMath>
+            </m:oMathPara>
+          </w:p>
+          <w:p>
+            <w:pPr>
+              <w:spacing w:after="0" w:line="240" w:lineRule="auto"/>
+              <w:rPr>
+                <w:rFonts w:ascii="Calibri" w:eastAsia="Times New Roman" w:hAnsi="Calibri" w:cs="Times New Roman"/>
+                <w:color w:val="000000"/>
+              </w:rPr>
+            </w:pPr>
+          </w:p>
+        </w:tc>
+      </w:tr>
+      <w:tr>
+        <w:trPr>
+          <w:trHeight w:val="1"/>
+        </w:trPr>
+        <w:tc>
+          <w:tcPr>
+            <w:tcW w:w="2070" w:type="dxa"/>
+            <w:tcBorders>
+              <w:top w:val="nil"/>
+              <w:left w:val="single" w:sz="4" w:space="0" w:color="auto"/>
+              <w:bottom w:val="single" w:sz="4" w:space="0" w:color="auto"/>
+              <w:right w:val="single" w:sz="4" w:space="0" w:color="auto"/>
+            </w:tcBorders>
+            <w:shd w:val="clear" w:color="auto" w:fill="auto"/>
+            <w:noWrap/>
+            <w:vAlign w:val="center"/>
+            <w:hideMark/>
+          </w:tcPr>
+          <w:p>
+            <w:pPr>
+              <w:spacing w:after="0" w:line="240" w:lineRule="auto"/>
+              <w:jc w:val="center"/>
+              <w:rPr>
+                <w:rFonts w:ascii="Calibri" w:eastAsia="Times New Roman" w:hAnsi="Calibri" w:cs="Times New Roman"/>
+                <w:color w:val="000000"/>
+              </w:rPr>
+            </w:pPr>
+            <w:r>
+              <w:rPr>
+                <w:rFonts w:ascii="Calibri" w:eastAsia="Times New Roman" w:hAnsi="Calibri" w:cs="Times New Roman"/>
+                <w:color w:val="000000"/>
+              </w:rPr>
+              <w:lastRenderedPageBreak/>
+              <w:t>False Positive Rate (FPR)</w:t>
+            </w:r>
+          </w:p>
+        </w:tc>
+        <w:tc>
+          <w:tcPr>
+            <w:tcW w:w="4055" w:type="dxa"/>
+            <w:tcBorders>
+              <w:top w:val="nil"/>
+              <w:left w:val="nil"/>
+              <w:bottom w:val="single" w:sz="4" w:space="0" w:color="auto"/>
+              <w:right w:val="single" w:sz="4" w:space="0" w:color="auto"/>
+            </w:tcBorders>
+            <w:shd w:val="clear" w:color="auto" w:fill="auto"/>
+            <w:noWrap/>
+            <w:vAlign w:val="center"/>
+            <w:hideMark/>
+          </w:tcPr>
+          <w:p>
+            <w:pPr>
+              <w:spacing w:after="0" w:line="240" w:lineRule="auto"/>
+              <w:rPr>
+                <w:rFonts w:ascii="Calibri" w:eastAsia="Times New Roman" w:hAnsi="Calibri" w:cs="Times New Roman"/>
+                <w:color w:val="000000"/>
+              </w:rPr>
+            </w:pPr>
+            <w:r>
+              <w:rPr>
+                <w:rFonts w:ascii="Calibri" w:eastAsia="Times New Roman" w:hAnsi="Calibri" w:cs="Times New Roman"/>
+                <w:color w:val="000000"/>
+              </w:rPr>
+              <w:t>% of times the model predicts positive observation when it’s actually a negative observation. If there are 10 negative positive observations, and the model predicts 2 as positive, then it has a false positive rate of 0.2.</w:t>
+            </w:r>
+          </w:p>
+        </w:tc>
+        <w:tc>
+          <w:tcPr>
+            <w:tcW w:w="3702" w:type="dxa"/>
+            <w:tcBorders>
+              <w:top w:val="nil"/>
+              <w:left w:val="nil"/>
+              <w:bottom w:val="single" w:sz="4" w:space="0" w:color="auto"/>
+              <w:right w:val="single" w:sz="4" w:space="0" w:color="auto"/>
+            </w:tcBorders>
+            <w:shd w:val="clear" w:color="auto" w:fill="auto"/>
+            <w:noWrap/>
+            <w:vAlign w:val="center"/>
+            <w:hideMark/>
+          </w:tcPr>
+          <w:p>
+            <w:pPr>
+              <w:spacing w:after="0" w:line="240" w:lineRule="auto"/>
+            </w:pPr>
+            <m:oMathPara>
+              <m:oMath>
+                <m:r>
+                  <m:rPr>
+                    <m:sty m:val="p"/>
+                  </m:rPr>
+                  <w:rPr>
+                    <w:rFonts w:ascii="Cambria Math" w:hAnsi="Cambria Math" w:cs="Cambria Math"/>
+                  </w:rPr>
+                  <w:br/>
+                </m:r>
+              </m:oMath>
+              <m:oMath>
+                <m:r>
+                  <m:rPr>
+                    <m:sty m:val="p"/>
+                  </m:rPr>
+                  <w:rPr>
+                    <w:rFonts w:ascii="Cambria Math" w:hAnsi="Cambria Math" w:cs="Cambria Math"/>
+                  </w:rPr>
+                  <m:t>FPR</m:t>
+                </m:r>
+                <m:r>
+                  <m:rPr>
+                    <m:sty m:val="p"/>
+                  </m:rPr>
+                  <w:rPr>
+                    <w:rFonts w:ascii="Cambria Math" w:hAnsi="Cambria Math" w:cs="Cambria Math"/>
+                  </w:rPr>
+                  <m:t>=</m:t>
+                </m:r>
+                <m:f>
+                  <m:fPr>
+                    <m:ctrlPr>
+                      <w:rPr>
+                        <w:rFonts w:ascii="Cambria Math" w:hAnsi="Cambria Math"/>
+                      </w:rPr>
+                    </m:ctrlPr>
+                  </m:fPr>
+                  <m:num>
+                    <m:r>
+                      <m:rPr>
+                        <m:sty m:val="p"/>
+                      </m:rPr>
+                      <w:rPr>
+                        <w:rFonts w:ascii="Cambria Math" w:hAnsi="Cambria Math"/>
+                      </w:rPr>
+                      <m:t>FP</m:t>
+                    </m:r>
+                  </m:num>
+                  <m:den>
+                    <m:r>
+                      <w:rPr>
+                        <w:rFonts w:ascii="Cambria Math" w:hAnsi="Cambria Math"/>
+                      </w:rPr>
+                      <m:t>N</m:t>
+                    </m:r>
+                  </m:den>
+                </m:f>
+                <m:r>
+                  <m:rPr>
+                    <m:sty m:val="p"/>
+                  </m:rPr>
+                  <w:rPr>
+                    <w:rFonts w:ascii="Cambria Math" w:hAnsi="Cambria Math" w:cs="Cambria Math"/>
+                  </w:rPr>
+                  <m:t>=</m:t>
+                </m:r>
+                <m:f>
+                  <m:fPr>
+                    <m:ctrlPr>
+                      <w:rPr>
+                        <w:rFonts w:ascii="Cambria Math" w:hAnsi="Cambria Math"/>
+                      </w:rPr>
+                    </m:ctrlPr>
+                  </m:fPr>
+                  <m:num>
+                    <m:r>
+                      <m:rPr>
+                        <m:sty m:val="p"/>
+                      </m:rPr>
+                      <w:rPr>
+                        <w:rFonts w:ascii="Cambria Math" w:hAnsi="Cambria Math"/>
+                      </w:rPr>
+                      <m:t>FP</m:t>
+                    </m:r>
+                  </m:num>
+                  <m:den>
+                    <m:r>
+                      <m:rPr>
+                        <m:sty m:val="p"/>
+                      </m:rPr>
+                      <w:rPr>
+                        <w:rFonts w:ascii="Cambria Math" w:hAnsi="Cambria Math" w:cs="Cambria Math"/>
+                      </w:rPr>
+                      <m:t>FP+TN</m:t>
+                    </m:r>
+                  </m:den>
+                </m:f>
+              </m:oMath>
+            </m:oMathPara>
+          </w:p>
+          <w:p>
+            <w:pPr>
+              <w:spacing w:after="0" w:line="240" w:lineRule="auto"/>
+              <w:rPr>
+                <w:rFonts w:ascii="Calibri" w:eastAsia="Times New Roman" w:hAnsi="Calibri" w:cs="Times New Roman"/>
+                <w:color w:val="000000"/>
+              </w:rPr>
+            </w:pPr>
+          </w:p>
+        </w:tc>
+      </w:tr>
+      <w:tr>
+        <w:trPr>
+          <w:trHeight w:val="1"/>
+        </w:trPr>
+        <w:tc>
+          <w:tcPr>
+            <w:tcW w:w="2070" w:type="dxa"/>
+            <w:tcBorders>
+              <w:top w:val="nil"/>
+              <w:left w:val="single" w:sz="4" w:space="0" w:color="auto"/>
+              <w:bottom w:val="single" w:sz="4" w:space="0" w:color="auto"/>
+              <w:right w:val="single" w:sz="4" w:space="0" w:color="auto"/>
+            </w:tcBorders>
+            <w:shd w:val="clear" w:color="auto" w:fill="auto"/>
+            <w:noWrap/>
+            <w:vAlign w:val="center"/>
+            <w:hideMark/>
+          </w:tcPr>
+          <w:p>
+            <w:pPr>
+              <w:spacing w:after="0" w:line="240" w:lineRule="auto"/>
+              <w:jc w:val="center"/>
+              <w:rPr>
+                <w:rFonts w:ascii="Calibri" w:eastAsia="Times New Roman" w:hAnsi="Calibri" w:cs="Times New Roman"/>
+                <w:color w:val="000000"/>
+              </w:rPr>
+            </w:pPr>
+            <w:r>
+              <w:rPr>
+                <w:rFonts w:ascii="Calibri" w:eastAsia="Times New Roman" w:hAnsi="Calibri" w:cs="Times New Roman"/>
+                <w:color w:val="000000"/>
+              </w:rPr>
+              <w:t>False Negative Rate (FNR)</w:t>
+            </w:r>
+          </w:p>
+        </w:tc>
+        <w:tc>
+          <w:tcPr>
+            <w:tcW w:w="4055" w:type="dxa"/>
+            <w:tcBorders>
+              <w:top w:val="nil"/>
+              <w:left w:val="nil"/>
+              <w:bottom w:val="single" w:sz="4" w:space="0" w:color="auto"/>
+              <w:right w:val="single" w:sz="4" w:space="0" w:color="auto"/>
+            </w:tcBorders>
+            <w:shd w:val="clear" w:color="auto" w:fill="auto"/>
+            <w:noWrap/>
+            <w:vAlign w:val="center"/>
+            <w:hideMark/>
+          </w:tcPr>
+          <w:p>
+            <w:pPr>
+              <w:spacing w:after="0" w:line="240" w:lineRule="auto"/>
+              <w:rPr>
+                <w:rFonts w:ascii="Calibri" w:eastAsia="Times New Roman" w:hAnsi="Calibri" w:cs="Times New Roman"/>
+                <w:color w:val="000000"/>
+              </w:rPr>
+            </w:pPr>
+            <w:r>
+              <w:rPr>
+                <w:rFonts w:ascii="Calibri" w:eastAsia="Times New Roman" w:hAnsi="Calibri" w:cs="Times New Roman"/>
+                <w:color w:val="000000"/>
+              </w:rPr>
+              <w:t>% of times the model predicts negative observation when it’s actually a positive observation. If there are 10 actual positive observations, and the model predicts 2 false negatives, then it has a false negative rate of 0.2.</w:t>
+            </w:r>
+          </w:p>
+        </w:tc>
+        <w:tc>
+          <w:tcPr>
+            <w:tcW w:w="3702" w:type="dxa"/>
+            <w:tcBorders>
+              <w:top w:val="nil"/>
+              <w:left w:val="nil"/>
+              <w:bottom w:val="single" w:sz="4" w:space="0" w:color="auto"/>
+              <w:right w:val="single" w:sz="4" w:space="0" w:color="auto"/>
+            </w:tcBorders>
+            <w:shd w:val="clear" w:color="auto" w:fill="auto"/>
+            <w:noWrap/>
+            <w:vAlign w:val="center"/>
+            <w:hideMark/>
+          </w:tcPr>
+          <w:p>
+            <w:pPr>
+              <w:spacing w:after="0" w:line="240" w:lineRule="auto"/>
+            </w:pPr>
+            <m:oMathPara>
+              <m:oMath>
+                <m:r>
+                  <m:rPr>
+                    <m:sty m:val="p"/>
+                  </m:rPr>
+                  <w:rPr>
+                    <w:rFonts w:ascii="Cambria Math" w:hAnsi="Cambria Math" w:cs="Cambria Math"/>
+                  </w:rPr>
+                  <w:br/>
+                </m:r>
+              </m:oMath>
+              <m:oMath>
+                <m:r>
+                  <m:rPr>
+                    <m:sty m:val="p"/>
+                  </m:rPr>
+                  <w:rPr>
+                    <w:rFonts w:ascii="Cambria Math" w:hAnsi="Cambria Math" w:cs="Cambria Math"/>
+                  </w:rPr>
+                  <m:t>FNR</m:t>
+                </m:r>
+                <m:r>
+                  <m:rPr>
+                    <m:sty m:val="p"/>
+                  </m:rPr>
+                  <w:rPr>
+                    <w:rFonts w:ascii="Cambria Math" w:hAnsi="Cambria Math" w:cs="Cambria Math"/>
+                  </w:rPr>
+                  <m:t>=</m:t>
+                </m:r>
+                <m:f>
+                  <m:fPr>
+                    <m:ctrlPr>
+                      <w:rPr>
+                        <w:rFonts w:ascii="Cambria Math" w:hAnsi="Cambria Math"/>
+                      </w:rPr>
+                    </m:ctrlPr>
+                  </m:fPr>
+                  <m:num>
+                    <m:r>
+                      <m:rPr>
+                        <m:sty m:val="p"/>
+                      </m:rPr>
+                      <w:rPr>
+                        <w:rFonts w:ascii="Cambria Math" w:hAnsi="Cambria Math"/>
+                      </w:rPr>
+                      <m:t>FN</m:t>
+                    </m:r>
+                  </m:num>
+                  <m:den>
+                    <m:r>
+                      <m:rPr>
+                        <m:sty m:val="p"/>
+                      </m:rPr>
+                      <w:rPr>
+                        <w:rFonts w:ascii="Cambria Math" w:hAnsi="Cambria Math" w:cs="Cambria Math"/>
+                      </w:rPr>
+                      <m:t>P</m:t>
+                    </m:r>
+                  </m:den>
+                </m:f>
+                <m:r>
+                  <m:rPr>
+                    <m:sty m:val="p"/>
+                  </m:rPr>
+                  <w:rPr>
+                    <w:rFonts w:ascii="Cambria Math" w:hAnsi="Cambria Math" w:cs="Cambria Math"/>
+                  </w:rPr>
+                  <m:t>=</m:t>
+                </m:r>
+                <m:f>
+                  <m:fPr>
+                    <m:ctrlPr>
+                      <w:rPr>
+                        <w:rFonts w:ascii="Cambria Math" w:hAnsi="Cambria Math"/>
+                      </w:rPr>
+                    </m:ctrlPr>
+                  </m:fPr>
+                  <m:num>
+                    <m:r>
+                      <m:rPr>
+                        <m:sty m:val="p"/>
+                      </m:rPr>
+                      <w:rPr>
+                        <w:rFonts w:ascii="Cambria Math" w:hAnsi="Cambria Math"/>
+                      </w:rPr>
+                      <m:t>FN</m:t>
+                    </m:r>
+                  </m:num>
+                  <m:den>
+                    <m:r>
+                      <m:rPr>
+                        <m:sty m:val="p"/>
+                      </m:rPr>
+                      <w:rPr>
+                        <w:rFonts w:ascii="Cambria Math" w:hAnsi="Cambria Math" w:cs="Cambria Math"/>
+                      </w:rPr>
+                      <m:t>FN+TP</m:t>
+                    </m:r>
+                  </m:den>
+                </m:f>
+              </m:oMath>
+            </m:oMathPara>
+          </w:p>
+          <w:p>
+            <w:pPr>
+              <w:spacing w:after="0" w:line="240" w:lineRule="auto"/>
+              <w:rPr>
+                <w:rFonts w:ascii="Calibri" w:eastAsia="Times New Roman" w:hAnsi="Calibri" w:cs="Times New Roman"/>
+                <w:color w:val="000000"/>
+              </w:rPr>
+            </w:pPr>
+          </w:p>
+        </w:tc>
+      </w:tr>
+      <w:tr>
+        <w:trPr>
+          <w:trHeight w:val="1"/>
+        </w:trPr>
+        <w:tc>
+          <w:tcPr>
+            <w:tcW w:w="2070" w:type="dxa"/>
+            <w:tcBorders>
+              <w:top w:val="nil"/>
+              <w:left w:val="single" w:sz="4" w:space="0" w:color="auto"/>
+              <w:bottom w:val="single" w:sz="4" w:space="0" w:color="auto"/>
+              <w:right w:val="single" w:sz="4" w:space="0" w:color="auto"/>
+            </w:tcBorders>
+            <w:shd w:val="clear" w:color="auto" w:fill="auto"/>
+            <w:noWrap/>
+            <w:vAlign w:val="center"/>
+            <w:hideMark/>
+          </w:tcPr>
+          <w:p>
+            <w:pPr>
+              <w:spacing w:after="0" w:line="240" w:lineRule="auto"/>
+              <w:jc w:val="center"/>
+              <w:rPr>
+                <w:rFonts w:ascii="Calibri" w:eastAsia="Times New Roman" w:hAnsi="Calibri" w:cs="Times New Roman"/>
+                <w:color w:val="000000"/>
+              </w:rPr>
+            </w:pPr>
+            <w:r>
+              <w:rPr>
+                <w:rFonts w:ascii="Calibri" w:eastAsia="Times New Roman" w:hAnsi="Calibri" w:cs="Times New Roman"/>
+                <w:color w:val="000000"/>
+              </w:rPr>
+              <w:t>ROC Curve Area</w:t>
+            </w:r>
+          </w:p>
+        </w:tc>
+        <w:tc>
+          <w:tcPr>
+            <w:tcW w:w="4055" w:type="dxa"/>
+            <w:tcBorders>
+              <w:top w:val="nil"/>
+              <w:left w:val="nil"/>
+              <w:bottom w:val="single" w:sz="4" w:space="0" w:color="auto"/>
+              <w:right w:val="single" w:sz="4" w:space="0" w:color="auto"/>
+            </w:tcBorders>
+            <w:shd w:val="clear" w:color="auto" w:fill="auto"/>
+            <w:noWrap/>
+            <w:vAlign w:val="center"/>
+            <w:hideMark/>
+          </w:tcPr>
+          <w:p>
+            <w:pPr>
+              <w:spacing w:after="0" w:line="240" w:lineRule="auto"/>
+              <w:rPr>
+                <w:rFonts w:ascii="Calibri" w:eastAsia="Times New Roman" w:hAnsi="Calibri" w:cs="Times New Roman"/>
+                <w:color w:val="000000"/>
+              </w:rPr>
+            </w:pPr>
+            <w:r>
+              <w:rPr>
+                <w:rFonts w:ascii="Calibri" w:eastAsia="Times New Roman" w:hAnsi="Calibri" w:cs="Times New Roman"/>
+                <w:color w:val="000000"/>
+              </w:rPr>
+              <w:t>ROC curve is a curve created by plotting True Positive Rate vs False Positive Rate. The larger the area under the curve, the better.</w:t>
+            </w:r>
+          </w:p>
+        </w:tc>
+        <w:tc>
+          <w:tcPr>
+            <w:tcW w:w="3702" w:type="dxa"/>
+            <w:tcBorders>
+              <w:top w:val="nil"/>
+              <w:left w:val="nil"/>
+              <w:bottom w:val="single" w:sz="4" w:space="0" w:color="auto"/>
+              <w:right w:val="single" w:sz="4" w:space="0" w:color="auto"/>
+            </w:tcBorders>
+            <w:shd w:val="clear" w:color="auto" w:fill="auto"/>
+            <w:noWrap/>
+            <w:vAlign w:val="center"/>
+            <w:hideMark/>
+          </w:tcPr>
+          <w:p>
+            <w:pPr>
+              <w:spacing w:after="0" w:line="240" w:lineRule="auto"/>
+            </w:pPr>
+            <w:r>
+              <w:t>ROC curve area = sensitivity – FPR</w:t>
+            </w:r>
+          </w:p>
+          <w:p>
+            <w:pPr>
+              <w:spacing w:after="0" w:line="240" w:lineRule="auto"/>
+              <w:rPr>
+                <w:rFonts w:ascii="Calibri" w:eastAsia="Times New Roman" w:hAnsi="Calibri" w:cs="Times New Roman"/>
+                <w:color w:val="000000"/>
+              </w:rPr>
+            </w:pPr>
+          </w:p>
+        </w:tc>
+      </w:tr>
+      <w:tr>
+        <w:trPr>
+          <w:trHeight w:val="1"/>
+        </w:trPr>
+        <w:tc>
+          <w:tcPr>
+            <w:tcW w:w="2070" w:type="dxa"/>
+            <w:tcBorders>
+              <w:top w:val="nil"/>
+              <w:left w:val="single" w:sz="4" w:space="0" w:color="auto"/>
+              <w:bottom w:val="single" w:sz="4" w:space="0" w:color="auto"/>
+              <w:right w:val="single" w:sz="4" w:space="0" w:color="auto"/>
+            </w:tcBorders>
+            <w:shd w:val="clear" w:color="auto" w:fill="auto"/>
+            <w:noWrap/>
+            <w:vAlign w:val="center"/>
+            <w:hideMark/>
+          </w:tcPr>
+          <w:p>
+            <w:pPr>
+              <w:spacing w:after="0" w:line="240" w:lineRule="auto"/>
+              <w:jc w:val="center"/>
+              <w:rPr>
+                <w:rFonts w:ascii="Calibri" w:eastAsia="Times New Roman" w:hAnsi="Calibri" w:cs="Times New Roman"/>
+                <w:color w:val="000000"/>
+              </w:rPr>
+            </w:pPr>
+            <w:r>
+              <w:rPr>
+                <w:rFonts w:ascii="Calibri" w:eastAsia="Times New Roman" w:hAnsi="Calibri" w:cs="Times New Roman"/>
+                <w:color w:val="000000"/>
+              </w:rPr>
+              <w:t>F1 Score</w:t>
+            </w:r>
+          </w:p>
+        </w:tc>
+        <w:tc>
+          <w:tcPr>
+            <w:tcW w:w="4055" w:type="dxa"/>
+            <w:tcBorders>
+              <w:top w:val="nil"/>
+              <w:left w:val="nil"/>
+              <w:bottom w:val="single" w:sz="4" w:space="0" w:color="auto"/>
+              <w:right w:val="single" w:sz="4" w:space="0" w:color="auto"/>
+            </w:tcBorders>
+            <w:shd w:val="clear" w:color="auto" w:fill="auto"/>
+            <w:noWrap/>
+            <w:vAlign w:val="center"/>
+            <w:hideMark/>
+          </w:tcPr>
+          <w:p>
+            <w:pPr>
+              <w:spacing w:after="0" w:line="240" w:lineRule="auto"/>
+              <w:rPr>
+                <w:rFonts w:ascii="Calibri" w:eastAsia="Times New Roman" w:hAnsi="Calibri" w:cs="Times New Roman"/>
+                <w:color w:val="000000"/>
+              </w:rPr>
+            </w:pPr>
+            <w:r>
+              <w:rPr>
+                <w:rFonts w:ascii="Calibri" w:eastAsia="Times New Roman" w:hAnsi="Calibri" w:cs="Times New Roman"/>
+                <w:color w:val="000000"/>
+              </w:rPr>
+              <w:t>F1 is the harmonic mean of precision and sensitivity. The range is 0-1, with 1 being desirable.</w:t>
+            </w:r>
+          </w:p>
+        </w:tc>
+        <w:tc>
+          <w:tcPr>
+            <w:tcW w:w="3702" w:type="dxa"/>
+            <w:tcBorders>
+              <w:top w:val="nil"/>
+              <w:left w:val="nil"/>
+              <w:bottom w:val="single" w:sz="4" w:space="0" w:color="auto"/>
+              <w:right w:val="single" w:sz="4" w:space="0" w:color="auto"/>
+            </w:tcBorders>
+            <w:shd w:val="clear" w:color="auto" w:fill="auto"/>
+            <w:noWrap/>
+            <w:vAlign w:val="center"/>
+            <w:hideMark/>
+          </w:tcPr>
+          <w:p>
+            <w:pPr>
+              <w:spacing w:after="0" w:line="240" w:lineRule="auto"/>
+            </w:pPr>
+            <m:oMathPara>
+              <m:oMath>
+                <m:r>
+                  <m:rPr>
+                    <m:sty m:val="p"/>
+                  </m:rPr>
+                  <w:rPr>
+                    <w:rFonts w:ascii="Cambria Math" w:hAnsi="Cambria Math" w:cs="Cambria Math"/>
+                  </w:rPr>
+                  <w:br/>
+                </m:r>
+              </m:oMath>
+              <m:oMath>
+                <m:r>
+                  <m:rPr>
+                    <m:sty m:val="p"/>
+                  </m:rPr>
+                  <w:rPr>
+                    <w:rFonts w:ascii="Cambria Math" w:hAnsi="Cambria Math" w:cs="Cambria Math"/>
+                  </w:rPr>
+                  <m:t>F1</m:t>
+                </m:r>
+                <m:r>
+                  <m:rPr>
+                    <m:sty m:val="p"/>
+                  </m:rPr>
+                  <w:rPr>
+                    <w:rFonts w:ascii="Cambria Math" w:hAnsi="Cambria Math" w:cs="Cambria Math"/>
+                  </w:rPr>
+                  <m:t>=</m:t>
+                </m:r>
+                <m:r>
+                  <m:rPr>
+                    <m:sty m:val="p"/>
+                  </m:rPr>
+                  <w:rPr>
+                    <w:rFonts w:ascii="Cambria Math" w:hAnsi="Cambria Math" w:cs="Cambria Math"/>
+                  </w:rPr>
+                  <m:t>2</m:t>
+                </m:r>
+                <m:f>
+                  <m:fPr>
+                    <m:ctrlPr>
+                      <w:rPr>
+                        <w:rFonts w:ascii="Cambria Math" w:hAnsi="Cambria Math"/>
+                      </w:rPr>
+                    </m:ctrlPr>
+                  </m:fPr>
+                  <m:num>
+                    <m:r>
+                      <m:rPr>
+                        <m:sty m:val="p"/>
+                      </m:rPr>
+                      <w:rPr>
+                        <w:rFonts w:ascii="Cambria Math" w:hAnsi="Cambria Math"/>
+                      </w:rPr>
+                      <m:t>Precision*Recall</m:t>
+                    </m:r>
+                  </m:num>
+                  <m:den>
+                    <m:r>
+                      <m:rPr>
+                        <m:sty m:val="p"/>
+                      </m:rPr>
+                      <w:rPr>
+                        <w:rFonts w:ascii="Cambria Math" w:hAnsi="Cambria Math" w:cs="Cambria Math"/>
+                      </w:rPr>
+                      <m:t>Precision+Recall</m:t>
+                    </m:r>
+                  </m:den>
+                </m:f>
+              </m:oMath>
+            </m:oMathPara>
+          </w:p>
+          <w:p>
+            <w:pPr>
+              <w:spacing w:after="0" w:line="240" w:lineRule="auto"/>
+              <w:rPr>
+                <w:rFonts w:ascii="Calibri" w:eastAsia="Times New Roman" w:hAnsi="Calibri" w:cs="Times New Roman"/>
+                <w:color w:val="000000"/>
+              </w:rPr>
+            </w:pPr>
+          </w:p>
+        </w:tc>
+      </w:tr>
+      <w:tr>
+        <w:trPr>
+          <w:trHeight w:val="1"/>
+        </w:trPr>
+        <w:tc>
+          <w:tcPr>
+            <w:tcW w:w="2070" w:type="dxa"/>
+            <w:tcBorders>
+              <w:top w:val="nil"/>
+              <w:left w:val="single" w:sz="4" w:space="0" w:color="auto"/>
+              <w:bottom w:val="single" w:sz="4" w:space="0" w:color="auto"/>
+              <w:right w:val="single" w:sz="4" w:space="0" w:color="auto"/>
+            </w:tcBorders>
+            <w:shd w:val="clear" w:color="auto" w:fill="auto"/>
+            <w:noWrap/>
+            <w:vAlign w:val="center"/>
+            <w:hideMark/>
+          </w:tcPr>
+          <w:p>
+            <w:pPr>
+              <w:spacing w:after="0" w:line="240" w:lineRule="auto"/>
+              <w:jc w:val="center"/>
+              <w:rPr>
+                <w:rFonts w:ascii="Calibri" w:eastAsia="Times New Roman" w:hAnsi="Calibri" w:cs="Times New Roman"/>
+                <w:color w:val="000000"/>
+              </w:rPr>
+            </w:pPr>
+            <w:r>
+              <w:rPr>
+                <w:rFonts w:ascii="Calibri" w:eastAsia="Times New Roman" w:hAnsi="Calibri" w:cs="Times New Roman"/>
+                <w:color w:val="000000"/>
+              </w:rPr>
+              <w:t>Mathews Correlation Coefficient (MCC)</w:t>
+            </w:r>
+          </w:p>
+        </w:tc>
+        <w:tc>
+          <w:tcPr>
+            <w:tcW w:w="4055" w:type="dxa"/>
+            <w:tcBorders>
+              <w:top w:val="nil"/>
+              <w:left w:val="nil"/>
+              <w:bottom w:val="single" w:sz="4" w:space="0" w:color="auto"/>
+              <w:right w:val="single" w:sz="4" w:space="0" w:color="auto"/>
+            </w:tcBorders>
+            <w:shd w:val="clear" w:color="auto" w:fill="auto"/>
+            <w:noWrap/>
+            <w:vAlign w:val="center"/>
+            <w:hideMark/>
+          </w:tcPr>
+          <w:p>
+            <w:pPr>
+              <w:spacing w:after="0" w:line="240" w:lineRule="auto"/>
+              <w:rPr>
+                <w:rFonts w:ascii="Calibri" w:eastAsia="Times New Roman" w:hAnsi="Calibri" w:cs="Times New Roman"/>
+                <w:color w:val="000000"/>
+              </w:rPr>
+            </w:pPr>
+            <w:r>
+              <w:rPr>
+                <w:rFonts w:ascii="Calibri" w:eastAsia="Times New Roman" w:hAnsi="Calibri" w:cs="Times New Roman"/>
+                <w:color w:val="000000"/>
+              </w:rPr>
+              <w:t>A metric designed to measure the quality of binary classifications by taking into account true and false positives and negatives. Regarded as still being a balanced metric even if the classes are very unbalanced.</w:t>
+            </w:r>
+          </w:p>
+        </w:tc>
+        <w:tc>
+          <w:tcPr>
+            <w:tcW w:w="3702" w:type="dxa"/>
+            <w:tcBorders>
+              <w:top w:val="nil"/>
+              <w:left w:val="nil"/>
+              <w:bottom w:val="single" w:sz="4" w:space="0" w:color="auto"/>
+              <w:right w:val="single" w:sz="4" w:space="0" w:color="auto"/>
+            </w:tcBorders>
+            <w:shd w:val="clear" w:color="auto" w:fill="auto"/>
+            <w:noWrap/>
+            <w:vAlign w:val="center"/>
+            <w:hideMark/>
+          </w:tcPr>
+          <w:p>
+            <w:pPr>
+              <w:spacing w:after="0" w:line="240" w:lineRule="auto"/>
+              <w:rPr>
+                <w:sz w:val="18"/>
+                <w:szCs w:val="18"/>
+              </w:rPr>
+            </w:pPr>
+            <m:oMathPara>
+              <m:oMath>
+                <m:r>
+                  <m:rPr>
+                    <m:sty m:val="p"/>
+                  </m:rPr>
+                  <w:rPr>
+                    <w:rFonts w:ascii="Cambria Math" w:hAnsi="Cambria Math" w:cs="Cambria Math"/>
+                    <w:sz w:val="18"/>
+                    <w:szCs w:val="18"/>
+                  </w:rPr>
+                  <w:br/>
+                </m:r>
+              </m:oMath>
+              <m:oMath>
+                <m:r>
+                  <m:rPr>
+                    <m:sty m:val="p"/>
+                  </m:rPr>
+                  <w:rPr>
+                    <w:rFonts w:ascii="Cambria Math" w:hAnsi="Cambria Math" w:cs="Cambria Math"/>
+                    <w:sz w:val="18"/>
+                    <w:szCs w:val="18"/>
+                  </w:rPr>
+                  <m:t>MCC=</m:t>
+                </m:r>
+                <m:f>
+                  <m:fPr>
+                    <m:ctrlPr>
+                      <w:rPr>
+                        <w:rFonts w:ascii="Cambria Math" w:hAnsi="Cambria Math"/>
+                        <w:sz w:val="18"/>
+                        <w:szCs w:val="18"/>
+                      </w:rPr>
+                    </m:ctrlPr>
+                  </m:fPr>
+                  <m:num>
+                    <m:r>
+                      <m:rPr>
+                        <m:sty m:val="p"/>
+                      </m:rPr>
+                      <w:rPr>
+                        <w:rFonts w:ascii="Cambria Math" w:hAnsi="Cambria Math"/>
+                        <w:sz w:val="18"/>
+                        <w:szCs w:val="18"/>
+                      </w:rPr>
+                      <m:t>TP*TN-FP*FN</m:t>
+                    </m:r>
+                  </m:num>
+                  <m:den>
+                    <m:rad>
+                      <m:radPr>
+                        <m:degHide m:val="1"/>
+                        <m:ctrlPr>
+                          <w:rPr>
+                            <w:rFonts w:ascii="Cambria Math" w:hAnsi="Cambria Math" w:cs="Cambria Math"/>
+                            <w:sz w:val="18"/>
+                            <w:szCs w:val="18"/>
+                          </w:rPr>
+                        </m:ctrlPr>
+                      </m:radPr>
+                      <m:deg/>
+                      <m:e>
+                        <m:d>
+                          <m:dPr>
+                            <m:ctrlPr>
+                              <w:rPr>
+                                <w:rFonts w:ascii="Cambria Math" w:hAnsi="Cambria Math" w:cs="Cambria Math"/>
+                                <w:sz w:val="18"/>
+                                <w:szCs w:val="18"/>
+                              </w:rPr>
+                            </m:ctrlPr>
+                          </m:dPr>
+                          <m:e>
+                            <m:r>
+                              <m:rPr>
+                                <m:sty m:val="p"/>
+                              </m:rPr>
+                              <w:rPr>
+                                <w:rFonts w:ascii="Cambria Math" w:hAnsi="Cambria Math" w:cs="Cambria Math"/>
+                                <w:sz w:val="18"/>
+                                <w:szCs w:val="18"/>
+                              </w:rPr>
+                              <m:t>TP+FP</m:t>
+                            </m:r>
+                          </m:e>
+                        </m:d>
+                        <m:d>
+                          <m:dPr>
+                            <m:ctrlPr>
+                              <w:rPr>
+                                <w:rFonts w:ascii="Cambria Math" w:hAnsi="Cambria Math" w:cs="Cambria Math"/>
+                                <w:sz w:val="18"/>
+                                <w:szCs w:val="18"/>
+                              </w:rPr>
+                            </m:ctrlPr>
+                          </m:dPr>
+                          <m:e>
+                            <m:r>
+                              <m:rPr>
+                                <m:sty m:val="p"/>
+                              </m:rPr>
+                              <w:rPr>
+                                <w:rFonts w:ascii="Cambria Math" w:hAnsi="Cambria Math" w:cs="Cambria Math"/>
+                                <w:sz w:val="18"/>
+                                <w:szCs w:val="18"/>
+                              </w:rPr>
+                              <m:t>TP+FN</m:t>
+                            </m:r>
+                          </m:e>
+                        </m:d>
+                        <m:d>
+                          <m:dPr>
+                            <m:ctrlPr>
+                              <w:rPr>
+                                <w:rFonts w:ascii="Cambria Math" w:hAnsi="Cambria Math" w:cs="Cambria Math"/>
+                                <w:sz w:val="18"/>
+                                <w:szCs w:val="18"/>
+                              </w:rPr>
+                            </m:ctrlPr>
+                          </m:dPr>
+                          <m:e>
+                            <m:r>
+                              <m:rPr>
+                                <m:sty m:val="p"/>
+                              </m:rPr>
+                              <w:rPr>
+                                <w:rFonts w:ascii="Cambria Math" w:hAnsi="Cambria Math" w:cs="Cambria Math"/>
+                                <w:sz w:val="18"/>
+                                <w:szCs w:val="18"/>
+                              </w:rPr>
+                              <m:t>TN+FP</m:t>
+                            </m:r>
+                          </m:e>
+                        </m:d>
+                        <m:d>
+                          <m:dPr>
+                            <m:ctrlPr>
+                              <w:rPr>
+                                <w:rFonts w:ascii="Cambria Math" w:hAnsi="Cambria Math" w:cs="Cambria Math"/>
+                                <w:sz w:val="18"/>
+                                <w:szCs w:val="18"/>
+                              </w:rPr>
+                            </m:ctrlPr>
+                          </m:dPr>
+                          <m:e>
+                            <m:r>
+                              <m:rPr>
+                                <m:sty m:val="p"/>
+                              </m:rPr>
+                              <w:rPr>
+                                <w:rFonts w:ascii="Cambria Math" w:hAnsi="Cambria Math" w:cs="Cambria Math"/>
+                                <w:sz w:val="18"/>
+                                <w:szCs w:val="18"/>
+                              </w:rPr>
+                              <m:t>TN+FN</m:t>
+                            </m:r>
+                          </m:e>
+                        </m:d>
+                      </m:e>
+                    </m:rad>
+                  </m:den>
+                </m:f>
+              </m:oMath>
+            </m:oMathPara>
+          </w:p>
+          <w:p>
+            <w:pPr>
+              <w:spacing w:after="0" w:line="240" w:lineRule="auto"/>
+              <w:rPr>
+                <w:rFonts w:ascii="Calibri" w:eastAsia="Times New Roman" w:hAnsi="Calibri" w:cs="Times New Roman"/>
+                <w:color w:val="000000"/>
+              </w:rPr>
+            </w:pPr>
+          </w:p>
+        </w:tc>
+      </w:tr>
+    </w:tbl>
     <w:p/>
     <w:p/>
     <w:p/>
     <w:p/>
     <w:p/>
-    <w:p/>
-    <w:p/>
-    <w:p/>
     <w:p>
       <w:r>
         <w:br w:type="page"/>
       </w:r>
+      <w:bookmarkStart w:id="15" w:name="_GoBack"/>
+      <w:bookmarkEnd w:id="15"/>
     </w:p>
     <w:p>
       <w:pPr>
@@ -12590,7 +14476,50 @@
       </w:r>
       <w:bookmarkEnd w:id="17"/>
     </w:p>
-    <w:p/>
+    <w:p>
+      <w:pPr>
+        <w:rPr>
+          <w:color w:val="2F5496" w:themeColor="accent1" w:themeShade="BF"/>
+          <w:sz w:val="32"/>
+          <w:szCs w:val="32"/>
+        </w:rPr>
+      </w:pPr>
+      <w:r>
+        <w:rPr>
+          <w:color w:val="2F5496" w:themeColor="accent1" w:themeShade="BF"/>
+          <w:sz w:val="32"/>
+          <w:szCs w:val="32"/>
+        </w:rPr>
+        <w:t>Dataset Future Functionality</w:t>
+      </w:r>
+    </w:p>
+    <w:p>
+      <w:pPr>
+        <w:spacing w:after="0" w:line="240" w:lineRule="auto"/>
+      </w:pPr>
+      <w:r>
+        <w:t>Future</w:t>
+      </w:r>
+    </w:p>
+    <w:p>
+      <w:pPr>
+        <w:pStyle w:val="ListParagraph"/>
+        <w:numPr>
+          <w:ilvl w:val="0"/>
+          <w:numId w:val="16"/>
+        </w:numPr>
+        <w:spacing w:after="0" w:line="240" w:lineRule="auto"/>
+      </w:pPr>
+      <w:r>
+        <w:t xml:space="preserve">Programmatically split DICOM images into training and test set based on ground truth so that training dataset is 50% positive and 50% negative, while test dataset is a natural representation of the ground truth’s ratio. </w:t>
+      </w:r>
+    </w:p>
+    <w:p>
+      <w:pPr>
+        <w:pStyle w:val="ListParagraph"/>
+        <w:spacing w:after="0" w:line="240" w:lineRule="auto"/>
+      </w:pPr>
+    </w:p>
     <w:p>
       <w:pPr>
         <w:rPr>
@@ -12613,14 +14542,6 @@
         <w:spacing w:after="0" w:line="240" w:lineRule="auto"/>
       </w:pPr>
       <w:r>
-        <w:t xml:space="preserve">Discussed further in the Future Functionality section on pg. </w:t>
-      </w:r>
-    </w:p>
-    <w:p>
-      <w:pPr>
-        <w:spacing w:after="0" w:line="240" w:lineRule="auto"/>
-      </w:pPr>
-      <w:r>
         <w:t xml:space="preserve">Future functionality includes: </w:t>
       </w:r>
     </w:p>
@@ -12634,7 +14555,10 @@
         <w:spacing w:after="0" w:line="240" w:lineRule="auto"/>
       </w:pPr>
       <w:r>
-        <w:t xml:space="preserve">user being able to specify which preprocessing techniques to perform. </w:t>
+        <w:t>U</w:t>
+      </w:r>
+      <w:r>
+        <w:t xml:space="preserve">ser being able to specify which preprocessing techniques to perform. </w:t>
       </w:r>
     </w:p>
     <w:p>
@@ -12803,7 +14727,7 @@
 </file>
 
 <file path=word/endnotes.xml><?xml version="1.0" encoding="utf-8"?>
-<w:endnotes xmlns:wpc="http://schemas.microsoft.com/office/word/2010/wordprocessingCanvas" xmlns:cx="http://schemas.microsoft.com/office/drawing/2014/chartex" xmlns:cx1="http://schemas.microsoft.com/office/drawing/2015/9/8/chartex" xmlns:cx2="http://schemas.microsoft.com/office/drawing/2015/10/21/chartex" xmlns:mc="http://schemas.openxmlformats.org/markup-compatibility/2006" xmlns:o="urn:schemas-microsoft-com:office:office" xmlns:r="http://schemas.openxmlformats.org/officeDocument/2006/relationships" xmlns:m="http://schemas.openxmlformats.org/officeDocument/2006/math" xmlns:v="urn:schemas-microsoft-com:vml" xmlns:wp14="http://schemas.microsoft.com/office/word/2010/wordprocessingDrawing" xmlns:wp="http://schemas.openxmlformats.org/drawingml/2006/wordprocessingDrawing" xmlns:w10="urn:schemas-microsoft-com:office:word" xmlns:w="http://schemas.openxmlformats.org/wordprocessingml/2006/main" xmlns:w14="http://schemas.microsoft.com/office/word/2010/wordml" xmlns:w15="http://schemas.microsoft.com/office/word/2012/wordml" xmlns:w16se="http://schemas.microsoft.com/office/word/2015/wordml/symex" xmlns:wpg="http://schemas.microsoft.com/office/word/2010/wordprocessingGroup" xmlns:wpi="http://schemas.microsoft.com/office/word/2010/wordprocessingInk" xmlns:wne="http://schemas.microsoft.com/office/word/2006/wordml" xmlns:wps="http://schemas.microsoft.com/office/word/2010/wordprocessingShape" mc:Ignorable="w14 w15 w16se wp14">
+<w:endnotes xmlns:wpc="http://schemas.microsoft.com/office/word/2010/wordprocessingCanvas" xmlns:mc="http://schemas.openxmlformats.org/markup-compatibility/2006" xmlns:o="urn:schemas-microsoft-com:office:office" xmlns:r="http://schemas.openxmlformats.org/officeDocument/2006/relationships" xmlns:m="http://schemas.openxmlformats.org/officeDocument/2006/math" xmlns:v="urn:schemas-microsoft-com:vml" xmlns:wp14="http://schemas.microsoft.com/office/word/2010/wordprocessingDrawing" xmlns:wp="http://schemas.openxmlformats.org/drawingml/2006/wordprocessingDrawing" xmlns:w10="urn:schemas-microsoft-com:office:word" xmlns:w="http://schemas.openxmlformats.org/wordprocessingml/2006/main" xmlns:w14="http://schemas.microsoft.com/office/word/2010/wordml" xmlns:w15="http://schemas.microsoft.com/office/word/2012/wordml" xmlns:wpg="http://schemas.microsoft.com/office/word/2010/wordprocessingGroup" xmlns:wpi="http://schemas.microsoft.com/office/word/2010/wordprocessingInk" xmlns:wne="http://schemas.microsoft.com/office/word/2006/wordml" xmlns:wps="http://schemas.microsoft.com/office/word/2010/wordprocessingShape" mc:Ignorable="w14 w15 wp14">
   <w:endnote w:type="separator" w:id="-1">
     <w:p>
       <w:pPr>
@@ -12828,7 +14752,7 @@
 </file>
 
 <file path=word/footer1.xml><?xml version="1.0" encoding="utf-8"?>
-<w:ftr xmlns:wpc="http://schemas.microsoft.com/office/word/2010/wordprocessingCanvas" xmlns:cx="http://schemas.microsoft.com/office/drawing/2014/chartex" xmlns:cx1="http://schemas.microsoft.com/office/drawing/2015/9/8/chartex" xmlns:cx2="http://schemas.microsoft.com/office/drawing/2015/10/21/chartex" xmlns:mc="http://schemas.openxmlformats.org/markup-compatibility/2006" xmlns:o="urn:schemas-microsoft-com:office:office" xmlns:r="http://schemas.openxmlformats.org/officeDocument/2006/relationships" xmlns:m="http://schemas.openxmlformats.org/officeDocument/2006/math" xmlns:v="urn:schemas-microsoft-com:vml" xmlns:wp14="http://schemas.microsoft.com/office/word/2010/wordprocessingDrawing" xmlns:wp="http://schemas.openxmlformats.org/drawingml/2006/wordprocessingDrawing" xmlns:w10="urn:schemas-microsoft-com:office:word" xmlns:w="http://schemas.openxmlformats.org/wordprocessingml/2006/main" xmlns:w14="http://schemas.microsoft.com/office/word/2010/wordml" xmlns:w15="http://schemas.microsoft.com/office/word/2012/wordml" xmlns:w16se="http://schemas.microsoft.com/office/word/2015/wordml/symex" xmlns:wpg="http://schemas.microsoft.com/office/word/2010/wordprocessingGroup" xmlns:wpi="http://schemas.microsoft.com/office/word/2010/wordprocessingInk" xmlns:wne="http://schemas.microsoft.com/office/word/2006/wordml" xmlns:wps="http://schemas.microsoft.com/office/word/2010/wordprocessingShape" mc:Ignorable="w14 w15 w16se wp14">
+<w:ftr xmlns:wpc="http://schemas.microsoft.com/office/word/2010/wordprocessingCanvas" xmlns:mc="http://schemas.openxmlformats.org/markup-compatibility/2006" xmlns:o="urn:schemas-microsoft-com:office:office" xmlns:r="http://schemas.openxmlformats.org/officeDocument/2006/relationships" xmlns:m="http://schemas.openxmlformats.org/officeDocument/2006/math" xmlns:v="urn:schemas-microsoft-com:vml" xmlns:wp14="http://schemas.microsoft.com/office/word/2010/wordprocessingDrawing" xmlns:wp="http://schemas.openxmlformats.org/drawingml/2006/wordprocessingDrawing" xmlns:w10="urn:schemas-microsoft-com:office:word" xmlns:w="http://schemas.openxmlformats.org/wordprocessingml/2006/main" xmlns:w14="http://schemas.microsoft.com/office/word/2010/wordml" xmlns:w15="http://schemas.microsoft.com/office/word/2012/wordml" xmlns:wpg="http://schemas.microsoft.com/office/word/2010/wordprocessingGroup" xmlns:wpi="http://schemas.microsoft.com/office/word/2010/wordprocessingInk" xmlns:wne="http://schemas.microsoft.com/office/word/2006/wordml" xmlns:wps="http://schemas.microsoft.com/office/word/2010/wordprocessingShape" mc:Ignorable="w14 w15 wp14">
   <w:sdt>
     <w:sdtPr>
       <w:id w:val="1676613155"/>
@@ -12865,7 +14789,7 @@
           <w:rPr>
             <w:noProof/>
           </w:rPr>
-          <w:t>6</w:t>
+          <w:t>26</w:t>
         </w:r>
         <w:r>
           <w:rPr>
@@ -12895,7 +14819,7 @@
 </file>
 
 <file path=word/footnotes.xml><?xml version="1.0" encoding="utf-8"?>
-<w:footnotes xmlns:wpc="http://schemas.microsoft.com/office/word/2010/wordprocessingCanvas" xmlns:cx="http://schemas.microsoft.com/office/drawing/2014/chartex" xmlns:cx1="http://schemas.microsoft.com/office/drawing/2015/9/8/chartex" xmlns:cx2="http://schemas.microsoft.com/office/drawing/2015/10/21/chartex" xmlns:mc="http://schemas.openxmlformats.org/markup-compatibility/2006" xmlns:o="urn:schemas-microsoft-com:office:office" xmlns:r="http://schemas.openxmlformats.org/officeDocument/2006/relationships" xmlns:m="http://schemas.openxmlformats.org/officeDocument/2006/math" xmlns:v="urn:schemas-microsoft-com:vml" xmlns:wp14="http://schemas.microsoft.com/office/word/2010/wordprocessingDrawing" xmlns:wp="http://schemas.openxmlformats.org/drawingml/2006/wordprocessingDrawing" xmlns:w10="urn:schemas-microsoft-com:office:word" xmlns:w="http://schemas.openxmlformats.org/wordprocessingml/2006/main" xmlns:w14="http://schemas.microsoft.com/office/word/2010/wordml" xmlns:w15="http://schemas.microsoft.com/office/word/2012/wordml" xmlns:w16se="http://schemas.microsoft.com/office/word/2015/wordml/symex" xmlns:wpg="http://schemas.microsoft.com/office/word/2010/wordprocessingGroup" xmlns:wpi="http://schemas.microsoft.com/office/word/2010/wordprocessingInk" xmlns:wne="http://schemas.microsoft.com/office/word/2006/wordml" xmlns:wps="http://schemas.microsoft.com/office/word/2010/wordprocessingShape" mc:Ignorable="w14 w15 w16se wp14">
+<w:footnotes xmlns:wpc="http://schemas.microsoft.com/office/word/2010/wordprocessingCanvas" xmlns:mc="http://schemas.openxmlformats.org/markup-compatibility/2006" xmlns:o="urn:schemas-microsoft-com:office:office" xmlns:r="http://schemas.openxmlformats.org/officeDocument/2006/relationships" xmlns:m="http://schemas.openxmlformats.org/officeDocument/2006/math" xmlns:v="urn:schemas-microsoft-com:vml" xmlns:wp14="http://schemas.microsoft.com/office/word/2010/wordprocessingDrawing" xmlns:wp="http://schemas.openxmlformats.org/drawingml/2006/wordprocessingDrawing" xmlns:w10="urn:schemas-microsoft-com:office:word" xmlns:w="http://schemas.openxmlformats.org/wordprocessingml/2006/main" xmlns:w14="http://schemas.microsoft.com/office/word/2010/wordml" xmlns:w15="http://schemas.microsoft.com/office/word/2012/wordml" xmlns:wpg="http://schemas.microsoft.com/office/word/2010/wordprocessingGroup" xmlns:wpi="http://schemas.microsoft.com/office/word/2010/wordprocessingInk" xmlns:wne="http://schemas.microsoft.com/office/word/2006/wordml" xmlns:wps="http://schemas.microsoft.com/office/word/2010/wordprocessingShape" mc:Ignorable="w14 w15 wp14">
   <w:footnote w:type="separator" w:id="-1">
     <w:p>
       <w:pPr>
@@ -12920,7 +14844,7 @@
 </file>
 
 <file path=word/numbering.xml><?xml version="1.0" encoding="utf-8"?>
-<w:numbering xmlns:wpc="http://schemas.microsoft.com/office/word/2010/wordprocessingCanvas" xmlns:cx="http://schemas.microsoft.com/office/drawing/2014/chartex" xmlns:cx1="http://schemas.microsoft.com/office/drawing/2015/9/8/chartex" xmlns:cx2="http://schemas.microsoft.com/office/drawing/2015/10/21/chartex" xmlns:mc="http://schemas.openxmlformats.org/markup-compatibility/2006" xmlns:o="urn:schemas-microsoft-com:office:office" xmlns:r="http://schemas.openxmlformats.org/officeDocument/2006/relationships" xmlns:m="http://schemas.openxmlformats.org/officeDocument/2006/math" xmlns:v="urn:schemas-microsoft-com:vml" xmlns:wp14="http://schemas.microsoft.com/office/word/2010/wordprocessingDrawing" xmlns:wp="http://schemas.openxmlformats.org/drawingml/2006/wordprocessingDrawing" xmlns:w10="urn:schemas-microsoft-com:office:word" xmlns:w="http://schemas.openxmlformats.org/wordprocessingml/2006/main" xmlns:w14="http://schemas.microsoft.com/office/word/2010/wordml" xmlns:w15="http://schemas.microsoft.com/office/word/2012/wordml" xmlns:w16se="http://schemas.microsoft.com/office/word/2015/wordml/symex" xmlns:wpg="http://schemas.microsoft.com/office/word/2010/wordprocessingGroup" xmlns:wpi="http://schemas.microsoft.com/office/word/2010/wordprocessingInk" xmlns:wne="http://schemas.microsoft.com/office/word/2006/wordml" xmlns:wps="http://schemas.microsoft.com/office/word/2010/wordprocessingShape" mc:Ignorable="w14 w15 w16se wp14">
+<w:numbering xmlns:wpc="http://schemas.microsoft.com/office/word/2010/wordprocessingCanvas" xmlns:mc="http://schemas.openxmlformats.org/markup-compatibility/2006" xmlns:o="urn:schemas-microsoft-com:office:office" xmlns:r="http://schemas.openxmlformats.org/officeDocument/2006/relationships" xmlns:m="http://schemas.openxmlformats.org/officeDocument/2006/math" xmlns:v="urn:schemas-microsoft-com:vml" xmlns:wp14="http://schemas.microsoft.com/office/word/2010/wordprocessingDrawing" xmlns:wp="http://schemas.openxmlformats.org/drawingml/2006/wordprocessingDrawing" xmlns:w10="urn:schemas-microsoft-com:office:word" xmlns:w="http://schemas.openxmlformats.org/wordprocessingml/2006/main" xmlns:w14="http://schemas.microsoft.com/office/word/2010/wordml" xmlns:w15="http://schemas.microsoft.com/office/word/2012/wordml" xmlns:wpg="http://schemas.microsoft.com/office/word/2010/wordprocessingGroup" xmlns:wpi="http://schemas.microsoft.com/office/word/2010/wordprocessingInk" xmlns:wne="http://schemas.microsoft.com/office/word/2006/wordml" xmlns:wps="http://schemas.microsoft.com/office/word/2010/wordprocessingShape" mc:Ignorable="w14 w15 wp14">
   <w:abstractNum w:abstractNumId="0" w15:restartNumberingAfterBreak="0">
     <w:nsid w:val="00783BC1"/>
     <w:multiLevelType w:val="hybridMultilevel"/>
@@ -13902,9 +15826,9 @@
     </w:lvl>
   </w:abstractNum>
   <w:abstractNum w:abstractNumId="10" w15:restartNumberingAfterBreak="0">
-    <w:nsid w:val="65094493"/>
+    <w:nsid w:val="582C544A"/>
     <w:multiLevelType w:val="hybridMultilevel"/>
-    <w:tmpl w:val="014E4F00"/>
+    <w:tmpl w:val="EAE8578A"/>
     <w:lvl w:ilvl="0" w:tplc="04090001">
       <w:start w:val="1"/>
       <w:numFmt w:val="bullet"/>
@@ -14015,6 +15939,119 @@
     </w:lvl>
   </w:abstractNum>
   <w:abstractNum w:abstractNumId="11" w15:restartNumberingAfterBreak="0">
+    <w:nsid w:val="65094493"/>
+    <w:multiLevelType w:val="hybridMultilevel"/>
+    <w:tmpl w:val="014E4F00"/>
+    <w:lvl w:ilvl="0" w:tplc="04090001">
+      <w:start w:val="1"/>
+      <w:numFmt w:val="bullet"/>
+      <w:lvlText w:val=""/>
+      <w:lvlJc w:val="left"/>
+      <w:pPr>
+        <w:ind w:left="720" w:hanging="360"/>
+      </w:pPr>
+      <w:rPr>
+        <w:rFonts w:ascii="Symbol" w:hAnsi="Symbol" w:hint="default"/>
+      </w:rPr>
+    </w:lvl>
+    <w:lvl w:ilvl="1" w:tplc="04090003" w:tentative="1">
+      <w:start w:val="1"/>
+      <w:numFmt w:val="bullet"/>
+      <w:lvlText w:val="o"/>
+      <w:lvlJc w:val="left"/>
+      <w:pPr>
+        <w:ind w:left="1440" w:hanging="360"/>
+      </w:pPr>
+      <w:rPr>
+        <w:rFonts w:ascii="Courier New" w:hAnsi="Courier New" w:cs="Courier New" w:hint="default"/>
+      </w:rPr>
+    </w:lvl>
+    <w:lvl w:ilvl="2" w:tplc="04090005" w:tentative="1">
+      <w:start w:val="1"/>
+      <w:numFmt w:val="bullet"/>
+      <w:lvlText w:val=""/>
+      <w:lvlJc w:val="left"/>
+      <w:pPr>
+        <w:ind w:left="2160" w:hanging="360"/>
+      </w:pPr>
+      <w:rPr>
+        <w:rFonts w:ascii="Wingdings" w:hAnsi="Wingdings" w:hint="default"/>
+      </w:rPr>
+    </w:lvl>
+    <w:lvl w:ilvl="3" w:tplc="04090001" w:tentative="1">
+      <w:start w:val="1"/>
+      <w:numFmt w:val="bullet"/>
+      <w:lvlText w:val=""/>
+      <w:lvlJc w:val="left"/>
+      <w:pPr>
+        <w:ind w:left="2880" w:hanging="360"/>
+      </w:pPr>
+      <w:rPr>
+        <w:rFonts w:ascii="Symbol" w:hAnsi="Symbol" w:hint="default"/>
+      </w:rPr>
+    </w:lvl>
+    <w:lvl w:ilvl="4" w:tplc="04090003" w:tentative="1">
+      <w:start w:val="1"/>
+      <w:numFmt w:val="bullet"/>
+      <w:lvlText w:val="o"/>
+      <w:lvlJc w:val="left"/>
+      <w:pPr>
+        <w:ind w:left="3600" w:hanging="360"/>
+      </w:pPr>
+      <w:rPr>
+        <w:rFonts w:ascii="Courier New" w:hAnsi="Courier New" w:cs="Courier New" w:hint="default"/>
+      </w:rPr>
+    </w:lvl>
+    <w:lvl w:ilvl="5" w:tplc="04090005" w:tentative="1">
+      <w:start w:val="1"/>
+      <w:numFmt w:val="bullet"/>
+      <w:lvlText w:val=""/>
+      <w:lvlJc w:val="left"/>
+      <w:pPr>
+        <w:ind w:left="4320" w:hanging="360"/>
+      </w:pPr>
+      <w:rPr>
+        <w:rFonts w:ascii="Wingdings" w:hAnsi="Wingdings" w:hint="default"/>
+      </w:rPr>
+    </w:lvl>
+    <w:lvl w:ilvl="6" w:tplc="04090001" w:tentative="1">
+      <w:start w:val="1"/>
+      <w:numFmt w:val="bullet"/>
+      <w:lvlText w:val=""/>
+      <w:lvlJc w:val="left"/>
+      <w:pPr>
+        <w:ind w:left="5040" w:hanging="360"/>
+      </w:pPr>
+      <w:rPr>
+        <w:rFonts w:ascii="Symbol" w:hAnsi="Symbol" w:hint="default"/>
+      </w:rPr>
+    </w:lvl>
+    <w:lvl w:ilvl="7" w:tplc="04090003" w:tentative="1">
+      <w:start w:val="1"/>
+      <w:numFmt w:val="bullet"/>
+      <w:lvlText w:val="o"/>
+      <w:lvlJc w:val="left"/>
+      <w:pPr>
+        <w:ind w:left="5760" w:hanging="360"/>
+      </w:pPr>
+      <w:rPr>
+        <w:rFonts w:ascii="Courier New" w:hAnsi="Courier New" w:cs="Courier New" w:hint="default"/>
+      </w:rPr>
+    </w:lvl>
+    <w:lvl w:ilvl="8" w:tplc="04090005" w:tentative="1">
+      <w:start w:val="1"/>
+      <w:numFmt w:val="bullet"/>
+      <w:lvlText w:val=""/>
+      <w:lvlJc w:val="left"/>
+      <w:pPr>
+        <w:ind w:left="6480" w:hanging="360"/>
+      </w:pPr>
+      <w:rPr>
+        <w:rFonts w:ascii="Wingdings" w:hAnsi="Wingdings" w:hint="default"/>
+      </w:rPr>
+    </w:lvl>
+  </w:abstractNum>
+  <w:abstractNum w:abstractNumId="12" w15:restartNumberingAfterBreak="0">
     <w:nsid w:val="67E16053"/>
     <w:multiLevelType w:val="hybridMultilevel"/>
     <w:tmpl w:val="2A6A7D02"/>
@@ -14127,7 +16164,7 @@
       </w:rPr>
     </w:lvl>
   </w:abstractNum>
-  <w:abstractNum w:abstractNumId="12" w15:restartNumberingAfterBreak="0">
+  <w:abstractNum w:abstractNumId="13" w15:restartNumberingAfterBreak="0">
     <w:nsid w:val="6BD9213E"/>
     <w:multiLevelType w:val="hybridMultilevel"/>
     <w:tmpl w:val="BD3C5F34"/>
@@ -14216,7 +16253,7 @@
       </w:pPr>
     </w:lvl>
   </w:abstractNum>
-  <w:abstractNum w:abstractNumId="13" w15:restartNumberingAfterBreak="0">
+  <w:abstractNum w:abstractNumId="14" w15:restartNumberingAfterBreak="0">
     <w:nsid w:val="6E515BCF"/>
     <w:multiLevelType w:val="hybridMultilevel"/>
     <w:tmpl w:val="888E13B8"/>
@@ -14305,7 +16342,7 @@
       </w:pPr>
     </w:lvl>
   </w:abstractNum>
-  <w:abstractNum w:abstractNumId="14" w15:restartNumberingAfterBreak="0">
+  <w:abstractNum w:abstractNumId="15" w15:restartNumberingAfterBreak="0">
     <w:nsid w:val="7E9447FA"/>
     <w:multiLevelType w:val="hybridMultilevel"/>
     <w:tmpl w:val="D57ED908"/>
@@ -14419,10 +16456,10 @@
     </w:lvl>
   </w:abstractNum>
   <w:num w:numId="1">
-    <w:abstractNumId w:val="12"/>
+    <w:abstractNumId w:val="13"/>
   </w:num>
   <w:num w:numId="2">
-    <w:abstractNumId w:val="13"/>
+    <w:abstractNumId w:val="14"/>
   </w:num>
   <w:num w:numId="3">
     <w:abstractNumId w:val="0"/>
@@ -14434,10 +16471,10 @@
     <w:abstractNumId w:val="5"/>
   </w:num>
   <w:num w:numId="6">
-    <w:abstractNumId w:val="11"/>
+    <w:abstractNumId w:val="12"/>
   </w:num>
   <w:num w:numId="7">
-    <w:abstractNumId w:val="14"/>
+    <w:abstractNumId w:val="15"/>
   </w:num>
   <w:num w:numId="8">
     <w:abstractNumId w:val="8"/>
@@ -14449,7 +16486,7 @@
     <w:abstractNumId w:val="3"/>
   </w:num>
   <w:num w:numId="11">
-    <w:abstractNumId w:val="10"/>
+    <w:abstractNumId w:val="11"/>
   </w:num>
   <w:num w:numId="12">
     <w:abstractNumId w:val="6"/>
@@ -14463,11 +16500,14 @@
   <w:num w:numId="15">
     <w:abstractNumId w:val="1"/>
   </w:num>
+  <w:num w:numId="16">
+    <w:abstractNumId w:val="10"/>
+  </w:num>
 </w:numbering>
 </file>
 
 <file path=word/styles.xml><?xml version="1.0" encoding="utf-8"?>
-<w:styles xmlns:mc="http://schemas.openxmlformats.org/markup-compatibility/2006" xmlns:r="http://schemas.openxmlformats.org/officeDocument/2006/relationships" xmlns:w="http://schemas.openxmlformats.org/wordprocessingml/2006/main" xmlns:w14="http://schemas.microsoft.com/office/word/2010/wordml" xmlns:w15="http://schemas.microsoft.com/office/word/2012/wordml" xmlns:w16se="http://schemas.microsoft.com/office/word/2015/wordml/symex" mc:Ignorable="w14 w15 w16se">
+<w:styles xmlns:mc="http://schemas.openxmlformats.org/markup-compatibility/2006" xmlns:r="http://schemas.openxmlformats.org/officeDocument/2006/relationships" xmlns:w="http://schemas.openxmlformats.org/wordprocessingml/2006/main" xmlns:w14="http://schemas.microsoft.com/office/word/2010/wordml" xmlns:w15="http://schemas.microsoft.com/office/word/2012/wordml" mc:Ignorable="w14 w15">
   <w:docDefaults>
     <w:rPrDefault>
       <w:rPr>
@@ -14483,7 +16523,7 @@
       </w:pPr>
     </w:pPrDefault>
   </w:docDefaults>
-  <w:latentStyles w:defLockedState="0" w:defUIPriority="99" w:defSemiHidden="0" w:defUnhideWhenUsed="0" w:defQFormat="0" w:count="372">
+  <w:latentStyles w:defLockedState="0" w:defUIPriority="99" w:defSemiHidden="0" w:defUnhideWhenUsed="0" w:defQFormat="0" w:count="371">
     <w:lsdException w:name="Normal" w:uiPriority="0" w:qFormat="1"/>
     <w:lsdException w:name="heading 1" w:uiPriority="9" w:qFormat="1"/>
     <w:lsdException w:name="heading 2" w:semiHidden="1" w:uiPriority="9" w:unhideWhenUsed="1" w:qFormat="1"/>
@@ -14855,7 +16895,6 @@
     <w:lsdException w:name="List Table 5 Dark Accent 6" w:uiPriority="50"/>
     <w:lsdException w:name="List Table 6 Colorful Accent 6" w:uiPriority="51"/>
     <w:lsdException w:name="List Table 7 Colorful Accent 6" w:uiPriority="52"/>
-    <w:lsdException w:name="Mention" w:semiHidden="1" w:unhideWhenUsed="1"/>
   </w:latentStyles>
   <w:style w:type="paragraph" w:default="1" w:styleId="Normal">
     <w:name w:val="Normal"/>
@@ -15129,557 +17168,6 @@
 </w:styles>
 </file>
 
-<file path=word/glossary/document.xml><?xml version="1.0" encoding="utf-8"?>
-<w:glossaryDocument xmlns:wpc="http://schemas.microsoft.com/office/word/2010/wordprocessingCanvas" xmlns:cx="http://schemas.microsoft.com/office/drawing/2014/chartex" xmlns:cx1="http://schemas.microsoft.com/office/drawing/2015/9/8/chartex" xmlns:cx2="http://schemas.microsoft.com/office/drawing/2015/10/21/chartex" xmlns:mc="http://schemas.openxmlformats.org/markup-compatibility/2006" xmlns:o="urn:schemas-microsoft-com:office:office" xmlns:r="http://schemas.openxmlformats.org/officeDocument/2006/relationships" xmlns:m="http://schemas.openxmlformats.org/officeDocument/2006/math" xmlns:v="urn:schemas-microsoft-com:vml" xmlns:wp14="http://schemas.microsoft.com/office/word/2010/wordprocessingDrawing" xmlns:wp="http://schemas.openxmlformats.org/drawingml/2006/wordprocessingDrawing" xmlns:w10="urn:schemas-microsoft-com:office:word" xmlns:w="http://schemas.openxmlformats.org/wordprocessingml/2006/main" xmlns:w14="http://schemas.microsoft.com/office/word/2010/wordml" xmlns:w15="http://schemas.microsoft.com/office/word/2012/wordml" xmlns:w16se="http://schemas.microsoft.com/office/word/2015/wordml/symex" xmlns:wpg="http://schemas.microsoft.com/office/word/2010/wordprocessingGroup" xmlns:wpi="http://schemas.microsoft.com/office/word/2010/wordprocessingInk" xmlns:wne="http://schemas.microsoft.com/office/word/2006/wordml" xmlns:wps="http://schemas.microsoft.com/office/word/2010/wordprocessingShape" mc:Ignorable="w14 w15 w16se wp14"/>
-</file>
-
-<file path=word/glossary/fontTable.xml><?xml version="1.0" encoding="utf-8"?>
-<w:fonts xmlns:mc="http://schemas.openxmlformats.org/markup-compatibility/2006" xmlns:r="http://schemas.openxmlformats.org/officeDocument/2006/relationships" xmlns:w="http://schemas.openxmlformats.org/wordprocessingml/2006/main" xmlns:w14="http://schemas.microsoft.com/office/word/2010/wordml" xmlns:w15="http://schemas.microsoft.com/office/word/2012/wordml" xmlns:w16se="http://schemas.microsoft.com/office/word/2015/wordml/symex" mc:Ignorable="w14 w15 w16se">
-  <w:font w:name="Times New Roman">
-    <w:panose1 w:val="02020603050405020304"/>
-    <w:charset w:val="00"/>
-    <w:family w:val="roman"/>
-    <w:pitch w:val="variable"/>
-    <w:sig w:usb0="E0002EFF" w:usb1="C000785B" w:usb2="00000009" w:usb3="00000000" w:csb0="000001FF" w:csb1="00000000"/>
-  </w:font>
-  <w:font w:name="Symbol">
-    <w:panose1 w:val="05050102010706020507"/>
-    <w:charset w:val="02"/>
-    <w:family w:val="roman"/>
-    <w:pitch w:val="variable"/>
-    <w:sig w:usb0="00000000" w:usb1="10000000" w:usb2="00000000" w:usb3="00000000" w:csb0="80000000" w:csb1="00000000"/>
-  </w:font>
-  <w:font w:name="Courier New">
-    <w:panose1 w:val="02070309020205020404"/>
-    <w:charset w:val="00"/>
-    <w:family w:val="modern"/>
-    <w:pitch w:val="fixed"/>
-    <w:sig w:usb0="E0002EFF" w:usb1="C0007843" w:usb2="00000009" w:usb3="00000000" w:csb0="000001FF" w:csb1="00000000"/>
-  </w:font>
-  <w:font w:name="Wingdings">
-    <w:panose1 w:val="05000000000000000000"/>
-    <w:charset w:val="02"/>
-    <w:family w:val="auto"/>
-    <w:pitch w:val="variable"/>
-    <w:sig w:usb0="00000000" w:usb1="10000000" w:usb2="00000000" w:usb3="00000000" w:csb0="80000000" w:csb1="00000000"/>
-  </w:font>
-  <w:font w:name="Calibri">
-    <w:panose1 w:val="020F0502020204030204"/>
-    <w:charset w:val="00"/>
-    <w:family w:val="swiss"/>
-    <w:pitch w:val="variable"/>
-    <w:sig w:usb0="E4002EFF" w:usb1="C000247B" w:usb2="00000009" w:usb3="00000000" w:csb0="000001FF" w:csb1="00000000"/>
-  </w:font>
-  <w:font w:name="Calibri Light">
-    <w:panose1 w:val="020F0302020204030204"/>
-    <w:charset w:val="00"/>
-    <w:family w:val="swiss"/>
-    <w:pitch w:val="variable"/>
-    <w:sig w:usb0="E4002EFF" w:usb1="C000247B" w:usb2="00000009" w:usb3="00000000" w:csb0="000001FF" w:csb1="00000000"/>
-  </w:font>
-  <w:font w:name="Cambria Math">
-    <w:panose1 w:val="02040503050406030204"/>
-    <w:charset w:val="00"/>
-    <w:family w:val="roman"/>
-    <w:pitch w:val="variable"/>
-    <w:sig w:usb0="E00006FF" w:usb1="420024FF" w:usb2="02000000" w:usb3="00000000" w:csb0="0000019F" w:csb1="00000000"/>
-  </w:font>
-</w:fonts>
-</file>
-
-<file path=word/glossary/settings.xml><?xml version="1.0" encoding="utf-8"?>
-<w:settings xmlns:mc="http://schemas.openxmlformats.org/markup-compatibility/2006" xmlns:o="urn:schemas-microsoft-com:office:office" xmlns:r="http://schemas.openxmlformats.org/officeDocument/2006/relationships" xmlns:m="http://schemas.openxmlformats.org/officeDocument/2006/math" xmlns:v="urn:schemas-microsoft-com:vml" xmlns:w10="urn:schemas-microsoft-com:office:word" xmlns:w="http://schemas.openxmlformats.org/wordprocessingml/2006/main" xmlns:w14="http://schemas.microsoft.com/office/word/2010/wordml" xmlns:w15="http://schemas.microsoft.com/office/word/2012/wordml" xmlns:w16se="http://schemas.microsoft.com/office/word/2015/wordml/symex" xmlns:sl="http://schemas.openxmlformats.org/schemaLibrary/2006/main" mc:Ignorable="w14 w15 w16se">
-  <w:view w:val="normal"/>
-  <w:defaultTabStop w:val="720"/>
-  <w:characterSpacingControl w:val="doNotCompress"/>
-  <w:compat>
-    <w:useFELayout/>
-    <w:compatSetting w:name="compatibilityMode" w:uri="http://schemas.microsoft.com/office/word" w:val="15"/>
-    <w:compatSetting w:name="overrideTableStyleFontSizeAndJustification" w:uri="http://schemas.microsoft.com/office/word" w:val="1"/>
-    <w:compatSetting w:name="enableOpenTypeFeatures" w:uri="http://schemas.microsoft.com/office/word" w:val="1"/>
-    <w:compatSetting w:name="doNotFlipMirrorIndents" w:uri="http://schemas.microsoft.com/office/word" w:val="1"/>
-    <w:compatSetting w:name="differentiateMultirowTableHeaders" w:uri="http://schemas.microsoft.com/office/word" w:val="1"/>
-  </w:compat>
-  <w:rsids>
-    <w:rsidRoot w:val="00BF3C90"/>
-    <w:rsid w:val="006C3F3C"/>
-    <w:rsid w:val="00BF3C90"/>
-  </w:rsids>
-  <m:mathPr>
-    <m:mathFont m:val="Cambria Math"/>
-    <m:brkBin m:val="before"/>
-    <m:brkBinSub m:val="--"/>
-    <m:smallFrac m:val="0"/>
-    <m:dispDef/>
-    <m:lMargin m:val="0"/>
-    <m:rMargin m:val="0"/>
-    <m:defJc m:val="centerGroup"/>
-    <m:wrapIndent m:val="1440"/>
-    <m:intLim m:val="subSup"/>
-    <m:naryLim m:val="undOvr"/>
-  </m:mathPr>
-  <w:themeFontLang w:val="en-US"/>
-  <w:clrSchemeMapping w:bg1="light1" w:t1="dark1" w:bg2="light2" w:t2="dark2" w:accent1="accent1" w:accent2="accent2" w:accent3="accent3" w:accent4="accent4" w:accent5="accent5" w:accent6="accent6" w:hyperlink="hyperlink" w:followedHyperlink="followedHyperlink"/>
-  <w:decimalSymbol w:val="."/>
-  <w:listSeparator w:val=","/>
-  <w15:chartTrackingRefBased/>
-</w:settings>
-</file>
-
-<file path=word/glossary/styles.xml><?xml version="1.0" encoding="utf-8"?>
-<w:styles xmlns:mc="http://schemas.openxmlformats.org/markup-compatibility/2006" xmlns:r="http://schemas.openxmlformats.org/officeDocument/2006/relationships" xmlns:w="http://schemas.openxmlformats.org/wordprocessingml/2006/main" xmlns:w14="http://schemas.microsoft.com/office/word/2010/wordml" xmlns:w15="http://schemas.microsoft.com/office/word/2012/wordml" xmlns:w16se="http://schemas.microsoft.com/office/word/2015/wordml/symex" mc:Ignorable="w14 w15 w16se">
-  <w:docDefaults>
-    <w:rPrDefault>
-      <w:rPr>
-        <w:rFonts w:asciiTheme="minorHAnsi" w:eastAsiaTheme="minorEastAsia" w:hAnsiTheme="minorHAnsi" w:cstheme="minorBidi"/>
-        <w:sz w:val="22"/>
-        <w:szCs w:val="22"/>
-        <w:lang w:val="en-US" w:eastAsia="en-US" w:bidi="ar-SA"/>
-      </w:rPr>
-    </w:rPrDefault>
-    <w:pPrDefault>
-      <w:pPr>
-        <w:spacing w:after="160" w:line="259" w:lineRule="auto"/>
-      </w:pPr>
-    </w:pPrDefault>
-  </w:docDefaults>
-  <w:latentStyles w:defLockedState="0" w:defUIPriority="99" w:defSemiHidden="0" w:defUnhideWhenUsed="0" w:defQFormat="0" w:count="372">
-    <w:lsdException w:name="Normal" w:uiPriority="0" w:qFormat="1"/>
-    <w:lsdException w:name="heading 1" w:uiPriority="9" w:qFormat="1"/>
-    <w:lsdException w:name="heading 2" w:semiHidden="1" w:uiPriority="9" w:unhideWhenUsed="1" w:qFormat="1"/>
-    <w:lsdException w:name="heading 3" w:semiHidden="1" w:uiPriority="9" w:unhideWhenUsed="1" w:qFormat="1"/>
-    <w:lsdException w:name="heading 4" w:semiHidden="1" w:uiPriority="9" w:unhideWhenUsed="1" w:qFormat="1"/>
-    <w:lsdException w:name="heading 5" w:semiHidden="1" w:uiPriority="9" w:unhideWhenUsed="1" w:qFormat="1"/>
-    <w:lsdException w:name="heading 6" w:semiHidden="1" w:uiPriority="9" w:unhideWhenUsed="1" w:qFormat="1"/>
-    <w:lsdException w:name="heading 7" w:semiHidden="1" w:uiPriority="9" w:unhideWhenUsed="1" w:qFormat="1"/>
-    <w:lsdException w:name="heading 8" w:semiHidden="1" w:uiPriority="9" w:unhideWhenUsed="1" w:qFormat="1"/>
-    <w:lsdException w:name="heading 9" w:semiHidden="1" w:uiPriority="9" w:unhideWhenUsed="1" w:qFormat="1"/>
-    <w:lsdException w:name="index 1" w:semiHidden="1" w:unhideWhenUsed="1"/>
-    <w:lsdException w:name="index 2" w:semiHidden="1" w:unhideWhenUsed="1"/>
-    <w:lsdException w:name="index 3" w:semiHidden="1" w:unhideWhenUsed="1"/>
-    <w:lsdException w:name="index 4" w:semiHidden="1" w:unhideWhenUsed="1"/>
-    <w:lsdException w:name="index 5" w:semiHidden="1" w:unhideWhenUsed="1"/>
-    <w:lsdException w:name="index 6" w:semiHidden="1" w:unhideWhenUsed="1"/>
-    <w:lsdException w:name="index 7" w:semiHidden="1" w:unhideWhenUsed="1"/>
-    <w:lsdException w:name="index 8" w:semiHidden="1" w:unhideWhenUsed="1"/>
-    <w:lsdException w:name="index 9" w:semiHidden="1" w:unhideWhenUsed="1"/>
-    <w:lsdException w:name="toc 1" w:semiHidden="1" w:uiPriority="39" w:unhideWhenUsed="1"/>
-    <w:lsdException w:name="toc 2" w:semiHidden="1" w:uiPriority="39" w:unhideWhenUsed="1"/>
-    <w:lsdException w:name="toc 3" w:semiHidden="1" w:uiPriority="39" w:unhideWhenUsed="1"/>
-    <w:lsdException w:name="toc 4" w:semiHidden="1" w:uiPriority="39" w:unhideWhenUsed="1"/>
-    <w:lsdException w:name="toc 5" w:semiHidden="1" w:uiPriority="39" w:unhideWhenUsed="1"/>
-    <w:lsdException w:name="toc 6" w:semiHidden="1" w:uiPriority="39" w:unhideWhenUsed="1"/>
-    <w:lsdException w:name="toc 7" w:semiHidden="1" w:uiPriority="39" w:unhideWhenUsed="1"/>
-    <w:lsdException w:name="toc 8" w:semiHidden="1" w:uiPriority="39" w:unhideWhenUsed="1"/>
-    <w:lsdException w:name="toc 9" w:semiHidden="1" w:uiPriority="39" w:unhideWhenUsed="1"/>
-    <w:lsdException w:name="Normal Indent" w:semiHidden="1" w:unhideWhenUsed="1"/>
-    <w:lsdException w:name="footnote text" w:semiHidden="1" w:unhideWhenUsed="1"/>
-    <w:lsdException w:name="annotation text" w:semiHidden="1" w:unhideWhenUsed="1"/>
-    <w:lsdException w:name="header" w:semiHidden="1" w:unhideWhenUsed="1"/>
-    <w:lsdException w:name="footer" w:semiHidden="1" w:unhideWhenUsed="1"/>
-    <w:lsdException w:name="index heading" w:semiHidden="1" w:unhideWhenUsed="1"/>
-    <w:lsdException w:name="caption" w:semiHidden="1" w:uiPriority="35" w:unhideWhenUsed="1" w:qFormat="1"/>
-    <w:lsdException w:name="table of figures" w:semiHidden="1" w:unhideWhenUsed="1"/>
-    <w:lsdException w:name="envelope address" w:semiHidden="1" w:unhideWhenUsed="1"/>
-    <w:lsdException w:name="envelope return" w:semiHidden="1" w:unhideWhenUsed="1"/>
-    <w:lsdException w:name="footnote reference" w:semiHidden="1" w:unhideWhenUsed="1"/>
-    <w:lsdException w:name="annotation reference" w:semiHidden="1" w:unhideWhenUsed="1"/>
-    <w:lsdException w:name="line number" w:semiHidden="1" w:unhideWhenUsed="1"/>
-    <w:lsdException w:name="page number" w:semiHidden="1" w:unhideWhenUsed="1"/>
-    <w:lsdException w:name="endnote reference" w:semiHidden="1" w:unhideWhenUsed="1"/>
-    <w:lsdException w:name="endnote text" w:semiHidden="1" w:unhideWhenUsed="1"/>
-    <w:lsdException w:name="table of authorities" w:semiHidden="1" w:unhideWhenUsed="1"/>
-    <w:lsdException w:name="macro" w:semiHidden="1" w:unhideWhenUsed="1"/>
-    <w:lsdException w:name="toa heading" w:semiHidden="1" w:unhideWhenUsed="1"/>
-    <w:lsdException w:name="List" w:semiHidden="1" w:unhideWhenUsed="1"/>
-    <w:lsdException w:name="List Bullet" w:semiHidden="1" w:unhideWhenUsed="1"/>
-    <w:lsdException w:name="List Number" w:semiHidden="1" w:unhideWhenUsed="1"/>
-    <w:lsdException w:name="List 2" w:semiHidden="1" w:unhideWhenUsed="1"/>
-    <w:lsdException w:name="List 3" w:semiHidden="1" w:unhideWhenUsed="1"/>
-    <w:lsdException w:name="List 4" w:semiHidden="1" w:unhideWhenUsed="1"/>
-    <w:lsdException w:name="List 5" w:semiHidden="1" w:unhideWhenUsed="1"/>
-    <w:lsdException w:name="List Bullet 2" w:semiHidden="1" w:unhideWhenUsed="1"/>
-    <w:lsdException w:name="List Bullet 3" w:semiHidden="1" w:unhideWhenUsed="1"/>
-    <w:lsdException w:name="List Bullet 4" w:semiHidden="1" w:unhideWhenUsed="1"/>
-    <w:lsdException w:name="List Bullet 5" w:semiHidden="1" w:unhideWhenUsed="1"/>
-    <w:lsdException w:name="List Number 2" w:semiHidden="1" w:unhideWhenUsed="1"/>
-    <w:lsdException w:name="List Number 3" w:semiHidden="1" w:unhideWhenUsed="1"/>
-    <w:lsdException w:name="List Number 4" w:semiHidden="1" w:unhideWhenUsed="1"/>
-    <w:lsdException w:name="List Number 5" w:semiHidden="1" w:unhideWhenUsed="1"/>
-    <w:lsdException w:name="Title" w:uiPriority="10" w:qFormat="1"/>
-    <w:lsdException w:name="Closing" w:semiHidden="1" w:unhideWhenUsed="1"/>
-    <w:lsdException w:name="Signature" w:semiHidden="1" w:unhideWhenUsed="1"/>
-    <w:lsdException w:name="Default Paragraph Font" w:semiHidden="1" w:uiPriority="1" w:unhideWhenUsed="1"/>
-    <w:lsdException w:name="Body Text" w:semiHidden="1" w:unhideWhenUsed="1"/>
-    <w:lsdException w:name="Body Text Indent" w:semiHidden="1" w:unhideWhenUsed="1"/>
-    <w:lsdException w:name="List Continue" w:semiHidden="1" w:unhideWhenUsed="1"/>
-    <w:lsdException w:name="List Continue 2" w:semiHidden="1" w:unhideWhenUsed="1"/>
-    <w:lsdException w:name="List Continue 3" w:semiHidden="1" w:unhideWhenUsed="1"/>
-    <w:lsdException w:name="List Continue 4" w:semiHidden="1" w:unhideWhenUsed="1"/>
-    <w:lsdException w:name="List Continue 5" w:semiHidden="1" w:unhideWhenUsed="1"/>
-    <w:lsdException w:name="Message Header" w:semiHidden="1" w:unhideWhenUsed="1"/>
-    <w:lsdException w:name="Subtitle" w:uiPriority="11" w:qFormat="1"/>
-    <w:lsdException w:name="Salutation" w:semiHidden="1" w:unhideWhenUsed="1"/>
-    <w:lsdException w:name="Date" w:semiHidden="1" w:unhideWhenUsed="1"/>
-    <w:lsdException w:name="Body Text First Indent" w:semiHidden="1" w:unhideWhenUsed="1"/>
-    <w:lsdException w:name="Body Text First Indent 2" w:semiHidden="1" w:unhideWhenUsed="1"/>
-    <w:lsdException w:name="Note Heading" w:semiHidden="1" w:unhideWhenUsed="1"/>
-    <w:lsdException w:name="Body Text 2" w:semiHidden="1" w:unhideWhenUsed="1"/>
-    <w:lsdException w:name="Body Text 3" w:semiHidden="1" w:unhideWhenUsed="1"/>
-    <w:lsdException w:name="Body Text Indent 2" w:semiHidden="1" w:unhideWhenUsed="1"/>
-    <w:lsdException w:name="Body Text Indent 3" w:semiHidden="1" w:unhideWhenUsed="1"/>
-    <w:lsdException w:name="Block Text" w:semiHidden="1" w:unhideWhenUsed="1"/>
-    <w:lsdException w:name="Hyperlink" w:semiHidden="1" w:unhideWhenUsed="1"/>
-    <w:lsdException w:name="FollowedHyperlink" w:semiHidden="1" w:unhideWhenUsed="1"/>
-    <w:lsdException w:name="Strong" w:uiPriority="22" w:qFormat="1"/>
-    <w:lsdException w:name="Emphasis" w:uiPriority="20" w:qFormat="1"/>
-    <w:lsdException w:name="Document Map" w:semiHidden="1" w:unhideWhenUsed="1"/>
-    <w:lsdException w:name="Plain Text" w:semiHidden="1" w:unhideWhenUsed="1"/>
-    <w:lsdException w:name="E-mail Signature" w:semiHidden="1" w:unhideWhenUsed="1"/>
-    <w:lsdException w:name="HTML Top of Form" w:semiHidden="1" w:unhideWhenUsed="1"/>
-    <w:lsdException w:name="HTML Bottom of Form" w:semiHidden="1" w:unhideWhenUsed="1"/>
-    <w:lsdException w:name="Normal (Web)" w:semiHidden="1" w:unhideWhenUsed="1"/>
-    <w:lsdException w:name="HTML Acronym" w:semiHidden="1" w:unhideWhenUsed="1"/>
-    <w:lsdException w:name="HTML Address" w:semiHidden="1" w:unhideWhenUsed="1"/>
-    <w:lsdException w:name="HTML Cite" w:semiHidden="1" w:unhideWhenUsed="1"/>
-    <w:lsdException w:name="HTML Code" w:semiHidden="1" w:unhideWhenUsed="1"/>
-    <w:lsdException w:name="HTML Definition" w:semiHidden="1" w:unhideWhenUsed="1"/>
-    <w:lsdException w:name="HTML Keyboard" w:semiHidden="1" w:unhideWhenUsed="1"/>
-    <w:lsdException w:name="HTML Preformatted" w:semiHidden="1" w:unhideWhenUsed="1"/>
-    <w:lsdException w:name="HTML Sample" w:semiHidden="1" w:unhideWhenUsed="1"/>
-    <w:lsdException w:name="HTML Typewriter" w:semiHidden="1" w:unhideWhenUsed="1"/>
-    <w:lsdException w:name="HTML Variable" w:semiHidden="1" w:unhideWhenUsed="1"/>
-    <w:lsdException w:name="Normal Table" w:semiHidden="1" w:unhideWhenUsed="1"/>
-    <w:lsdException w:name="annotation subject" w:semiHidden="1" w:unhideWhenUsed="1"/>
-    <w:lsdException w:name="No List" w:semiHidden="1" w:unhideWhenUsed="1"/>
-    <w:lsdException w:name="Outline List 1" w:semiHidden="1" w:unhideWhenUsed="1"/>
-    <w:lsdException w:name="Outline List 2" w:semiHidden="1" w:unhideWhenUsed="1"/>
-    <w:lsdException w:name="Outline List 3" w:semiHidden="1" w:unhideWhenUsed="1"/>
-    <w:lsdException w:name="Table Simple 1" w:semiHidden="1" w:unhideWhenUsed="1"/>
-    <w:lsdException w:name="Table Simple 2" w:semiHidden="1" w:unhideWhenUsed="1"/>
-    <w:lsdException w:name="Table Simple 3" w:semiHidden="1" w:unhideWhenUsed="1"/>
-    <w:lsdException w:name="Table Classic 1" w:semiHidden="1" w:unhideWhenUsed="1"/>
-    <w:lsdException w:name="Table Classic 2" w:semiHidden="1" w:unhideWhenUsed="1"/>
-    <w:lsdException w:name="Table Classic 3" w:semiHidden="1" w:unhideWhenUsed="1"/>
-    <w:lsdException w:name="Table Classic 4" w:semiHidden="1" w:unhideWhenUsed="1"/>
-    <w:lsdException w:name="Table Colorful 1" w:semiHidden="1" w:unhideWhenUsed="1"/>
-    <w:lsdException w:name="Table Colorful 2" w:semiHidden="1" w:unhideWhenUsed="1"/>
-    <w:lsdException w:name="Table Colorful 3" w:semiHidden="1" w:unhideWhenUsed="1"/>
-    <w:lsdException w:name="Table Columns 1" w:semiHidden="1" w:unhideWhenUsed="1"/>
-    <w:lsdException w:name="Table Columns 2" w:semiHidden="1" w:unhideWhenUsed="1"/>
-    <w:lsdException w:name="Table Columns 3" w:semiHidden="1" w:unhideWhenUsed="1"/>
-    <w:lsdException w:name="Table Columns 4" w:semiHidden="1" w:unhideWhenUsed="1"/>
-    <w:lsdException w:name="Table Columns 5" w:semiHidden="1" w:unhideWhenUsed="1"/>
-    <w:lsdException w:name="Table Grid 1" w:semiHidden="1" w:unhideWhenUsed="1"/>
-    <w:lsdException w:name="Table Grid 2" w:semiHidden="1" w:unhideWhenUsed="1"/>
-    <w:lsdException w:name="Table Grid 3" w:semiHidden="1" w:unhideWhenUsed="1"/>
-    <w:lsdException w:name="Table Grid 4" w:semiHidden="1" w:unhideWhenUsed="1"/>
-    <w:lsdException w:name="Table Grid 5" w:semiHidden="1" w:unhideWhenUsed="1"/>
-    <w:lsdException w:name="Table Grid 6" w:semiHidden="1" w:unhideWhenUsed="1"/>
-    <w:lsdException w:name="Table Grid 7" w:semiHidden="1" w:unhideWhenUsed="1"/>
-    <w:lsdException w:name="Table Grid 8" w:semiHidden="1" w:unhideWhenUsed="1"/>
-    <w:lsdException w:name="Table List 1" w:semiHidden="1" w:unhideWhenUsed="1"/>
-    <w:lsdException w:name="Table List 2" w:semiHidden="1" w:unhideWhenUsed="1"/>
-    <w:lsdException w:name="Table List 3" w:semiHidden="1" w:unhideWhenUsed="1"/>
-    <w:lsdException w:name="Table List 4" w:semiHidden="1" w:unhideWhenUsed="1"/>
-    <w:lsdException w:name="Table List 5" w:semiHidden="1" w:unhideWhenUsed="1"/>
-    <w:lsdException w:name="Table List 6" w:semiHidden="1" w:unhideWhenUsed="1"/>
-    <w:lsdException w:name="Table List 7" w:semiHidden="1" w:unhideWhenUsed="1"/>
-    <w:lsdException w:name="Table List 8" w:semiHidden="1" w:unhideWhenUsed="1"/>
-    <w:lsdException w:name="Table 3D effects 1" w:semiHidden="1" w:unhideWhenUsed="1"/>
-    <w:lsdException w:name="Table 3D effects 2" w:semiHidden="1" w:unhideWhenUsed="1"/>
-    <w:lsdException w:name="Table 3D effects 3" w:semiHidden="1" w:unhideWhenUsed="1"/>
-    <w:lsdException w:name="Table Contemporary" w:semiHidden="1" w:unhideWhenUsed="1"/>
-    <w:lsdException w:name="Table Elegant" w:semiHidden="1" w:unhideWhenUsed="1"/>
-    <w:lsdException w:name="Table Professional" w:semiHidden="1" w:unhideWhenUsed="1"/>
-    <w:lsdException w:name="Table Subtle 1" w:semiHidden="1" w:unhideWhenUsed="1"/>
-    <w:lsdException w:name="Table Subtle 2" w:semiHidden="1" w:unhideWhenUsed="1"/>
-    <w:lsdException w:name="Table Web 1" w:semiHidden="1" w:unhideWhenUsed="1"/>
-    <w:lsdException w:name="Table Web 2" w:semiHidden="1" w:unhideWhenUsed="1"/>
-    <w:lsdException w:name="Table Web 3" w:semiHidden="1" w:unhideWhenUsed="1"/>
-    <w:lsdException w:name="Balloon Text" w:semiHidden="1" w:unhideWhenUsed="1"/>
-    <w:lsdException w:name="Table Grid" w:uiPriority="39"/>
-    <w:lsdException w:name="Table Theme" w:semiHidden="1" w:unhideWhenUsed="1"/>
-    <w:lsdException w:name="Placeholder Text" w:semiHidden="1"/>
-    <w:lsdException w:name="No Spacing" w:uiPriority="1" w:qFormat="1"/>
-    <w:lsdException w:name="Light Shading" w:uiPriority="60"/>
-    <w:lsdException w:name="Light List" w:uiPriority="61"/>
-    <w:lsdException w:name="Light Grid" w:uiPriority="62"/>
-    <w:lsdException w:name="Medium Shading 1" w:uiPriority="63"/>
-    <w:lsdException w:name="Medium Shading 2" w:uiPriority="64"/>
-    <w:lsdException w:name="Medium List 1" w:uiPriority="65"/>
-    <w:lsdException w:name="Medium List 2" w:uiPriority="66"/>
-    <w:lsdException w:name="Medium Grid 1" w:uiPriority="67"/>
-    <w:lsdException w:name="Medium Grid 2" w:uiPriority="68"/>
-    <w:lsdException w:name="Medium Grid 3" w:uiPriority="69"/>
-    <w:lsdException w:name="Dark List" w:uiPriority="70"/>
-    <w:lsdException w:name="Colorful Shading" w:uiPriority="71"/>
-    <w:lsdException w:name="Colorful List" w:uiPriority="72"/>
-    <w:lsdException w:name="Colorful Grid" w:uiPriority="73"/>
-    <w:lsdException w:name="Light Shading Accent 1" w:uiPriority="60"/>
-    <w:lsdException w:name="Light List Accent 1" w:uiPriority="61"/>
-    <w:lsdException w:name="Light Grid Accent 1" w:uiPriority="62"/>
-    <w:lsdException w:name="Medium Shading 1 Accent 1" w:uiPriority="63"/>
-    <w:lsdException w:name="Medium Shading 2 Accent 1" w:uiPriority="64"/>
-    <w:lsdException w:name="Medium List 1 Accent 1" w:uiPriority="65"/>
-    <w:lsdException w:name="Revision" w:semiHidden="1"/>
-    <w:lsdException w:name="List Paragraph" w:uiPriority="34" w:qFormat="1"/>
-    <w:lsdException w:name="Quote" w:uiPriority="29" w:qFormat="1"/>
-    <w:lsdException w:name="Intense Quote" w:uiPriority="30" w:qFormat="1"/>
-    <w:lsdException w:name="Medium List 2 Accent 1" w:uiPriority="66"/>
-    <w:lsdException w:name="Medium Grid 1 Accent 1" w:uiPriority="67"/>
-    <w:lsdException w:name="Medium Grid 2 Accent 1" w:uiPriority="68"/>
-    <w:lsdException w:name="Medium Grid 3 Accent 1" w:uiPriority="69"/>
-    <w:lsdException w:name="Dark List Accent 1" w:uiPriority="70"/>
-    <w:lsdException w:name="Colorful Shading Accent 1" w:uiPriority="71"/>
-    <w:lsdException w:name="Colorful List Accent 1" w:uiPriority="72"/>
-    <w:lsdException w:name="Colorful Grid Accent 1" w:uiPriority="73"/>
-    <w:lsdException w:name="Light Shading Accent 2" w:uiPriority="60"/>
-    <w:lsdException w:name="Light List Accent 2" w:uiPriority="61"/>
-    <w:lsdException w:name="Light Grid Accent 2" w:uiPriority="62"/>
-    <w:lsdException w:name="Medium Shading 1 Accent 2" w:uiPriority="63"/>
-    <w:lsdException w:name="Medium Shading 2 Accent 2" w:uiPriority="64"/>
-    <w:lsdException w:name="Medium List 1 Accent 2" w:uiPriority="65"/>
-    <w:lsdException w:name="Medium List 2 Accent 2" w:uiPriority="66"/>
-    <w:lsdException w:name="Medium Grid 1 Accent 2" w:uiPriority="67"/>
-    <w:lsdException w:name="Medium Grid 2 Accent 2" w:uiPriority="68"/>
-    <w:lsdException w:name="Medium Grid 3 Accent 2" w:uiPriority="69"/>
-    <w:lsdException w:name="Dark List Accent 2" w:uiPriority="70"/>
-    <w:lsdException w:name="Colorful Shading Accent 2" w:uiPriority="71"/>
-    <w:lsdException w:name="Colorful List Accent 2" w:uiPriority="72"/>
-    <w:lsdException w:name="Colorful Grid Accent 2" w:uiPriority="73"/>
-    <w:lsdException w:name="Light Shading Accent 3" w:uiPriority="60"/>
-    <w:lsdException w:name="Light List Accent 3" w:uiPriority="61"/>
-    <w:lsdException w:name="Light Grid Accent 3" w:uiPriority="62"/>
-    <w:lsdException w:name="Medium Shading 1 Accent 3" w:uiPriority="63"/>
-    <w:lsdException w:name="Medium Shading 2 Accent 3" w:uiPriority="64"/>
-    <w:lsdException w:name="Medium List 1 Accent 3" w:uiPriority="65"/>
-    <w:lsdException w:name="Medium List 2 Accent 3" w:uiPriority="66"/>
-    <w:lsdException w:name="Medium Grid 1 Accent 3" w:uiPriority="67"/>
-    <w:lsdException w:name="Medium Grid 2 Accent 3" w:uiPriority="68"/>
-    <w:lsdException w:name="Medium Grid 3 Accent 3" w:uiPriority="69"/>
-    <w:lsdException w:name="Dark List Accent 3" w:uiPriority="70"/>
-    <w:lsdException w:name="Colorful Shading Accent 3" w:uiPriority="71"/>
-    <w:lsdException w:name="Colorful List Accent 3" w:uiPriority="72"/>
-    <w:lsdException w:name="Colorful Grid Accent 3" w:uiPriority="73"/>
-    <w:lsdException w:name="Light Shading Accent 4" w:uiPriority="60"/>
-    <w:lsdException w:name="Light List Accent 4" w:uiPriority="61"/>
-    <w:lsdException w:name="Light Grid Accent 4" w:uiPriority="62"/>
-    <w:lsdException w:name="Medium Shading 1 Accent 4" w:uiPriority="63"/>
-    <w:lsdException w:name="Medium Shading 2 Accent 4" w:uiPriority="64"/>
-    <w:lsdException w:name="Medium List 1 Accent 4" w:uiPriority="65"/>
-    <w:lsdException w:name="Medium List 2 Accent 4" w:uiPriority="66"/>
-    <w:lsdException w:name="Medium Grid 1 Accent 4" w:uiPriority="67"/>
-    <w:lsdException w:name="Medium Grid 2 Accent 4" w:uiPriority="68"/>
-    <w:lsdException w:name="Medium Grid 3 Accent 4" w:uiPriority="69"/>
-    <w:lsdException w:name="Dark List Accent 4" w:uiPriority="70"/>
-    <w:lsdException w:name="Colorful Shading Accent 4" w:uiPriority="71"/>
-    <w:lsdException w:name="Colorful List Accent 4" w:uiPriority="72"/>
-    <w:lsdException w:name="Colorful Grid Accent 4" w:uiPriority="73"/>
-    <w:lsdException w:name="Light Shading Accent 5" w:uiPriority="60"/>
-    <w:lsdException w:name="Light List Accent 5" w:uiPriority="61"/>
-    <w:lsdException w:name="Light Grid Accent 5" w:uiPriority="62"/>
-    <w:lsdException w:name="Medium Shading 1 Accent 5" w:uiPriority="63"/>
-    <w:lsdException w:name="Medium Shading 2 Accent 5" w:uiPriority="64"/>
-    <w:lsdException w:name="Medium List 1 Accent 5" w:uiPriority="65"/>
-    <w:lsdException w:name="Medium List 2 Accent 5" w:uiPriority="66"/>
-    <w:lsdException w:name="Medium Grid 1 Accent 5" w:uiPriority="67"/>
-    <w:lsdException w:name="Medium Grid 2 Accent 5" w:uiPriority="68"/>
-    <w:lsdException w:name="Medium Grid 3 Accent 5" w:uiPriority="69"/>
-    <w:lsdException w:name="Dark List Accent 5" w:uiPriority="70"/>
-    <w:lsdException w:name="Colorful Shading Accent 5" w:uiPriority="71"/>
-    <w:lsdException w:name="Colorful List Accent 5" w:uiPriority="72"/>
-    <w:lsdException w:name="Colorful Grid Accent 5" w:uiPriority="73"/>
-    <w:lsdException w:name="Light Shading Accent 6" w:uiPriority="60"/>
-    <w:lsdException w:name="Light List Accent 6" w:uiPriority="61"/>
-    <w:lsdException w:name="Light Grid Accent 6" w:uiPriority="62"/>
-    <w:lsdException w:name="Medium Shading 1 Accent 6" w:uiPriority="63"/>
-    <w:lsdException w:name="Medium Shading 2 Accent 6" w:uiPriority="64"/>
-    <w:lsdException w:name="Medium List 1 Accent 6" w:uiPriority="65"/>
-    <w:lsdException w:name="Medium List 2 Accent 6" w:uiPriority="66"/>
-    <w:lsdException w:name="Medium Grid 1 Accent 6" w:uiPriority="67"/>
-    <w:lsdException w:name="Medium Grid 2 Accent 6" w:uiPriority="68"/>
-    <w:lsdException w:name="Medium Grid 3 Accent 6" w:uiPriority="69"/>
-    <w:lsdException w:name="Dark List Accent 6" w:uiPriority="70"/>
-    <w:lsdException w:name="Colorful Shading Accent 6" w:uiPriority="71"/>
-    <w:lsdException w:name="Colorful List Accent 6" w:uiPriority="72"/>
-    <w:lsdException w:name="Colorful Grid Accent 6" w:uiPriority="73"/>
-    <w:lsdException w:name="Subtle Emphasis" w:uiPriority="19" w:qFormat="1"/>
-    <w:lsdException w:name="Intense Emphasis" w:uiPriority="21" w:qFormat="1"/>
-    <w:lsdException w:name="Subtle Reference" w:uiPriority="31" w:qFormat="1"/>
-    <w:lsdException w:name="Intense Reference" w:uiPriority="32" w:qFormat="1"/>
-    <w:lsdException w:name="Book Title" w:uiPriority="33" w:qFormat="1"/>
-    <w:lsdException w:name="Bibliography" w:semiHidden="1" w:uiPriority="37" w:unhideWhenUsed="1"/>
-    <w:lsdException w:name="TOC Heading" w:semiHidden="1" w:uiPriority="39" w:unhideWhenUsed="1" w:qFormat="1"/>
-    <w:lsdException w:name="Plain Table 1" w:uiPriority="41"/>
-    <w:lsdException w:name="Plain Table 2" w:uiPriority="42"/>
-    <w:lsdException w:name="Plain Table 3" w:uiPriority="43"/>
-    <w:lsdException w:name="Plain Table 4" w:uiPriority="44"/>
-    <w:lsdException w:name="Plain Table 5" w:uiPriority="45"/>
-    <w:lsdException w:name="Grid Table Light" w:uiPriority="40"/>
-    <w:lsdException w:name="Grid Table 1 Light" w:uiPriority="46"/>
-    <w:lsdException w:name="Grid Table 2" w:uiPriority="47"/>
-    <w:lsdException w:name="Grid Table 3" w:uiPriority="48"/>
-    <w:lsdException w:name="Grid Table 4" w:uiPriority="49"/>
-    <w:lsdException w:name="Grid Table 5 Dark" w:uiPriority="50"/>
-    <w:lsdException w:name="Grid Table 6 Colorful" w:uiPriority="51"/>
-    <w:lsdException w:name="Grid Table 7 Colorful" w:uiPriority="52"/>
-    <w:lsdException w:name="Grid Table 1 Light Accent 1" w:uiPriority="46"/>
-    <w:lsdException w:name="Grid Table 2 Accent 1" w:uiPriority="47"/>
-    <w:lsdException w:name="Grid Table 3 Accent 1" w:uiPriority="48"/>
-    <w:lsdException w:name="Grid Table 4 Accent 1" w:uiPriority="49"/>
-    <w:lsdException w:name="Grid Table 5 Dark Accent 1" w:uiPriority="50"/>
-    <w:lsdException w:name="Grid Table 6 Colorful Accent 1" w:uiPriority="51"/>
-    <w:lsdException w:name="Grid Table 7 Colorful Accent 1" w:uiPriority="52"/>
-    <w:lsdException w:name="Grid Table 1 Light Accent 2" w:uiPriority="46"/>
-    <w:lsdException w:name="Grid Table 2 Accent 2" w:uiPriority="47"/>
-    <w:lsdException w:name="Grid Table 3 Accent 2" w:uiPriority="48"/>
-    <w:lsdException w:name="Grid Table 4 Accent 2" w:uiPriority="49"/>
-    <w:lsdException w:name="Grid Table 5 Dark Accent 2" w:uiPriority="50"/>
-    <w:lsdException w:name="Grid Table 6 Colorful Accent 2" w:uiPriority="51"/>
-    <w:lsdException w:name="Grid Table 7 Colorful Accent 2" w:uiPriority="52"/>
-    <w:lsdException w:name="Grid Table 1 Light Accent 3" w:uiPriority="46"/>
-    <w:lsdException w:name="Grid Table 2 Accent 3" w:uiPriority="47"/>
-    <w:lsdException w:name="Grid Table 3 Accent 3" w:uiPriority="48"/>
-    <w:lsdException w:name="Grid Table 4 Accent 3" w:uiPriority="49"/>
-    <w:lsdException w:name="Grid Table 5 Dark Accent 3" w:uiPriority="50"/>
-    <w:lsdException w:name="Grid Table 6 Colorful Accent 3" w:uiPriority="51"/>
-    <w:lsdException w:name="Grid Table 7 Colorful Accent 3" w:uiPriority="52"/>
-    <w:lsdException w:name="Grid Table 1 Light Accent 4" w:uiPriority="46"/>
-    <w:lsdException w:name="Grid Table 2 Accent 4" w:uiPriority="47"/>
-    <w:lsdException w:name="Grid Table 3 Accent 4" w:uiPriority="48"/>
-    <w:lsdException w:name="Grid Table 4 Accent 4" w:uiPriority="49"/>
-    <w:lsdException w:name="Grid Table 5 Dark Accent 4" w:uiPriority="50"/>
-    <w:lsdException w:name="Grid Table 6 Colorful Accent 4" w:uiPriority="51"/>
-    <w:lsdException w:name="Grid Table 7 Colorful Accent 4" w:uiPriority="52"/>
-    <w:lsdException w:name="Grid Table 1 Light Accent 5" w:uiPriority="46"/>
-    <w:lsdException w:name="Grid Table 2 Accent 5" w:uiPriority="47"/>
-    <w:lsdException w:name="Grid Table 3 Accent 5" w:uiPriority="48"/>
-    <w:lsdException w:name="Grid Table 4 Accent 5" w:uiPriority="49"/>
-    <w:lsdException w:name="Grid Table 5 Dark Accent 5" w:uiPriority="50"/>
-    <w:lsdException w:name="Grid Table 6 Colorful Accent 5" w:uiPriority="51"/>
-    <w:lsdException w:name="Grid Table 7 Colorful Accent 5" w:uiPriority="52"/>
-    <w:lsdException w:name="Grid Table 1 Light Accent 6" w:uiPriority="46"/>
-    <w:lsdException w:name="Grid Table 2 Accent 6" w:uiPriority="47"/>
-    <w:lsdException w:name="Grid Table 3 Accent 6" w:uiPriority="48"/>
-    <w:lsdException w:name="Grid Table 4 Accent 6" w:uiPriority="49"/>
-    <w:lsdException w:name="Grid Table 5 Dark Accent 6" w:uiPriority="50"/>
-    <w:lsdException w:name="Grid Table 6 Colorful Accent 6" w:uiPriority="51"/>
-    <w:lsdException w:name="Grid Table 7 Colorful Accent 6" w:uiPriority="52"/>
-    <w:lsdException w:name="List Table 1 Light" w:uiPriority="46"/>
-    <w:lsdException w:name="List Table 2" w:uiPriority="47"/>
-    <w:lsdException w:name="List Table 3" w:uiPriority="48"/>
-    <w:lsdException w:name="List Table 4" w:uiPriority="49"/>
-    <w:lsdException w:name="List Table 5 Dark" w:uiPriority="50"/>
-    <w:lsdException w:name="List Table 6 Colorful" w:uiPriority="51"/>
-    <w:lsdException w:name="List Table 7 Colorful" w:uiPriority="52"/>
-    <w:lsdException w:name="List Table 1 Light Accent 1" w:uiPriority="46"/>
-    <w:lsdException w:name="List Table 2 Accent 1" w:uiPriority="47"/>
-    <w:lsdException w:name="List Table 3 Accent 1" w:uiPriority="48"/>
-    <w:lsdException w:name="List Table 4 Accent 1" w:uiPriority="49"/>
-    <w:lsdException w:name="List Table 5 Dark Accent 1" w:uiPriority="50"/>
-    <w:lsdException w:name="List Table 6 Colorful Accent 1" w:uiPriority="51"/>
-    <w:lsdException w:name="List Table 7 Colorful Accent 1" w:uiPriority="52"/>
-    <w:lsdException w:name="List Table 1 Light Accent 2" w:uiPriority="46"/>
-    <w:lsdException w:name="List Table 2 Accent 2" w:uiPriority="47"/>
-    <w:lsdException w:name="List Table 3 Accent 2" w:uiPriority="48"/>
-    <w:lsdException w:name="List Table 4 Accent 2" w:uiPriority="49"/>
-    <w:lsdException w:name="List Table 5 Dark Accent 2" w:uiPriority="50"/>
-    <w:lsdException w:name="List Table 6 Colorful Accent 2" w:uiPriority="51"/>
-    <w:lsdException w:name="List Table 7 Colorful Accent 2" w:uiPriority="52"/>
-    <w:lsdException w:name="List Table 1 Light Accent 3" w:uiPriority="46"/>
-    <w:lsdException w:name="List Table 2 Accent 3" w:uiPriority="47"/>
-    <w:lsdException w:name="List Table 3 Accent 3" w:uiPriority="48"/>
-    <w:lsdException w:name="List Table 4 Accent 3" w:uiPriority="49"/>
-    <w:lsdException w:name="List Table 5 Dark Accent 3" w:uiPriority="50"/>
-    <w:lsdException w:name="List Table 6 Colorful Accent 3" w:uiPriority="51"/>
-    <w:lsdException w:name="List Table 7 Colorful Accent 3" w:uiPriority="52"/>
-    <w:lsdException w:name="List Table 1 Light Accent 4" w:uiPriority="46"/>
-    <w:lsdException w:name="List Table 2 Accent 4" w:uiPriority="47"/>
-    <w:lsdException w:name="List Table 3 Accent 4" w:uiPriority="48"/>
-    <w:lsdException w:name="List Table 4 Accent 4" w:uiPriority="49"/>
-    <w:lsdException w:name="List Table 5 Dark Accent 4" w:uiPriority="50"/>
-    <w:lsdException w:name="List Table 6 Colorful Accent 4" w:uiPriority="51"/>
-    <w:lsdException w:name="List Table 7 Colorful Accent 4" w:uiPriority="52"/>
-    <w:lsdException w:name="List Table 1 Light Accent 5" w:uiPriority="46"/>
-    <w:lsdException w:name="List Table 2 Accent 5" w:uiPriority="47"/>
-    <w:lsdException w:name="List Table 3 Accent 5" w:uiPriority="48"/>
-    <w:lsdException w:name="List Table 4 Accent 5" w:uiPriority="49"/>
-    <w:lsdException w:name="List Table 5 Dark Accent 5" w:uiPriority="50"/>
-    <w:lsdException w:name="List Table 6 Colorful Accent 5" w:uiPriority="51"/>
-    <w:lsdException w:name="List Table 7 Colorful Accent 5" w:uiPriority="52"/>
-    <w:lsdException w:name="List Table 1 Light Accent 6" w:uiPriority="46"/>
-    <w:lsdException w:name="List Table 2 Accent 6" w:uiPriority="47"/>
-    <w:lsdException w:name="List Table 3 Accent 6" w:uiPriority="48"/>
-    <w:lsdException w:name="List Table 4 Accent 6" w:uiPriority="49"/>
-    <w:lsdException w:name="List Table 5 Dark Accent 6" w:uiPriority="50"/>
-    <w:lsdException w:name="List Table 6 Colorful Accent 6" w:uiPriority="51"/>
-    <w:lsdException w:name="List Table 7 Colorful Accent 6" w:uiPriority="52"/>
-    <w:lsdException w:name="Mention" w:semiHidden="1" w:unhideWhenUsed="1"/>
-  </w:latentStyles>
-  <w:style w:type="paragraph" w:default="1" w:styleId="Normal">
-    <w:name w:val="Normal"/>
-    <w:qFormat/>
-  </w:style>
-  <w:style w:type="character" w:default="1" w:styleId="DefaultParagraphFont">
-    <w:name w:val="Default Paragraph Font"/>
-    <w:uiPriority w:val="1"/>
-    <w:semiHidden/>
-    <w:unhideWhenUsed/>
-  </w:style>
-  <w:style w:type="table" w:default="1" w:styleId="TableNormal">
-    <w:name w:val="Normal Table"/>
-    <w:uiPriority w:val="99"/>
-    <w:semiHidden/>
-    <w:unhideWhenUsed/>
-    <w:tblPr>
-      <w:tblInd w:w="0" w:type="dxa"/>
-      <w:tblCellMar>
-        <w:top w:w="0" w:type="dxa"/>
-        <w:left w:w="108" w:type="dxa"/>
-        <w:bottom w:w="0" w:type="dxa"/>
-        <w:right w:w="108" w:type="dxa"/>
-      </w:tblCellMar>
-    </w:tblPr>
-  </w:style>
-  <w:style w:type="numbering" w:default="1" w:styleId="NoList">
-    <w:name w:val="No List"/>
-    <w:uiPriority w:val="99"/>
-    <w:semiHidden/>
-    <w:unhideWhenUsed/>
-  </w:style>
-  <w:style w:type="paragraph" w:customStyle="1" w:styleId="08AD45043714422B978D1094F5847E8E">
-    <w:name w:val="08AD45043714422B978D1094F5847E8E"/>
-    <w:rsid w:val="00BF3C90"/>
-  </w:style>
-  <w:style w:type="paragraph" w:customStyle="1" w:styleId="E1DA8E3E07384FA3A75AE2E97867039E">
-    <w:name w:val="E1DA8E3E07384FA3A75AE2E97867039E"/>
-    <w:rsid w:val="00BF3C90"/>
-  </w:style>
-  <w:style w:type="paragraph" w:customStyle="1" w:styleId="0B597AEB96B5496299A96ED78ECD2DB1">
-    <w:name w:val="0B597AEB96B5496299A96ED78ECD2DB1"/>
-    <w:rsid w:val="00BF3C90"/>
-  </w:style>
-  <w:style w:type="character" w:styleId="PlaceholderText">
-    <w:name w:val="Placeholder Text"/>
-    <w:basedOn w:val="DefaultParagraphFont"/>
-    <w:uiPriority w:val="99"/>
-    <w:semiHidden/>
-    <w:rsid w:val="00BF3C90"/>
-    <w:rPr>
-      <w:color w:val="808080"/>
-    </w:rPr>
-  </w:style>
-</w:styles>
-</file>
-
-<file path=word/glossary/webSettings.xml><?xml version="1.0" encoding="utf-8"?>
-<w:webSettings xmlns:mc="http://schemas.openxmlformats.org/markup-compatibility/2006" xmlns:r="http://schemas.openxmlformats.org/officeDocument/2006/relationships" xmlns:w="http://schemas.openxmlformats.org/wordprocessingml/2006/main" xmlns:w14="http://schemas.microsoft.com/office/word/2010/wordml" xmlns:w15="http://schemas.microsoft.com/office/word/2012/wordml" xmlns:w16se="http://schemas.microsoft.com/office/word/2015/wordml/symex" mc:Ignorable="w14 w15 w16se">
-  <w:optimizeForBrowser/>
-  <w:allowPNG/>
-</w:webSettings>
-</file>
-
 <file path=word/theme/theme1.xml><?xml version="1.0" encoding="utf-8"?>
 <a:theme xmlns:a="http://schemas.openxmlformats.org/drawingml/2006/main" name="Office Theme">
   <a:themeElements>
@@ -15946,7 +17434,7 @@
 </file>
 
 <file path=customXml/itemProps1.xml><?xml version="1.0" encoding="utf-8"?>
-<ds:datastoreItem xmlns:ds="http://schemas.openxmlformats.org/officeDocument/2006/customXml" ds:itemID="{92F2DE26-47BE-4955-BD82-D84D5FD90D89}">
+<ds:datastoreItem xmlns:ds="http://schemas.openxmlformats.org/officeDocument/2006/customXml" ds:itemID="{FDD216AB-B836-4AEA-B9C3-F7CBB05C8E07}">
   <ds:schemaRefs>
     <ds:schemaRef ds:uri="http://schemas.openxmlformats.org/officeDocument/2006/bibliography"/>
   </ds:schemaRefs>

</xml_diff>